<commit_message>
Copy Files From Source Repo (2024-06-10 16:30)
</commit_message>
<xml_diff>
--- a/data/generative-ai/Business Idea.docx
+++ b/data/generative-ai/Business Idea.docx
@@ -1,78 +1,27 @@
 
 <file path=word/document.xml><?xml version="1.0" encoding="utf-8"?>
-<w:document xmlns:wpc="http://schemas.microsoft.com/office/word/2010/wordprocessingCanvas" xmlns:mc="http://schemas.openxmlformats.org/markup-compatibility/2006" xmlns:o="urn:schemas-microsoft-com:office:office" xmlns:r="http://schemas.openxmlformats.org/officeDocument/2006/relationships" xmlns:m="http://schemas.openxmlformats.org/officeDocument/2006/math" xmlns:v="urn:schemas-microsoft-com:vml" xmlns:wp14="http://schemas.microsoft.com/office/word/2010/wordprocessingDrawing" xmlns:wp="http://schemas.openxmlformats.org/drawingml/2006/wordprocessingDrawing" xmlns:w10="urn:schemas-microsoft-com:office:word" xmlns:w="http://schemas.openxmlformats.org/wordprocessingml/2006/main" xmlns:w14="http://schemas.microsoft.com/office/word/2010/wordml" xmlns:w15="http://schemas.microsoft.com/office/word/2012/wordml" xmlns:wpg="http://schemas.microsoft.com/office/word/2010/wordprocessingGroup" xmlns:wpi="http://schemas.microsoft.com/office/word/2010/wordprocessingInk" xmlns:wne="http://schemas.microsoft.com/office/word/2006/wordml" xmlns:wps="http://schemas.microsoft.com/office/word/2010/wordprocessingShape" xmlns:w16se="http://schemas.microsoft.com/office/word/2015/wordml/symex" xmlns:w16cid="http://schemas.microsoft.com/office/word/2016/wordml/cid" xmlns:w16="http://schemas.microsoft.com/office/word/2018/wordml" xmlns:w16cex="http://schemas.microsoft.com/office/word/2018/wordml/cex" xmlns:w16sdtdh="http://schemas.microsoft.com/office/word/2020/wordml/sdtdatahash" mc:Ignorable="w14 w15 wp14 w16se w16cid w16 w16cex w16sdtdh">
+<w:document xmlns:wpc="http://schemas.microsoft.com/office/word/2010/wordprocessingCanvas" xmlns:cx="http://schemas.microsoft.com/office/drawing/2014/chartex" xmlns:cx1="http://schemas.microsoft.com/office/drawing/2015/9/8/chartex" xmlns:cx2="http://schemas.microsoft.com/office/drawing/2015/10/21/chartex" xmlns:cx3="http://schemas.microsoft.com/office/drawing/2016/5/9/chartex" xmlns:cx4="http://schemas.microsoft.com/office/drawing/2016/5/10/chartex" xmlns:cx5="http://schemas.microsoft.com/office/drawing/2016/5/11/chartex" xmlns:cx6="http://schemas.microsoft.com/office/drawing/2016/5/12/chartex" xmlns:cx7="http://schemas.microsoft.com/office/drawing/2016/5/13/chartex" xmlns:cx8="http://schemas.microsoft.com/office/drawing/2016/5/14/chartex" xmlns:mc="http://schemas.openxmlformats.org/markup-compatibility/2006" xmlns:aink="http://schemas.microsoft.com/office/drawing/2016/ink" xmlns:am3d="http://schemas.microsoft.com/office/drawing/2017/model3d" xmlns:o="urn:schemas-microsoft-com:office:office" xmlns:oel="http://schemas.microsoft.com/office/2019/extlst" xmlns:r="http://schemas.openxmlformats.org/officeDocument/2006/relationships" xmlns:m="http://schemas.openxmlformats.org/officeDocument/2006/math" xmlns:v="urn:schemas-microsoft-com:vml" xmlns:wp14="http://schemas.microsoft.com/office/word/2010/wordprocessingDrawing" xmlns:wp="http://schemas.openxmlformats.org/drawingml/2006/wordprocessingDrawing" xmlns:w10="urn:schemas-microsoft-com:office:word" xmlns:w="http://schemas.openxmlformats.org/wordprocessingml/2006/main" xmlns:w14="http://schemas.microsoft.com/office/word/2010/wordml" xmlns:w15="http://schemas.microsoft.com/office/word/2012/wordml" xmlns:w16cex="http://schemas.microsoft.com/office/word/2018/wordml/cex" xmlns:w16cid="http://schemas.microsoft.com/office/word/2016/wordml/cid" xmlns:w16="http://schemas.microsoft.com/office/word/2018/wordml" xmlns:w16du="http://schemas.microsoft.com/office/word/2023/wordml/word16du" xmlns:w16sdtdh="http://schemas.microsoft.com/office/word/2020/wordml/sdtdatahash" xmlns:w16se="http://schemas.microsoft.com/office/word/2015/wordml/symex" xmlns:wpg="http://schemas.microsoft.com/office/word/2010/wordprocessingGroup" xmlns:wpi="http://schemas.microsoft.com/office/word/2010/wordprocessingInk" xmlns:wne="http://schemas.microsoft.com/office/word/2006/wordml" xmlns:wps="http://schemas.microsoft.com/office/word/2010/wordprocessingShape" mc:Ignorable="w14 w15 w16se w16cid w16 w16cex w16sdtdh w16du wp14">
   <w:body>
-    <w:p xmlns:wp14="http://schemas.microsoft.com/office/word/2010/wordml" wp14:paraId="43A9377C" wp14:textId="5B221E0C">
-      <w:pPr>
-        <w:pStyle w:val="Heading1"/>
-        <w:keepNext w:val="1"/>
-        <w:keepLines w:val="1"/>
-        <w:spacing w:before="322" w:beforeAutospacing="off" w:after="322" w:afterAutospacing="off"/>
+    <w:p>
+      <w:pPr>
+        <w:pStyle w:val="Heading2"/>
+      </w:pPr>
+      <w:r>
+        <w:t>Business Idea</w:t>
+      </w:r>
+    </w:p>
+    <w:p>
+      <w:pPr>
+        <w:spacing w:before="240" w:after="240"/>
         <w:rPr>
-          <w:rFonts w:ascii="Aptos" w:hAnsi="Aptos" w:eastAsia="Aptos" w:cs="Aptos"/>
-          <w:b w:val="0"/>
-          <w:bCs w:val="0"/>
-          <w:i w:val="0"/>
-          <w:iCs w:val="0"/>
-          <w:caps w:val="0"/>
-          <w:smallCaps w:val="0"/>
-          <w:noProof w:val="0"/>
-          <w:color w:val="0F4761" w:themeColor="accent1" w:themeTint="FF" w:themeShade="BF"/>
-          <w:sz w:val="24"/>
-          <w:szCs w:val="24"/>
-          <w:lang w:val="en-US"/>
+          <w:rFonts w:ascii="Aptos" w:eastAsia="Aptos" w:hAnsi="Aptos" w:cs="Aptos"/>
+          <w:color w:val="000000" w:themeColor="text1"/>
         </w:rPr>
       </w:pPr>
       <w:r>
         <w:rPr>
-          <w:rFonts w:ascii="Aptos" w:hAnsi="Aptos" w:eastAsia="Aptos" w:cs="Aptos"/>
-          <w:b w:val="1"/>
-          <w:bCs w:val="1"/>
-          <w:i w:val="0"/>
-          <w:iCs w:val="0"/>
-          <w:caps w:val="0"/>
-          <w:smallCaps w:val="0"/>
-          <w:noProof w:val="0"/>
-          <w:color w:val="0F4761" w:themeColor="accent1" w:themeTint="FF" w:themeShade="BF"/>
-          <w:sz w:val="24"/>
-          <w:szCs w:val="24"/>
-          <w:lang w:val="en-US"/>
-        </w:rPr>
-        <w:t>Business Idea</w:t>
-      </w:r>
-    </w:p>
-    <w:p xmlns:wp14="http://schemas.microsoft.com/office/word/2010/wordml" wp14:paraId="22852AD2" wp14:textId="35BA69F0">
-      <w:pPr>
-        <w:spacing w:before="240" w:beforeAutospacing="off" w:after="240" w:afterAutospacing="off"/>
-        <w:rPr>
-          <w:rFonts w:ascii="Aptos" w:hAnsi="Aptos" w:eastAsia="Aptos" w:cs="Aptos"/>
-          <w:b w:val="0"/>
-          <w:bCs w:val="0"/>
-          <w:i w:val="0"/>
-          <w:iCs w:val="0"/>
-          <w:caps w:val="0"/>
-          <w:smallCaps w:val="0"/>
-          <w:noProof w:val="0"/>
-          <w:color w:val="000000" w:themeColor="text1" w:themeTint="FF" w:themeShade="FF"/>
-          <w:sz w:val="24"/>
-          <w:szCs w:val="24"/>
-          <w:lang w:val="en-US"/>
-        </w:rPr>
-      </w:pPr>
-      <w:r>
-        <w:rPr>
-          <w:rFonts w:ascii="Aptos" w:hAnsi="Aptos" w:eastAsia="Aptos" w:cs="Aptos"/>
-          <w:b w:val="0"/>
-          <w:bCs w:val="0"/>
-          <w:i w:val="0"/>
-          <w:iCs w:val="0"/>
-          <w:caps w:val="0"/>
-          <w:smallCaps w:val="0"/>
-          <w:noProof w:val="0"/>
-          <w:color w:val="000000" w:themeColor="text1" w:themeTint="FF" w:themeShade="FF"/>
-          <w:sz w:val="24"/>
-          <w:szCs w:val="24"/>
-          <w:lang w:val="en-US"/>
+          <w:rFonts w:ascii="Aptos" w:eastAsia="Aptos" w:hAnsi="Aptos" w:cs="Aptos"/>
+          <w:color w:val="000000" w:themeColor="text1"/>
         </w:rPr>
         <w:t>A cleaning company based in New York City that specializes in cleaning offices and commercial premises.</w:t>
       </w:r>
@@ -82,202 +31,242 @@
         <w:pStyle w:val="ListParagraph"/>
         <w:numPr>
           <w:ilvl w:val="0"/>
-          <w:numId w:val="2"/>
+          <w:numId w:val="6"/>
         </w:numPr>
-        <w:spacing w:before="240" w:beforeAutospacing="off" w:after="240" w:afterAutospacing="off"/>
+        <w:spacing w:before="240" w:after="240"/>
         <w:rPr>
-          <w:rFonts w:ascii="Aptos" w:hAnsi="Aptos" w:eastAsia="Aptos" w:cs="Aptos"/>
-          <w:b w:val="0"/>
-          <w:bCs w:val="0"/>
-          <w:i w:val="0"/>
-          <w:iCs w:val="0"/>
-          <w:caps w:val="0"/>
-          <w:smallCaps w:val="0"/>
-          <w:noProof w:val="0"/>
-          <w:color w:val="000000" w:themeColor="text1" w:themeTint="FF" w:themeShade="FF"/>
-          <w:sz w:val="24"/>
-          <w:szCs w:val="24"/>
-          <w:lang w:val="en-US"/>
+          <w:rFonts w:ascii="Aptos" w:eastAsia="Aptos" w:hAnsi="Aptos" w:cs="Aptos"/>
+          <w:color w:val="000000" w:themeColor="text1"/>
         </w:rPr>
       </w:pPr>
       <w:r>
         <w:rPr>
-          <w:rFonts w:ascii="Aptos" w:hAnsi="Aptos" w:eastAsia="Aptos" w:cs="Aptos"/>
-          <w:b w:val="0"/>
-          <w:bCs w:val="0"/>
-          <w:i w:val="0"/>
-          <w:iCs w:val="0"/>
-          <w:caps w:val="0"/>
-          <w:smallCaps w:val="0"/>
-          <w:noProof w:val="0"/>
-          <w:color w:val="000000" w:themeColor="text1" w:themeTint="FF" w:themeShade="FF"/>
-          <w:sz w:val="24"/>
-          <w:szCs w:val="24"/>
-          <w:lang w:val="en-US"/>
+          <w:rFonts w:ascii="Aptos" w:eastAsia="Aptos" w:hAnsi="Aptos" w:cs="Aptos"/>
+          <w:color w:val="000000" w:themeColor="text1"/>
         </w:rPr>
         <w:t>Use eco-friendly cleaning materials</w:t>
       </w:r>
     </w:p>
-    <w:p xmlns:wp14="http://schemas.microsoft.com/office/word/2010/wordml" wp14:paraId="7C702FCD" wp14:textId="6B9BAC8D">
+    <w:p>
       <w:pPr>
         <w:pStyle w:val="ListParagraph"/>
         <w:numPr>
           <w:ilvl w:val="0"/>
-          <w:numId w:val="2"/>
+          <w:numId w:val="1"/>
         </w:numPr>
-        <w:spacing w:before="240" w:beforeAutospacing="off" w:after="240" w:afterAutospacing="off"/>
+        <w:spacing w:before="240" w:after="240"/>
         <w:rPr>
-          <w:rFonts w:ascii="Aptos" w:hAnsi="Aptos" w:eastAsia="Aptos" w:cs="Aptos"/>
-          <w:b w:val="0"/>
-          <w:bCs w:val="0"/>
-          <w:i w:val="0"/>
-          <w:iCs w:val="0"/>
-          <w:caps w:val="0"/>
-          <w:smallCaps w:val="0"/>
-          <w:noProof w:val="0"/>
-          <w:color w:val="000000" w:themeColor="text1" w:themeTint="FF" w:themeShade="FF"/>
-          <w:sz w:val="24"/>
-          <w:szCs w:val="24"/>
-          <w:lang w:val="en-US"/>
+          <w:rFonts w:ascii="Aptos" w:eastAsia="Aptos" w:hAnsi="Aptos" w:cs="Aptos"/>
+          <w:color w:val="000000" w:themeColor="text1"/>
         </w:rPr>
       </w:pPr>
       <w:r>
         <w:rPr>
-          <w:rFonts w:ascii="Aptos" w:hAnsi="Aptos" w:eastAsia="Aptos" w:cs="Aptos"/>
-          <w:b w:val="0"/>
-          <w:bCs w:val="0"/>
-          <w:i w:val="0"/>
-          <w:iCs w:val="0"/>
-          <w:caps w:val="0"/>
-          <w:smallCaps w:val="0"/>
-          <w:noProof w:val="0"/>
-          <w:color w:val="000000" w:themeColor="text1" w:themeTint="FF" w:themeShade="FF"/>
-          <w:sz w:val="24"/>
-          <w:szCs w:val="24"/>
-          <w:lang w:val="en-US"/>
+          <w:rFonts w:ascii="Aptos" w:eastAsia="Aptos" w:hAnsi="Aptos" w:cs="Aptos"/>
+          <w:color w:val="000000" w:themeColor="text1"/>
         </w:rPr>
-        <w:t>E</w:t>
-      </w:r>
-      <w:r>
-        <w:rPr>
-          <w:rFonts w:ascii="Aptos" w:hAnsi="Aptos" w:eastAsia="Aptos" w:cs="Aptos"/>
-          <w:b w:val="0"/>
-          <w:bCs w:val="0"/>
-          <w:i w:val="0"/>
-          <w:iCs w:val="0"/>
-          <w:caps w:val="0"/>
-          <w:smallCaps w:val="0"/>
-          <w:noProof w:val="0"/>
-          <w:color w:val="000000" w:themeColor="text1" w:themeTint="FF" w:themeShade="FF"/>
-          <w:sz w:val="24"/>
-          <w:szCs w:val="24"/>
-          <w:lang w:val="en-US"/>
-        </w:rPr>
-        <w:t>mploy local contractors and provide them with cleaning equipment.</w:t>
+        <w:t>Employ local contractors and provide them with cleaning equipment.</w:t>
       </w:r>
     </w:p>
-    <w:p xmlns:wp14="http://schemas.microsoft.com/office/word/2010/wordml" wp14:paraId="26D3BC7B" wp14:textId="72C308FE">
+    <w:p>
       <w:pPr>
         <w:pStyle w:val="ListParagraph"/>
         <w:numPr>
           <w:ilvl w:val="0"/>
-          <w:numId w:val="2"/>
+          <w:numId w:val="1"/>
         </w:numPr>
-        <w:spacing w:before="240" w:beforeAutospacing="off" w:after="240" w:afterAutospacing="off"/>
+        <w:spacing w:before="240" w:after="240"/>
         <w:rPr>
-          <w:rFonts w:ascii="Aptos" w:hAnsi="Aptos" w:eastAsia="Aptos" w:cs="Aptos"/>
-          <w:b w:val="0"/>
-          <w:bCs w:val="0"/>
-          <w:i w:val="0"/>
-          <w:iCs w:val="0"/>
-          <w:caps w:val="0"/>
-          <w:smallCaps w:val="0"/>
-          <w:noProof w:val="0"/>
-          <w:color w:val="000000" w:themeColor="text1" w:themeTint="FF" w:themeShade="FF"/>
-          <w:sz w:val="24"/>
-          <w:szCs w:val="24"/>
-          <w:lang w:val="en-US"/>
+          <w:rFonts w:ascii="Aptos" w:eastAsia="Aptos" w:hAnsi="Aptos" w:cs="Aptos"/>
+          <w:color w:val="000000" w:themeColor="text1"/>
         </w:rPr>
       </w:pPr>
       <w:r>
         <w:rPr>
-          <w:rFonts w:ascii="Aptos" w:hAnsi="Aptos" w:eastAsia="Aptos" w:cs="Aptos"/>
-          <w:b w:val="0"/>
-          <w:bCs w:val="0"/>
-          <w:i w:val="0"/>
-          <w:iCs w:val="0"/>
-          <w:caps w:val="0"/>
-          <w:smallCaps w:val="0"/>
-          <w:noProof w:val="0"/>
-          <w:color w:val="000000" w:themeColor="text1" w:themeTint="FF" w:themeShade="FF"/>
-          <w:sz w:val="24"/>
-          <w:szCs w:val="24"/>
-          <w:lang w:val="en-US"/>
+          <w:rFonts w:ascii="Aptos" w:eastAsia="Aptos" w:hAnsi="Aptos" w:cs="Aptos"/>
+          <w:color w:val="000000" w:themeColor="text1"/>
         </w:rPr>
-        <w:t xml:space="preserve">Initial startup costs will </w:t>
-      </w:r>
-      <w:r>
-        <w:rPr>
-          <w:rFonts w:ascii="Aptos" w:hAnsi="Aptos" w:eastAsia="Aptos" w:cs="Aptos"/>
-          <w:b w:val="0"/>
-          <w:bCs w:val="0"/>
-          <w:i w:val="0"/>
-          <w:iCs w:val="0"/>
-          <w:caps w:val="0"/>
-          <w:smallCaps w:val="0"/>
-          <w:noProof w:val="0"/>
-          <w:color w:val="000000" w:themeColor="text1" w:themeTint="FF" w:themeShade="FF"/>
-          <w:sz w:val="24"/>
-          <w:szCs w:val="24"/>
-          <w:lang w:val="en-US"/>
-        </w:rPr>
-        <w:t>include equipment</w:t>
-      </w:r>
-      <w:r>
-        <w:rPr>
-          <w:rFonts w:ascii="Aptos" w:hAnsi="Aptos" w:eastAsia="Aptos" w:cs="Aptos"/>
-          <w:b w:val="0"/>
-          <w:bCs w:val="0"/>
-          <w:i w:val="0"/>
-          <w:iCs w:val="0"/>
-          <w:caps w:val="0"/>
-          <w:smallCaps w:val="0"/>
-          <w:noProof w:val="0"/>
-          <w:color w:val="000000" w:themeColor="text1" w:themeTint="FF" w:themeShade="FF"/>
-          <w:sz w:val="24"/>
-          <w:szCs w:val="24"/>
-          <w:lang w:val="en-US"/>
-        </w:rPr>
-        <w:t xml:space="preserve"> and materials, and marketing, with a budget of $10,000.</w:t>
+        <w:t>Initial startup costs will include equipment and materials, and marketing, with a budget of $10,000.</w:t>
       </w:r>
     </w:p>
-    <w:p xmlns:wp14="http://schemas.microsoft.com/office/word/2010/wordml" wp14:paraId="0EE82684" wp14:textId="2547B33E">
-      <w:pPr>
-        <w:pStyle w:val="Normal"/>
-        <w:spacing w:before="240" w:beforeAutospacing="off" w:after="240" w:afterAutospacing="off"/>
-        <w:rPr>
-          <w:rFonts w:ascii="Aptos" w:hAnsi="Aptos" w:eastAsia="Aptos" w:cs="Aptos"/>
-          <w:b w:val="0"/>
-          <w:bCs w:val="0"/>
-          <w:i w:val="0"/>
-          <w:iCs w:val="0"/>
-          <w:caps w:val="0"/>
-          <w:smallCaps w:val="0"/>
-          <w:noProof w:val="0"/>
-          <w:color w:val="000000" w:themeColor="text1" w:themeTint="FF" w:themeShade="FF"/>
-          <w:sz w:val="24"/>
-          <w:szCs w:val="24"/>
-          <w:lang w:val="en-US"/>
-        </w:rPr>
-      </w:pPr>
+    <w:p>
+      <w:pPr>
+        <w:pStyle w:val="Heading2"/>
+      </w:pPr>
+      <w:r>
+        <w:t>Initial m</w:t>
+      </w:r>
+      <w:r>
+        <w:t xml:space="preserve">arket </w:t>
+      </w:r>
+      <w:r>
+        <w:t>analysis</w:t>
+      </w:r>
     </w:p>
-    <w:p xmlns:wp14="http://schemas.microsoft.com/office/word/2010/wordml" wp14:paraId="2C078E63" wp14:textId="68CD9747">
-      <w:pPr>
-        <w:pStyle w:val="Normal"/>
-      </w:pPr>
+    <w:p>
+      <w:r>
+        <w:t>T</w:t>
+      </w:r>
+      <w:r>
+        <w:t>his business idea has a promising market opportunity, as it can meet the needs of both environmentally conscious and quality-seeking customers, while also creating social and economic value in the local area.</w:t>
+      </w:r>
     </w:p>
+    <w:p>
+      <w:pPr>
+        <w:pStyle w:val="ListParagraph"/>
+        <w:numPr>
+          <w:ilvl w:val="0"/>
+          <w:numId w:val="5"/>
+        </w:numPr>
+      </w:pPr>
+      <w:r>
+        <w:t>The business idea has a growing market because:</w:t>
+      </w:r>
+    </w:p>
+    <w:p>
+      <w:pPr>
+        <w:pStyle w:val="ListParagraph"/>
+        <w:numPr>
+          <w:ilvl w:val="1"/>
+          <w:numId w:val="5"/>
+        </w:numPr>
+      </w:pPr>
+      <w:r>
+        <w:t>More people want to use green cleaning products that are good for the environment and health</w:t>
+      </w:r>
+      <w:r>
+        <w:t>.</w:t>
+      </w:r>
+    </w:p>
+    <w:p>
+      <w:pPr>
+        <w:pStyle w:val="ListParagraph"/>
+        <w:numPr>
+          <w:ilvl w:val="1"/>
+          <w:numId w:val="5"/>
+        </w:numPr>
+      </w:pPr>
+      <w:r>
+        <w:t>The global green cleaning products market was worth USD 3.9 billion in 2019 and is expected to grow by 8.4% every year until 2027</w:t>
+      </w:r>
+      <w:r>
+        <w:t>.</w:t>
+      </w:r>
+    </w:p>
+    <w:p>
+      <w:pPr>
+        <w:pStyle w:val="ListParagraph"/>
+        <w:numPr>
+          <w:ilvl w:val="0"/>
+          <w:numId w:val="5"/>
+        </w:numPr>
+      </w:pPr>
+      <w:r>
+        <w:t>The business idea can also benefit the local community by:</w:t>
+      </w:r>
+    </w:p>
+    <w:p>
+      <w:pPr>
+        <w:pStyle w:val="ListParagraph"/>
+        <w:numPr>
+          <w:ilvl w:val="1"/>
+          <w:numId w:val="5"/>
+        </w:numPr>
+      </w:pPr>
+      <w:r>
+        <w:t>Hiring local contractors and giving them cleaning equipment</w:t>
+      </w:r>
+      <w:r>
+        <w:t>.</w:t>
+      </w:r>
+    </w:p>
+    <w:p>
+      <w:pPr>
+        <w:pStyle w:val="ListParagraph"/>
+        <w:numPr>
+          <w:ilvl w:val="1"/>
+          <w:numId w:val="5"/>
+        </w:numPr>
+      </w:pPr>
+      <w:r>
+        <w:t>Saving money on transportation and building customer loyalty</w:t>
+      </w:r>
+    </w:p>
+    <w:p>
+      <w:pPr>
+        <w:pStyle w:val="ListParagraph"/>
+        <w:numPr>
+          <w:ilvl w:val="1"/>
+          <w:numId w:val="5"/>
+        </w:numPr>
+      </w:pPr>
+      <w:r>
+        <w:t>Creating jobs and income for the locals</w:t>
+      </w:r>
+      <w:r>
+        <w:t>.</w:t>
+      </w:r>
+    </w:p>
+    <w:p>
+      <w:pPr>
+        <w:pStyle w:val="ListParagraph"/>
+        <w:numPr>
+          <w:ilvl w:val="0"/>
+          <w:numId w:val="5"/>
+        </w:numPr>
+      </w:pPr>
+      <w:r>
+        <w:t>The business idea can stand out from the competitors by:</w:t>
+      </w:r>
+    </w:p>
+    <w:p>
+      <w:pPr>
+        <w:pStyle w:val="ListParagraph"/>
+        <w:numPr>
+          <w:ilvl w:val="1"/>
+          <w:numId w:val="5"/>
+        </w:numPr>
+      </w:pPr>
+      <w:r>
+        <w:t>Offering cleaning solutions that are customized and flexible for each client</w:t>
+      </w:r>
+      <w:r>
+        <w:t>.</w:t>
+      </w:r>
+    </w:p>
+    <w:p>
+      <w:pPr>
+        <w:pStyle w:val="ListParagraph"/>
+        <w:numPr>
+          <w:ilvl w:val="1"/>
+          <w:numId w:val="5"/>
+        </w:numPr>
+      </w:pPr>
+      <w:r>
+        <w:t>Meeting the needs and preferences of both eco-friendly and quality-seeking customers</w:t>
+      </w:r>
+      <w:r>
+        <w:t>.</w:t>
+      </w:r>
+    </w:p>
+    <w:p>
+      <w:pPr>
+        <w:pStyle w:val="ListParagraph"/>
+        <w:numPr>
+          <w:ilvl w:val="1"/>
+          <w:numId w:val="5"/>
+        </w:numPr>
+      </w:pPr>
+      <w:r>
+        <w:t>Creating social and economic value in the local area</w:t>
+      </w:r>
+      <w:r>
+        <w:t>.</w:t>
+      </w:r>
+    </w:p>
+    <w:p/>
     <w:sectPr>
-      <w:pgSz w:w="12240" w:h="15840" w:orient="portrait"/>
+      <w:pgSz w:w="12240" w:h="15840"/>
       <w:pgMar w:top="1440" w:right="1440" w:bottom="1440" w:left="1440" w:header="720" w:footer="720" w:gutter="0"/>
       <w:cols w:space="720"/>
       <w:docGrid w:linePitch="360"/>
@@ -286,12 +275,63 @@
 </w:document>
 </file>
 
+<file path=word/endnotes.xml><?xml version="1.0" encoding="utf-8"?>
+<w:endnotes xmlns:wpc="http://schemas.microsoft.com/office/word/2010/wordprocessingCanvas" xmlns:cx="http://schemas.microsoft.com/office/drawing/2014/chartex" xmlns:cx1="http://schemas.microsoft.com/office/drawing/2015/9/8/chartex" xmlns:cx2="http://schemas.microsoft.com/office/drawing/2015/10/21/chartex" xmlns:cx3="http://schemas.microsoft.com/office/drawing/2016/5/9/chartex" xmlns:cx4="http://schemas.microsoft.com/office/drawing/2016/5/10/chartex" xmlns:cx5="http://schemas.microsoft.com/office/drawing/2016/5/11/chartex" xmlns:cx6="http://schemas.microsoft.com/office/drawing/2016/5/12/chartex" xmlns:cx7="http://schemas.microsoft.com/office/drawing/2016/5/13/chartex" xmlns:cx8="http://schemas.microsoft.com/office/drawing/2016/5/14/chartex" xmlns:mc="http://schemas.openxmlformats.org/markup-compatibility/2006" xmlns:aink="http://schemas.microsoft.com/office/drawing/2016/ink" xmlns:am3d="http://schemas.microsoft.com/office/drawing/2017/model3d" xmlns:o="urn:schemas-microsoft-com:office:office" xmlns:oel="http://schemas.microsoft.com/office/2019/extlst" xmlns:r="http://schemas.openxmlformats.org/officeDocument/2006/relationships" xmlns:m="http://schemas.openxmlformats.org/officeDocument/2006/math" xmlns:v="urn:schemas-microsoft-com:vml" xmlns:wp14="http://schemas.microsoft.com/office/word/2010/wordprocessingDrawing" xmlns:wp="http://schemas.openxmlformats.org/drawingml/2006/wordprocessingDrawing" xmlns:w10="urn:schemas-microsoft-com:office:word" xmlns:w="http://schemas.openxmlformats.org/wordprocessingml/2006/main" xmlns:w14="http://schemas.microsoft.com/office/word/2010/wordml" xmlns:w15="http://schemas.microsoft.com/office/word/2012/wordml" xmlns:w16cex="http://schemas.microsoft.com/office/word/2018/wordml/cex" xmlns:w16cid="http://schemas.microsoft.com/office/word/2016/wordml/cid" xmlns:w16="http://schemas.microsoft.com/office/word/2018/wordml" xmlns:w16du="http://schemas.microsoft.com/office/word/2023/wordml/word16du" xmlns:w16sdtdh="http://schemas.microsoft.com/office/word/2020/wordml/sdtdatahash" xmlns:w16se="http://schemas.microsoft.com/office/word/2015/wordml/symex" xmlns:wpg="http://schemas.microsoft.com/office/word/2010/wordprocessingGroup" xmlns:wpi="http://schemas.microsoft.com/office/word/2010/wordprocessingInk" xmlns:wne="http://schemas.microsoft.com/office/word/2006/wordml" xmlns:wps="http://schemas.microsoft.com/office/word/2010/wordprocessingShape" mc:Ignorable="w14 w15 w16se w16cid w16 w16cex w16sdtdh w16du wp14">
+  <w:endnote w:type="separator" w:id="-1">
+    <w:p>
+      <w:pPr>
+        <w:spacing w:after="0" w:line="240" w:lineRule="auto"/>
+      </w:pPr>
+      <w:r>
+        <w:separator/>
+      </w:r>
+    </w:p>
+  </w:endnote>
+  <w:endnote w:type="continuationSeparator" w:id="0">
+    <w:p>
+      <w:pPr>
+        <w:spacing w:after="0" w:line="240" w:lineRule="auto"/>
+      </w:pPr>
+      <w:r>
+        <w:continuationSeparator/>
+      </w:r>
+    </w:p>
+  </w:endnote>
+</w:endnotes>
+</file>
+
+<file path=word/footnotes.xml><?xml version="1.0" encoding="utf-8"?>
+<w:footnotes xmlns:wpc="http://schemas.microsoft.com/office/word/2010/wordprocessingCanvas" xmlns:cx="http://schemas.microsoft.com/office/drawing/2014/chartex" xmlns:cx1="http://schemas.microsoft.com/office/drawing/2015/9/8/chartex" xmlns:cx2="http://schemas.microsoft.com/office/drawing/2015/10/21/chartex" xmlns:cx3="http://schemas.microsoft.com/office/drawing/2016/5/9/chartex" xmlns:cx4="http://schemas.microsoft.com/office/drawing/2016/5/10/chartex" xmlns:cx5="http://schemas.microsoft.com/office/drawing/2016/5/11/chartex" xmlns:cx6="http://schemas.microsoft.com/office/drawing/2016/5/12/chartex" xmlns:cx7="http://schemas.microsoft.com/office/drawing/2016/5/13/chartex" xmlns:cx8="http://schemas.microsoft.com/office/drawing/2016/5/14/chartex" xmlns:mc="http://schemas.openxmlformats.org/markup-compatibility/2006" xmlns:aink="http://schemas.microsoft.com/office/drawing/2016/ink" xmlns:am3d="http://schemas.microsoft.com/office/drawing/2017/model3d" xmlns:o="urn:schemas-microsoft-com:office:office" xmlns:oel="http://schemas.microsoft.com/office/2019/extlst" xmlns:r="http://schemas.openxmlformats.org/officeDocument/2006/relationships" xmlns:m="http://schemas.openxmlformats.org/officeDocument/2006/math" xmlns:v="urn:schemas-microsoft-com:vml" xmlns:wp14="http://schemas.microsoft.com/office/word/2010/wordprocessingDrawing" xmlns:wp="http://schemas.openxmlformats.org/drawingml/2006/wordprocessingDrawing" xmlns:w10="urn:schemas-microsoft-com:office:word" xmlns:w="http://schemas.openxmlformats.org/wordprocessingml/2006/main" xmlns:w14="http://schemas.microsoft.com/office/word/2010/wordml" xmlns:w15="http://schemas.microsoft.com/office/word/2012/wordml" xmlns:w16cex="http://schemas.microsoft.com/office/word/2018/wordml/cex" xmlns:w16cid="http://schemas.microsoft.com/office/word/2016/wordml/cid" xmlns:w16="http://schemas.microsoft.com/office/word/2018/wordml" xmlns:w16du="http://schemas.microsoft.com/office/word/2023/wordml/word16du" xmlns:w16sdtdh="http://schemas.microsoft.com/office/word/2020/wordml/sdtdatahash" xmlns:w16se="http://schemas.microsoft.com/office/word/2015/wordml/symex" xmlns:wpg="http://schemas.microsoft.com/office/word/2010/wordprocessingGroup" xmlns:wpi="http://schemas.microsoft.com/office/word/2010/wordprocessingInk" xmlns:wne="http://schemas.microsoft.com/office/word/2006/wordml" xmlns:wps="http://schemas.microsoft.com/office/word/2010/wordprocessingShape" mc:Ignorable="w14 w15 w16se w16cid w16 w16cex w16sdtdh w16du wp14">
+  <w:footnote w:type="separator" w:id="-1">
+    <w:p>
+      <w:pPr>
+        <w:spacing w:after="0" w:line="240" w:lineRule="auto"/>
+      </w:pPr>
+      <w:r>
+        <w:separator/>
+      </w:r>
+    </w:p>
+  </w:footnote>
+  <w:footnote w:type="continuationSeparator" w:id="0">
+    <w:p>
+      <w:pPr>
+        <w:spacing w:after="0" w:line="240" w:lineRule="auto"/>
+      </w:pPr>
+      <w:r>
+        <w:continuationSeparator/>
+      </w:r>
+    </w:p>
+  </w:footnote>
+</w:footnotes>
+</file>
+
 <file path=word/numbering.xml><?xml version="1.0" encoding="utf-8"?>
-<w:numbering xmlns:w="http://schemas.openxmlformats.org/wordprocessingml/2006/main">
-  <w:abstractNum xmlns:w="http://schemas.openxmlformats.org/wordprocessingml/2006/main" w:abstractNumId="2">
-    <w:nsid w:val="13fd5311"/>
-    <w:multiLevelType xmlns:w="http://schemas.openxmlformats.org/wordprocessingml/2006/main" w:val="hybridMultilevel"/>
-    <w:lvl xmlns:w="http://schemas.openxmlformats.org/wordprocessingml/2006/main" w:ilvl="0">
+<w:numbering xmlns:wpc="http://schemas.microsoft.com/office/word/2010/wordprocessingCanvas" xmlns:cx="http://schemas.microsoft.com/office/drawing/2014/chartex" xmlns:cx1="http://schemas.microsoft.com/office/drawing/2015/9/8/chartex" xmlns:cx2="http://schemas.microsoft.com/office/drawing/2015/10/21/chartex" xmlns:cx3="http://schemas.microsoft.com/office/drawing/2016/5/9/chartex" xmlns:cx4="http://schemas.microsoft.com/office/drawing/2016/5/10/chartex" xmlns:cx5="http://schemas.microsoft.com/office/drawing/2016/5/11/chartex" xmlns:cx6="http://schemas.microsoft.com/office/drawing/2016/5/12/chartex" xmlns:cx7="http://schemas.microsoft.com/office/drawing/2016/5/13/chartex" xmlns:cx8="http://schemas.microsoft.com/office/drawing/2016/5/14/chartex" xmlns:mc="http://schemas.openxmlformats.org/markup-compatibility/2006" xmlns:aink="http://schemas.microsoft.com/office/drawing/2016/ink" xmlns:am3d="http://schemas.microsoft.com/office/drawing/2017/model3d" xmlns:o="urn:schemas-microsoft-com:office:office" xmlns:oel="http://schemas.microsoft.com/office/2019/extlst" xmlns:r="http://schemas.openxmlformats.org/officeDocument/2006/relationships" xmlns:m="http://schemas.openxmlformats.org/officeDocument/2006/math" xmlns:v="urn:schemas-microsoft-com:vml" xmlns:wp14="http://schemas.microsoft.com/office/word/2010/wordprocessingDrawing" xmlns:wp="http://schemas.openxmlformats.org/drawingml/2006/wordprocessingDrawing" xmlns:w10="urn:schemas-microsoft-com:office:word" xmlns:w="http://schemas.openxmlformats.org/wordprocessingml/2006/main" xmlns:w14="http://schemas.microsoft.com/office/word/2010/wordml" xmlns:w15="http://schemas.microsoft.com/office/word/2012/wordml" xmlns:w16cex="http://schemas.microsoft.com/office/word/2018/wordml/cex" xmlns:w16cid="http://schemas.microsoft.com/office/word/2016/wordml/cid" xmlns:w16="http://schemas.microsoft.com/office/word/2018/wordml" xmlns:w16du="http://schemas.microsoft.com/office/word/2023/wordml/word16du" xmlns:w16sdtdh="http://schemas.microsoft.com/office/word/2020/wordml/sdtdatahash" xmlns:w16se="http://schemas.microsoft.com/office/word/2015/wordml/symex" xmlns:wpg="http://schemas.microsoft.com/office/word/2010/wordprocessingGroup" xmlns:wpi="http://schemas.microsoft.com/office/word/2010/wordprocessingInk" xmlns:wne="http://schemas.microsoft.com/office/word/2006/wordml" xmlns:wps="http://schemas.microsoft.com/office/word/2010/wordprocessingShape" mc:Ignorable="w14 w15 w16se w16cid w16 w16cex w16sdtdh w16du wp14">
+  <w:abstractNum w:abstractNumId="0" w15:restartNumberingAfterBreak="0">
+    <w:nsid w:val="13A379CC"/>
+    <w:multiLevelType w:val="hybridMultilevel"/>
+    <w:tmpl w:val="92766788"/>
+    <w:lvl w:ilvl="0" w:tplc="04090001">
       <w:start w:val="1"/>
       <w:numFmt w:val="bullet"/>
       <w:lvlText w:val=""/>
@@ -300,10 +340,10 @@
         <w:ind w:left="720" w:hanging="360"/>
       </w:pPr>
       <w:rPr>
-        <w:rFonts w:hint="default" w:ascii="Symbol" w:hAnsi="Symbol"/>
-      </w:rPr>
-    </w:lvl>
-    <w:lvl xmlns:w="http://schemas.openxmlformats.org/wordprocessingml/2006/main" w:ilvl="1">
+        <w:rFonts w:ascii="Symbol" w:hAnsi="Symbol" w:hint="default"/>
+      </w:rPr>
+    </w:lvl>
+    <w:lvl w:ilvl="1" w:tplc="04090003" w:tentative="1">
       <w:start w:val="1"/>
       <w:numFmt w:val="bullet"/>
       <w:lvlText w:val="o"/>
@@ -312,10 +352,10 @@
         <w:ind w:left="1440" w:hanging="360"/>
       </w:pPr>
       <w:rPr>
-        <w:rFonts w:hint="default" w:ascii="Courier New" w:hAnsi="Courier New"/>
-      </w:rPr>
-    </w:lvl>
-    <w:lvl xmlns:w="http://schemas.openxmlformats.org/wordprocessingml/2006/main" w:ilvl="2">
+        <w:rFonts w:ascii="Courier New" w:hAnsi="Courier New" w:cs="Courier New" w:hint="default"/>
+      </w:rPr>
+    </w:lvl>
+    <w:lvl w:ilvl="2" w:tplc="04090005" w:tentative="1">
       <w:start w:val="1"/>
       <w:numFmt w:val="bullet"/>
       <w:lvlText w:val=""/>
@@ -324,10 +364,10 @@
         <w:ind w:left="2160" w:hanging="360"/>
       </w:pPr>
       <w:rPr>
-        <w:rFonts w:hint="default" w:ascii="Wingdings" w:hAnsi="Wingdings"/>
-      </w:rPr>
-    </w:lvl>
-    <w:lvl xmlns:w="http://schemas.openxmlformats.org/wordprocessingml/2006/main" w:ilvl="3">
+        <w:rFonts w:ascii="Wingdings" w:hAnsi="Wingdings" w:hint="default"/>
+      </w:rPr>
+    </w:lvl>
+    <w:lvl w:ilvl="3" w:tplc="04090001" w:tentative="1">
       <w:start w:val="1"/>
       <w:numFmt w:val="bullet"/>
       <w:lvlText w:val=""/>
@@ -336,10 +376,10 @@
         <w:ind w:left="2880" w:hanging="360"/>
       </w:pPr>
       <w:rPr>
-        <w:rFonts w:hint="default" w:ascii="Symbol" w:hAnsi="Symbol"/>
-      </w:rPr>
-    </w:lvl>
-    <w:lvl xmlns:w="http://schemas.openxmlformats.org/wordprocessingml/2006/main" w:ilvl="4">
+        <w:rFonts w:ascii="Symbol" w:hAnsi="Symbol" w:hint="default"/>
+      </w:rPr>
+    </w:lvl>
+    <w:lvl w:ilvl="4" w:tplc="04090003" w:tentative="1">
       <w:start w:val="1"/>
       <w:numFmt w:val="bullet"/>
       <w:lvlText w:val="o"/>
@@ -348,10 +388,10 @@
         <w:ind w:left="3600" w:hanging="360"/>
       </w:pPr>
       <w:rPr>
-        <w:rFonts w:hint="default" w:ascii="Courier New" w:hAnsi="Courier New"/>
-      </w:rPr>
-    </w:lvl>
-    <w:lvl xmlns:w="http://schemas.openxmlformats.org/wordprocessingml/2006/main" w:ilvl="5">
+        <w:rFonts w:ascii="Courier New" w:hAnsi="Courier New" w:cs="Courier New" w:hint="default"/>
+      </w:rPr>
+    </w:lvl>
+    <w:lvl w:ilvl="5" w:tplc="04090005" w:tentative="1">
       <w:start w:val="1"/>
       <w:numFmt w:val="bullet"/>
       <w:lvlText w:val=""/>
@@ -360,10 +400,10 @@
         <w:ind w:left="4320" w:hanging="360"/>
       </w:pPr>
       <w:rPr>
-        <w:rFonts w:hint="default" w:ascii="Wingdings" w:hAnsi="Wingdings"/>
-      </w:rPr>
-    </w:lvl>
-    <w:lvl xmlns:w="http://schemas.openxmlformats.org/wordprocessingml/2006/main" w:ilvl="6">
+        <w:rFonts w:ascii="Wingdings" w:hAnsi="Wingdings" w:hint="default"/>
+      </w:rPr>
+    </w:lvl>
+    <w:lvl w:ilvl="6" w:tplc="04090001" w:tentative="1">
       <w:start w:val="1"/>
       <w:numFmt w:val="bullet"/>
       <w:lvlText w:val=""/>
@@ -372,10 +412,10 @@
         <w:ind w:left="5040" w:hanging="360"/>
       </w:pPr>
       <w:rPr>
-        <w:rFonts w:hint="default" w:ascii="Symbol" w:hAnsi="Symbol"/>
-      </w:rPr>
-    </w:lvl>
-    <w:lvl xmlns:w="http://schemas.openxmlformats.org/wordprocessingml/2006/main" w:ilvl="7">
+        <w:rFonts w:ascii="Symbol" w:hAnsi="Symbol" w:hint="default"/>
+      </w:rPr>
+    </w:lvl>
+    <w:lvl w:ilvl="7" w:tplc="04090003" w:tentative="1">
       <w:start w:val="1"/>
       <w:numFmt w:val="bullet"/>
       <w:lvlText w:val="o"/>
@@ -384,10 +424,10 @@
         <w:ind w:left="5760" w:hanging="360"/>
       </w:pPr>
       <w:rPr>
-        <w:rFonts w:hint="default" w:ascii="Courier New" w:hAnsi="Courier New"/>
-      </w:rPr>
-    </w:lvl>
-    <w:lvl xmlns:w="http://schemas.openxmlformats.org/wordprocessingml/2006/main" w:ilvl="8">
+        <w:rFonts w:ascii="Courier New" w:hAnsi="Courier New" w:cs="Courier New" w:hint="default"/>
+      </w:rPr>
+    </w:lvl>
+    <w:lvl w:ilvl="8" w:tplc="04090005" w:tentative="1">
       <w:start w:val="1"/>
       <w:numFmt w:val="bullet"/>
       <w:lvlText w:val=""/>
@@ -396,14 +436,15 @@
         <w:ind w:left="6480" w:hanging="360"/>
       </w:pPr>
       <w:rPr>
-        <w:rFonts w:hint="default" w:ascii="Wingdings" w:hAnsi="Wingdings"/>
+        <w:rFonts w:ascii="Wingdings" w:hAnsi="Wingdings" w:hint="default"/>
       </w:rPr>
     </w:lvl>
   </w:abstractNum>
-  <w:abstractNum xmlns:w="http://schemas.openxmlformats.org/wordprocessingml/2006/main" w:abstractNumId="1">
-    <w:nsid w:val="2057c593"/>
-    <w:multiLevelType xmlns:w="http://schemas.openxmlformats.org/wordprocessingml/2006/main" w:val="hybridMultilevel"/>
-    <w:lvl xmlns:w="http://schemas.openxmlformats.org/wordprocessingml/2006/main" w:ilvl="0">
+  <w:abstractNum w:abstractNumId="1" w15:restartNumberingAfterBreak="0">
+    <w:nsid w:val="13FD5311"/>
+    <w:multiLevelType w:val="hybridMultilevel"/>
+    <w:tmpl w:val="62F4C7CA"/>
+    <w:lvl w:ilvl="0" w:tplc="36A23E60">
       <w:start w:val="1"/>
       <w:numFmt w:val="bullet"/>
       <w:lvlText w:val=""/>
@@ -412,10 +453,10 @@
         <w:ind w:left="720" w:hanging="360"/>
       </w:pPr>
       <w:rPr>
-        <w:rFonts w:hint="default" w:ascii="Symbol" w:hAnsi="Symbol"/>
-      </w:rPr>
-    </w:lvl>
-    <w:lvl xmlns:w="http://schemas.openxmlformats.org/wordprocessingml/2006/main" w:ilvl="1">
+        <w:rFonts w:ascii="Symbol" w:hAnsi="Symbol" w:hint="default"/>
+      </w:rPr>
+    </w:lvl>
+    <w:lvl w:ilvl="1" w:tplc="6DDAD47C">
       <w:start w:val="1"/>
       <w:numFmt w:val="bullet"/>
       <w:lvlText w:val="o"/>
@@ -424,10 +465,10 @@
         <w:ind w:left="1440" w:hanging="360"/>
       </w:pPr>
       <w:rPr>
-        <w:rFonts w:hint="default" w:ascii="Courier New" w:hAnsi="Courier New"/>
-      </w:rPr>
-    </w:lvl>
-    <w:lvl xmlns:w="http://schemas.openxmlformats.org/wordprocessingml/2006/main" w:ilvl="2">
+        <w:rFonts w:ascii="Courier New" w:hAnsi="Courier New" w:hint="default"/>
+      </w:rPr>
+    </w:lvl>
+    <w:lvl w:ilvl="2" w:tplc="46D83E6E">
       <w:start w:val="1"/>
       <w:numFmt w:val="bullet"/>
       <w:lvlText w:val=""/>
@@ -436,10 +477,10 @@
         <w:ind w:left="2160" w:hanging="360"/>
       </w:pPr>
       <w:rPr>
-        <w:rFonts w:hint="default" w:ascii="Wingdings" w:hAnsi="Wingdings"/>
-      </w:rPr>
-    </w:lvl>
-    <w:lvl xmlns:w="http://schemas.openxmlformats.org/wordprocessingml/2006/main" w:ilvl="3">
+        <w:rFonts w:ascii="Wingdings" w:hAnsi="Wingdings" w:hint="default"/>
+      </w:rPr>
+    </w:lvl>
+    <w:lvl w:ilvl="3" w:tplc="6B3A307A">
       <w:start w:val="1"/>
       <w:numFmt w:val="bullet"/>
       <w:lvlText w:val=""/>
@@ -448,10 +489,10 @@
         <w:ind w:left="2880" w:hanging="360"/>
       </w:pPr>
       <w:rPr>
-        <w:rFonts w:hint="default" w:ascii="Symbol" w:hAnsi="Symbol"/>
-      </w:rPr>
-    </w:lvl>
-    <w:lvl xmlns:w="http://schemas.openxmlformats.org/wordprocessingml/2006/main" w:ilvl="4">
+        <w:rFonts w:ascii="Symbol" w:hAnsi="Symbol" w:hint="default"/>
+      </w:rPr>
+    </w:lvl>
+    <w:lvl w:ilvl="4" w:tplc="2C08A6E0">
       <w:start w:val="1"/>
       <w:numFmt w:val="bullet"/>
       <w:lvlText w:val="o"/>
@@ -460,10 +501,10 @@
         <w:ind w:left="3600" w:hanging="360"/>
       </w:pPr>
       <w:rPr>
-        <w:rFonts w:hint="default" w:ascii="Courier New" w:hAnsi="Courier New"/>
-      </w:rPr>
-    </w:lvl>
-    <w:lvl xmlns:w="http://schemas.openxmlformats.org/wordprocessingml/2006/main" w:ilvl="5">
+        <w:rFonts w:ascii="Courier New" w:hAnsi="Courier New" w:hint="default"/>
+      </w:rPr>
+    </w:lvl>
+    <w:lvl w:ilvl="5" w:tplc="5364748C">
       <w:start w:val="1"/>
       <w:numFmt w:val="bullet"/>
       <w:lvlText w:val=""/>
@@ -472,10 +513,10 @@
         <w:ind w:left="4320" w:hanging="360"/>
       </w:pPr>
       <w:rPr>
-        <w:rFonts w:hint="default" w:ascii="Wingdings" w:hAnsi="Wingdings"/>
-      </w:rPr>
-    </w:lvl>
-    <w:lvl xmlns:w="http://schemas.openxmlformats.org/wordprocessingml/2006/main" w:ilvl="6">
+        <w:rFonts w:ascii="Wingdings" w:hAnsi="Wingdings" w:hint="default"/>
+      </w:rPr>
+    </w:lvl>
+    <w:lvl w:ilvl="6" w:tplc="AA7C00EC">
       <w:start w:val="1"/>
       <w:numFmt w:val="bullet"/>
       <w:lvlText w:val=""/>
@@ -484,10 +525,10 @@
         <w:ind w:left="5040" w:hanging="360"/>
       </w:pPr>
       <w:rPr>
-        <w:rFonts w:hint="default" w:ascii="Symbol" w:hAnsi="Symbol"/>
-      </w:rPr>
-    </w:lvl>
-    <w:lvl xmlns:w="http://schemas.openxmlformats.org/wordprocessingml/2006/main" w:ilvl="7">
+        <w:rFonts w:ascii="Symbol" w:hAnsi="Symbol" w:hint="default"/>
+      </w:rPr>
+    </w:lvl>
+    <w:lvl w:ilvl="7" w:tplc="D9DA0406">
       <w:start w:val="1"/>
       <w:numFmt w:val="bullet"/>
       <w:lvlText w:val="o"/>
@@ -496,10 +537,10 @@
         <w:ind w:left="5760" w:hanging="360"/>
       </w:pPr>
       <w:rPr>
-        <w:rFonts w:hint="default" w:ascii="Courier New" w:hAnsi="Courier New"/>
-      </w:rPr>
-    </w:lvl>
-    <w:lvl xmlns:w="http://schemas.openxmlformats.org/wordprocessingml/2006/main" w:ilvl="8">
+        <w:rFonts w:ascii="Courier New" w:hAnsi="Courier New" w:hint="default"/>
+      </w:rPr>
+    </w:lvl>
+    <w:lvl w:ilvl="8" w:tplc="BFCA2474">
       <w:start w:val="1"/>
       <w:numFmt w:val="bullet"/>
       <w:lvlText w:val=""/>
@@ -508,25 +549,488 @@
         <w:ind w:left="6480" w:hanging="360"/>
       </w:pPr>
       <w:rPr>
-        <w:rFonts w:hint="default" w:ascii="Wingdings" w:hAnsi="Wingdings"/>
+        <w:rFonts w:ascii="Wingdings" w:hAnsi="Wingdings" w:hint="default"/>
       </w:rPr>
     </w:lvl>
   </w:abstractNum>
-  <w:num w:numId="2">
+  <w:abstractNum w:abstractNumId="2" w15:restartNumberingAfterBreak="0">
+    <w:nsid w:val="2057C593"/>
+    <w:multiLevelType w:val="hybridMultilevel"/>
+    <w:tmpl w:val="6450E990"/>
+    <w:lvl w:ilvl="0" w:tplc="E2928FFA">
+      <w:start w:val="1"/>
+      <w:numFmt w:val="bullet"/>
+      <w:lvlText w:val=""/>
+      <w:lvlJc w:val="left"/>
+      <w:pPr>
+        <w:ind w:left="720" w:hanging="360"/>
+      </w:pPr>
+      <w:rPr>
+        <w:rFonts w:ascii="Symbol" w:hAnsi="Symbol" w:hint="default"/>
+      </w:rPr>
+    </w:lvl>
+    <w:lvl w:ilvl="1" w:tplc="1780FE32">
+      <w:start w:val="1"/>
+      <w:numFmt w:val="bullet"/>
+      <w:lvlText w:val="o"/>
+      <w:lvlJc w:val="left"/>
+      <w:pPr>
+        <w:ind w:left="1440" w:hanging="360"/>
+      </w:pPr>
+      <w:rPr>
+        <w:rFonts w:ascii="Courier New" w:hAnsi="Courier New" w:hint="default"/>
+      </w:rPr>
+    </w:lvl>
+    <w:lvl w:ilvl="2" w:tplc="6366988C">
+      <w:start w:val="1"/>
+      <w:numFmt w:val="bullet"/>
+      <w:lvlText w:val=""/>
+      <w:lvlJc w:val="left"/>
+      <w:pPr>
+        <w:ind w:left="2160" w:hanging="360"/>
+      </w:pPr>
+      <w:rPr>
+        <w:rFonts w:ascii="Wingdings" w:hAnsi="Wingdings" w:hint="default"/>
+      </w:rPr>
+    </w:lvl>
+    <w:lvl w:ilvl="3" w:tplc="BEEAB482">
+      <w:start w:val="1"/>
+      <w:numFmt w:val="bullet"/>
+      <w:lvlText w:val=""/>
+      <w:lvlJc w:val="left"/>
+      <w:pPr>
+        <w:ind w:left="2880" w:hanging="360"/>
+      </w:pPr>
+      <w:rPr>
+        <w:rFonts w:ascii="Symbol" w:hAnsi="Symbol" w:hint="default"/>
+      </w:rPr>
+    </w:lvl>
+    <w:lvl w:ilvl="4" w:tplc="62EA0CCC">
+      <w:start w:val="1"/>
+      <w:numFmt w:val="bullet"/>
+      <w:lvlText w:val="o"/>
+      <w:lvlJc w:val="left"/>
+      <w:pPr>
+        <w:ind w:left="3600" w:hanging="360"/>
+      </w:pPr>
+      <w:rPr>
+        <w:rFonts w:ascii="Courier New" w:hAnsi="Courier New" w:hint="default"/>
+      </w:rPr>
+    </w:lvl>
+    <w:lvl w:ilvl="5" w:tplc="55BC7BA0">
+      <w:start w:val="1"/>
+      <w:numFmt w:val="bullet"/>
+      <w:lvlText w:val=""/>
+      <w:lvlJc w:val="left"/>
+      <w:pPr>
+        <w:ind w:left="4320" w:hanging="360"/>
+      </w:pPr>
+      <w:rPr>
+        <w:rFonts w:ascii="Wingdings" w:hAnsi="Wingdings" w:hint="default"/>
+      </w:rPr>
+    </w:lvl>
+    <w:lvl w:ilvl="6" w:tplc="236676AC">
+      <w:start w:val="1"/>
+      <w:numFmt w:val="bullet"/>
+      <w:lvlText w:val=""/>
+      <w:lvlJc w:val="left"/>
+      <w:pPr>
+        <w:ind w:left="5040" w:hanging="360"/>
+      </w:pPr>
+      <w:rPr>
+        <w:rFonts w:ascii="Symbol" w:hAnsi="Symbol" w:hint="default"/>
+      </w:rPr>
+    </w:lvl>
+    <w:lvl w:ilvl="7" w:tplc="010CAA82">
+      <w:start w:val="1"/>
+      <w:numFmt w:val="bullet"/>
+      <w:lvlText w:val="o"/>
+      <w:lvlJc w:val="left"/>
+      <w:pPr>
+        <w:ind w:left="5760" w:hanging="360"/>
+      </w:pPr>
+      <w:rPr>
+        <w:rFonts w:ascii="Courier New" w:hAnsi="Courier New" w:hint="default"/>
+      </w:rPr>
+    </w:lvl>
+    <w:lvl w:ilvl="8" w:tplc="BE18363E">
+      <w:start w:val="1"/>
+      <w:numFmt w:val="bullet"/>
+      <w:lvlText w:val=""/>
+      <w:lvlJc w:val="left"/>
+      <w:pPr>
+        <w:ind w:left="6480" w:hanging="360"/>
+      </w:pPr>
+      <w:rPr>
+        <w:rFonts w:ascii="Wingdings" w:hAnsi="Wingdings" w:hint="default"/>
+      </w:rPr>
+    </w:lvl>
+  </w:abstractNum>
+  <w:abstractNum w:abstractNumId="3" w15:restartNumberingAfterBreak="0">
+    <w:nsid w:val="41703294"/>
+    <w:multiLevelType w:val="hybridMultilevel"/>
+    <w:tmpl w:val="28B4E7CE"/>
+    <w:lvl w:ilvl="0" w:tplc="04090001">
+      <w:start w:val="1"/>
+      <w:numFmt w:val="bullet"/>
+      <w:lvlText w:val=""/>
+      <w:lvlJc w:val="left"/>
+      <w:pPr>
+        <w:ind w:left="720" w:hanging="360"/>
+      </w:pPr>
+      <w:rPr>
+        <w:rFonts w:ascii="Symbol" w:hAnsi="Symbol" w:hint="default"/>
+      </w:rPr>
+    </w:lvl>
+    <w:lvl w:ilvl="1" w:tplc="04090003" w:tentative="1">
+      <w:start w:val="1"/>
+      <w:numFmt w:val="bullet"/>
+      <w:lvlText w:val="o"/>
+      <w:lvlJc w:val="left"/>
+      <w:pPr>
+        <w:ind w:left="1440" w:hanging="360"/>
+      </w:pPr>
+      <w:rPr>
+        <w:rFonts w:ascii="Courier New" w:hAnsi="Courier New" w:cs="Courier New" w:hint="default"/>
+      </w:rPr>
+    </w:lvl>
+    <w:lvl w:ilvl="2" w:tplc="04090005" w:tentative="1">
+      <w:start w:val="1"/>
+      <w:numFmt w:val="bullet"/>
+      <w:lvlText w:val=""/>
+      <w:lvlJc w:val="left"/>
+      <w:pPr>
+        <w:ind w:left="2160" w:hanging="360"/>
+      </w:pPr>
+      <w:rPr>
+        <w:rFonts w:ascii="Wingdings" w:hAnsi="Wingdings" w:hint="default"/>
+      </w:rPr>
+    </w:lvl>
+    <w:lvl w:ilvl="3" w:tplc="04090001" w:tentative="1">
+      <w:start w:val="1"/>
+      <w:numFmt w:val="bullet"/>
+      <w:lvlText w:val=""/>
+      <w:lvlJc w:val="left"/>
+      <w:pPr>
+        <w:ind w:left="2880" w:hanging="360"/>
+      </w:pPr>
+      <w:rPr>
+        <w:rFonts w:ascii="Symbol" w:hAnsi="Symbol" w:hint="default"/>
+      </w:rPr>
+    </w:lvl>
+    <w:lvl w:ilvl="4" w:tplc="04090003" w:tentative="1">
+      <w:start w:val="1"/>
+      <w:numFmt w:val="bullet"/>
+      <w:lvlText w:val="o"/>
+      <w:lvlJc w:val="left"/>
+      <w:pPr>
+        <w:ind w:left="3600" w:hanging="360"/>
+      </w:pPr>
+      <w:rPr>
+        <w:rFonts w:ascii="Courier New" w:hAnsi="Courier New" w:cs="Courier New" w:hint="default"/>
+      </w:rPr>
+    </w:lvl>
+    <w:lvl w:ilvl="5" w:tplc="04090005" w:tentative="1">
+      <w:start w:val="1"/>
+      <w:numFmt w:val="bullet"/>
+      <w:lvlText w:val=""/>
+      <w:lvlJc w:val="left"/>
+      <w:pPr>
+        <w:ind w:left="4320" w:hanging="360"/>
+      </w:pPr>
+      <w:rPr>
+        <w:rFonts w:ascii="Wingdings" w:hAnsi="Wingdings" w:hint="default"/>
+      </w:rPr>
+    </w:lvl>
+    <w:lvl w:ilvl="6" w:tplc="04090001" w:tentative="1">
+      <w:start w:val="1"/>
+      <w:numFmt w:val="bullet"/>
+      <w:lvlText w:val=""/>
+      <w:lvlJc w:val="left"/>
+      <w:pPr>
+        <w:ind w:left="5040" w:hanging="360"/>
+      </w:pPr>
+      <w:rPr>
+        <w:rFonts w:ascii="Symbol" w:hAnsi="Symbol" w:hint="default"/>
+      </w:rPr>
+    </w:lvl>
+    <w:lvl w:ilvl="7" w:tplc="04090003" w:tentative="1">
+      <w:start w:val="1"/>
+      <w:numFmt w:val="bullet"/>
+      <w:lvlText w:val="o"/>
+      <w:lvlJc w:val="left"/>
+      <w:pPr>
+        <w:ind w:left="5760" w:hanging="360"/>
+      </w:pPr>
+      <w:rPr>
+        <w:rFonts w:ascii="Courier New" w:hAnsi="Courier New" w:cs="Courier New" w:hint="default"/>
+      </w:rPr>
+    </w:lvl>
+    <w:lvl w:ilvl="8" w:tplc="04090005" w:tentative="1">
+      <w:start w:val="1"/>
+      <w:numFmt w:val="bullet"/>
+      <w:lvlText w:val=""/>
+      <w:lvlJc w:val="left"/>
+      <w:pPr>
+        <w:ind w:left="6480" w:hanging="360"/>
+      </w:pPr>
+      <w:rPr>
+        <w:rFonts w:ascii="Wingdings" w:hAnsi="Wingdings" w:hint="default"/>
+      </w:rPr>
+    </w:lvl>
+  </w:abstractNum>
+  <w:abstractNum w:abstractNumId="4" w15:restartNumberingAfterBreak="0">
+    <w:nsid w:val="58B27B60"/>
+    <w:multiLevelType w:val="hybridMultilevel"/>
+    <w:tmpl w:val="D0C24CF4"/>
+    <w:lvl w:ilvl="0" w:tplc="04090001">
+      <w:start w:val="1"/>
+      <w:numFmt w:val="bullet"/>
+      <w:lvlText w:val=""/>
+      <w:lvlJc w:val="left"/>
+      <w:pPr>
+        <w:ind w:left="720" w:hanging="360"/>
+      </w:pPr>
+      <w:rPr>
+        <w:rFonts w:ascii="Symbol" w:hAnsi="Symbol" w:hint="default"/>
+      </w:rPr>
+    </w:lvl>
+    <w:lvl w:ilvl="1" w:tplc="FFFFFFFF">
+      <w:start w:val="1"/>
+      <w:numFmt w:val="bullet"/>
+      <w:lvlText w:val="o"/>
+      <w:lvlJc w:val="left"/>
+      <w:pPr>
+        <w:ind w:left="1440" w:hanging="360"/>
+      </w:pPr>
+      <w:rPr>
+        <w:rFonts w:ascii="Courier New" w:hAnsi="Courier New" w:cs="Courier New" w:hint="default"/>
+      </w:rPr>
+    </w:lvl>
+    <w:lvl w:ilvl="2" w:tplc="FFFFFFFF" w:tentative="1">
+      <w:start w:val="1"/>
+      <w:numFmt w:val="bullet"/>
+      <w:lvlText w:val=""/>
+      <w:lvlJc w:val="left"/>
+      <w:pPr>
+        <w:ind w:left="2160" w:hanging="360"/>
+      </w:pPr>
+      <w:rPr>
+        <w:rFonts w:ascii="Wingdings" w:hAnsi="Wingdings" w:hint="default"/>
+      </w:rPr>
+    </w:lvl>
+    <w:lvl w:ilvl="3" w:tplc="FFFFFFFF" w:tentative="1">
+      <w:start w:val="1"/>
+      <w:numFmt w:val="bullet"/>
+      <w:lvlText w:val=""/>
+      <w:lvlJc w:val="left"/>
+      <w:pPr>
+        <w:ind w:left="2880" w:hanging="360"/>
+      </w:pPr>
+      <w:rPr>
+        <w:rFonts w:ascii="Symbol" w:hAnsi="Symbol" w:hint="default"/>
+      </w:rPr>
+    </w:lvl>
+    <w:lvl w:ilvl="4" w:tplc="FFFFFFFF" w:tentative="1">
+      <w:start w:val="1"/>
+      <w:numFmt w:val="bullet"/>
+      <w:lvlText w:val="o"/>
+      <w:lvlJc w:val="left"/>
+      <w:pPr>
+        <w:ind w:left="3600" w:hanging="360"/>
+      </w:pPr>
+      <w:rPr>
+        <w:rFonts w:ascii="Courier New" w:hAnsi="Courier New" w:cs="Courier New" w:hint="default"/>
+      </w:rPr>
+    </w:lvl>
+    <w:lvl w:ilvl="5" w:tplc="FFFFFFFF" w:tentative="1">
+      <w:start w:val="1"/>
+      <w:numFmt w:val="bullet"/>
+      <w:lvlText w:val=""/>
+      <w:lvlJc w:val="left"/>
+      <w:pPr>
+        <w:ind w:left="4320" w:hanging="360"/>
+      </w:pPr>
+      <w:rPr>
+        <w:rFonts w:ascii="Wingdings" w:hAnsi="Wingdings" w:hint="default"/>
+      </w:rPr>
+    </w:lvl>
+    <w:lvl w:ilvl="6" w:tplc="FFFFFFFF" w:tentative="1">
+      <w:start w:val="1"/>
+      <w:numFmt w:val="bullet"/>
+      <w:lvlText w:val=""/>
+      <w:lvlJc w:val="left"/>
+      <w:pPr>
+        <w:ind w:left="5040" w:hanging="360"/>
+      </w:pPr>
+      <w:rPr>
+        <w:rFonts w:ascii="Symbol" w:hAnsi="Symbol" w:hint="default"/>
+      </w:rPr>
+    </w:lvl>
+    <w:lvl w:ilvl="7" w:tplc="FFFFFFFF" w:tentative="1">
+      <w:start w:val="1"/>
+      <w:numFmt w:val="bullet"/>
+      <w:lvlText w:val="o"/>
+      <w:lvlJc w:val="left"/>
+      <w:pPr>
+        <w:ind w:left="5760" w:hanging="360"/>
+      </w:pPr>
+      <w:rPr>
+        <w:rFonts w:ascii="Courier New" w:hAnsi="Courier New" w:cs="Courier New" w:hint="default"/>
+      </w:rPr>
+    </w:lvl>
+    <w:lvl w:ilvl="8" w:tplc="FFFFFFFF" w:tentative="1">
+      <w:start w:val="1"/>
+      <w:numFmt w:val="bullet"/>
+      <w:lvlText w:val=""/>
+      <w:lvlJc w:val="left"/>
+      <w:pPr>
+        <w:ind w:left="6480" w:hanging="360"/>
+      </w:pPr>
+      <w:rPr>
+        <w:rFonts w:ascii="Wingdings" w:hAnsi="Wingdings" w:hint="default"/>
+      </w:rPr>
+    </w:lvl>
+  </w:abstractNum>
+  <w:abstractNum w:abstractNumId="5" w15:restartNumberingAfterBreak="0">
+    <w:nsid w:val="5F8E22FA"/>
+    <w:multiLevelType w:val="hybridMultilevel"/>
+    <w:tmpl w:val="C060DE16"/>
+    <w:lvl w:ilvl="0" w:tplc="F4724C90">
+      <w:numFmt w:val="bullet"/>
+      <w:lvlText w:val="-"/>
+      <w:lvlJc w:val="left"/>
+      <w:pPr>
+        <w:ind w:left="720" w:hanging="360"/>
+      </w:pPr>
+      <w:rPr>
+        <w:rFonts w:ascii="Aptos" w:eastAsiaTheme="minorEastAsia" w:hAnsi="Aptos" w:cstheme="minorBidi" w:hint="default"/>
+      </w:rPr>
+    </w:lvl>
+    <w:lvl w:ilvl="1" w:tplc="04090003" w:tentative="1">
+      <w:start w:val="1"/>
+      <w:numFmt w:val="bullet"/>
+      <w:lvlText w:val="o"/>
+      <w:lvlJc w:val="left"/>
+      <w:pPr>
+        <w:ind w:left="1440" w:hanging="360"/>
+      </w:pPr>
+      <w:rPr>
+        <w:rFonts w:ascii="Courier New" w:hAnsi="Courier New" w:cs="Courier New" w:hint="default"/>
+      </w:rPr>
+    </w:lvl>
+    <w:lvl w:ilvl="2" w:tplc="04090005" w:tentative="1">
+      <w:start w:val="1"/>
+      <w:numFmt w:val="bullet"/>
+      <w:lvlText w:val=""/>
+      <w:lvlJc w:val="left"/>
+      <w:pPr>
+        <w:ind w:left="2160" w:hanging="360"/>
+      </w:pPr>
+      <w:rPr>
+        <w:rFonts w:ascii="Wingdings" w:hAnsi="Wingdings" w:hint="default"/>
+      </w:rPr>
+    </w:lvl>
+    <w:lvl w:ilvl="3" w:tplc="04090001" w:tentative="1">
+      <w:start w:val="1"/>
+      <w:numFmt w:val="bullet"/>
+      <w:lvlText w:val=""/>
+      <w:lvlJc w:val="left"/>
+      <w:pPr>
+        <w:ind w:left="2880" w:hanging="360"/>
+      </w:pPr>
+      <w:rPr>
+        <w:rFonts w:ascii="Symbol" w:hAnsi="Symbol" w:hint="default"/>
+      </w:rPr>
+    </w:lvl>
+    <w:lvl w:ilvl="4" w:tplc="04090003" w:tentative="1">
+      <w:start w:val="1"/>
+      <w:numFmt w:val="bullet"/>
+      <w:lvlText w:val="o"/>
+      <w:lvlJc w:val="left"/>
+      <w:pPr>
+        <w:ind w:left="3600" w:hanging="360"/>
+      </w:pPr>
+      <w:rPr>
+        <w:rFonts w:ascii="Courier New" w:hAnsi="Courier New" w:cs="Courier New" w:hint="default"/>
+      </w:rPr>
+    </w:lvl>
+    <w:lvl w:ilvl="5" w:tplc="04090005" w:tentative="1">
+      <w:start w:val="1"/>
+      <w:numFmt w:val="bullet"/>
+      <w:lvlText w:val=""/>
+      <w:lvlJc w:val="left"/>
+      <w:pPr>
+        <w:ind w:left="4320" w:hanging="360"/>
+      </w:pPr>
+      <w:rPr>
+        <w:rFonts w:ascii="Wingdings" w:hAnsi="Wingdings" w:hint="default"/>
+      </w:rPr>
+    </w:lvl>
+    <w:lvl w:ilvl="6" w:tplc="04090001" w:tentative="1">
+      <w:start w:val="1"/>
+      <w:numFmt w:val="bullet"/>
+      <w:lvlText w:val=""/>
+      <w:lvlJc w:val="left"/>
+      <w:pPr>
+        <w:ind w:left="5040" w:hanging="360"/>
+      </w:pPr>
+      <w:rPr>
+        <w:rFonts w:ascii="Symbol" w:hAnsi="Symbol" w:hint="default"/>
+      </w:rPr>
+    </w:lvl>
+    <w:lvl w:ilvl="7" w:tplc="04090003" w:tentative="1">
+      <w:start w:val="1"/>
+      <w:numFmt w:val="bullet"/>
+      <w:lvlText w:val="o"/>
+      <w:lvlJc w:val="left"/>
+      <w:pPr>
+        <w:ind w:left="5760" w:hanging="360"/>
+      </w:pPr>
+      <w:rPr>
+        <w:rFonts w:ascii="Courier New" w:hAnsi="Courier New" w:cs="Courier New" w:hint="default"/>
+      </w:rPr>
+    </w:lvl>
+    <w:lvl w:ilvl="8" w:tplc="04090005" w:tentative="1">
+      <w:start w:val="1"/>
+      <w:numFmt w:val="bullet"/>
+      <w:lvlText w:val=""/>
+      <w:lvlJc w:val="left"/>
+      <w:pPr>
+        <w:ind w:left="6480" w:hanging="360"/>
+      </w:pPr>
+      <w:rPr>
+        <w:rFonts w:ascii="Wingdings" w:hAnsi="Wingdings" w:hint="default"/>
+      </w:rPr>
+    </w:lvl>
+  </w:abstractNum>
+  <w:num w:numId="1" w16cid:durableId="753475369">
+    <w:abstractNumId w:val="1"/>
+  </w:num>
+  <w:num w:numId="2" w16cid:durableId="392116949">
     <w:abstractNumId w:val="2"/>
   </w:num>
-  <w:num w:numId="1">
-    <w:abstractNumId w:val="1"/>
+  <w:num w:numId="3" w16cid:durableId="1588031026">
+    <w:abstractNumId w:val="3"/>
+  </w:num>
+  <w:num w:numId="4" w16cid:durableId="1756392341">
+    <w:abstractNumId w:val="5"/>
+  </w:num>
+  <w:num w:numId="5" w16cid:durableId="1727685370">
+    <w:abstractNumId w:val="4"/>
+  </w:num>
+  <w:num w:numId="6" w16cid:durableId="1718434192">
+    <w:abstractNumId w:val="0"/>
   </w:num>
 </w:numbering>
 </file>
 
 <file path=word/styles.xml><?xml version="1.0" encoding="utf-8"?>
-<w:styles xmlns:wp14="http://schemas.microsoft.com/office/word/2010/wordprocessingDrawing" xmlns:mc="http://schemas.openxmlformats.org/markup-compatibility/2006" xmlns:r="http://schemas.openxmlformats.org/officeDocument/2006/relationships" xmlns:w="http://schemas.openxmlformats.org/wordprocessingml/2006/main" xmlns:w14="http://schemas.microsoft.com/office/word/2010/wordml" xmlns:w15="http://schemas.microsoft.com/office/word/2012/wordml" xmlns:w16se="http://schemas.microsoft.com/office/word/2015/wordml/symex" xmlns:w16cid="http://schemas.microsoft.com/office/word/2016/wordml/cid" xmlns:w16="http://schemas.microsoft.com/office/word/2018/wordml" xmlns:w16cex="http://schemas.microsoft.com/office/word/2018/wordml/cex" xmlns:w16sdtdh="http://schemas.microsoft.com/office/word/2020/wordml/sdtdatahash" mc:Ignorable="w14 w15 wp14 w16se w16cid w16 w16cex w16sdtdh">
+<w:styles xmlns:mc="http://schemas.openxmlformats.org/markup-compatibility/2006" xmlns:r="http://schemas.openxmlformats.org/officeDocument/2006/relationships" xmlns:w="http://schemas.openxmlformats.org/wordprocessingml/2006/main" xmlns:w14="http://schemas.microsoft.com/office/word/2010/wordml" xmlns:w15="http://schemas.microsoft.com/office/word/2012/wordml" xmlns:w16cex="http://schemas.microsoft.com/office/word/2018/wordml/cex" xmlns:w16cid="http://schemas.microsoft.com/office/word/2016/wordml/cid" xmlns:w16="http://schemas.microsoft.com/office/word/2018/wordml" xmlns:w16du="http://schemas.microsoft.com/office/word/2023/wordml/word16du" xmlns:w16sdtdh="http://schemas.microsoft.com/office/word/2020/wordml/sdtdatahash" xmlns:w16se="http://schemas.microsoft.com/office/word/2015/wordml/symex" mc:Ignorable="w14 w15 w16se w16cid w16 w16cex w16sdtdh w16du">
   <w:docDefaults>
     <w:rPrDefault>
       <w:rPr>
-        <w:rFonts w:asciiTheme="minorHAnsi" w:hAnsiTheme="minorHAnsi" w:eastAsiaTheme="minorEastAsia" w:cstheme="minorBidi"/>
+        <w:rFonts w:asciiTheme="minorHAnsi" w:eastAsiaTheme="minorEastAsia" w:hAnsiTheme="minorHAnsi" w:cstheme="minorBidi"/>
         <w:sz w:val="24"/>
         <w:szCs w:val="24"/>
         <w:lang w:val="en-US" w:eastAsia="ja-JP" w:bidi="ar-SA"/>
@@ -538,17 +1042,17 @@
       </w:pPr>
     </w:pPrDefault>
   </w:docDefaults>
-  <w:latentStyles w:defLockedState="0" w:defUIPriority="99" w:defSemiHidden="0" w:defUnhideWhenUsed="0" w:defQFormat="0" w:count="371">
+  <w:latentStyles w:defLockedState="0" w:defUIPriority="99" w:defSemiHidden="0" w:defUnhideWhenUsed="0" w:defQFormat="0" w:count="376">
     <w:lsdException w:name="Normal" w:uiPriority="0" w:qFormat="1"/>
     <w:lsdException w:name="heading 1" w:uiPriority="9" w:qFormat="1"/>
-    <w:lsdException w:name="heading 2" w:uiPriority="9" w:semiHidden="1" w:unhideWhenUsed="1" w:qFormat="1"/>
-    <w:lsdException w:name="heading 3" w:uiPriority="9" w:semiHidden="1" w:unhideWhenUsed="1" w:qFormat="1"/>
-    <w:lsdException w:name="heading 4" w:uiPriority="9" w:semiHidden="1" w:unhideWhenUsed="1" w:qFormat="1"/>
-    <w:lsdException w:name="heading 5" w:uiPriority="9" w:semiHidden="1" w:unhideWhenUsed="1" w:qFormat="1"/>
-    <w:lsdException w:name="heading 6" w:uiPriority="9" w:semiHidden="1" w:unhideWhenUsed="1" w:qFormat="1"/>
-    <w:lsdException w:name="heading 7" w:uiPriority="9" w:semiHidden="1" w:unhideWhenUsed="1" w:qFormat="1"/>
-    <w:lsdException w:name="heading 8" w:uiPriority="9" w:semiHidden="1" w:unhideWhenUsed="1" w:qFormat="1"/>
-    <w:lsdException w:name="heading 9" w:uiPriority="9" w:semiHidden="1" w:unhideWhenUsed="1" w:qFormat="1"/>
+    <w:lsdException w:name="heading 2" w:semiHidden="1" w:uiPriority="9" w:unhideWhenUsed="1" w:qFormat="1"/>
+    <w:lsdException w:name="heading 3" w:semiHidden="1" w:uiPriority="9" w:unhideWhenUsed="1" w:qFormat="1"/>
+    <w:lsdException w:name="heading 4" w:semiHidden="1" w:uiPriority="9" w:unhideWhenUsed="1" w:qFormat="1"/>
+    <w:lsdException w:name="heading 5" w:semiHidden="1" w:uiPriority="9" w:unhideWhenUsed="1" w:qFormat="1"/>
+    <w:lsdException w:name="heading 6" w:semiHidden="1" w:uiPriority="9" w:unhideWhenUsed="1" w:qFormat="1"/>
+    <w:lsdException w:name="heading 7" w:semiHidden="1" w:uiPriority="9" w:unhideWhenUsed="1" w:qFormat="1"/>
+    <w:lsdException w:name="heading 8" w:semiHidden="1" w:uiPriority="9" w:unhideWhenUsed="1" w:qFormat="1"/>
+    <w:lsdException w:name="heading 9" w:semiHidden="1" w:uiPriority="9" w:unhideWhenUsed="1" w:qFormat="1"/>
     <w:lsdException w:name="index 1" w:semiHidden="1" w:unhideWhenUsed="1"/>
     <w:lsdException w:name="index 2" w:semiHidden="1" w:unhideWhenUsed="1"/>
     <w:lsdException w:name="index 3" w:semiHidden="1" w:unhideWhenUsed="1"/>
@@ -558,22 +1062,22 @@
     <w:lsdException w:name="index 7" w:semiHidden="1" w:unhideWhenUsed="1"/>
     <w:lsdException w:name="index 8" w:semiHidden="1" w:unhideWhenUsed="1"/>
     <w:lsdException w:name="index 9" w:semiHidden="1" w:unhideWhenUsed="1"/>
-    <w:lsdException w:name="toc 1" w:uiPriority="39" w:semiHidden="1" w:unhideWhenUsed="1"/>
-    <w:lsdException w:name="toc 2" w:uiPriority="39" w:semiHidden="1" w:unhideWhenUsed="1"/>
-    <w:lsdException w:name="toc 3" w:uiPriority="39" w:semiHidden="1" w:unhideWhenUsed="1"/>
-    <w:lsdException w:name="toc 4" w:uiPriority="39" w:semiHidden="1" w:unhideWhenUsed="1"/>
-    <w:lsdException w:name="toc 5" w:uiPriority="39" w:semiHidden="1" w:unhideWhenUsed="1"/>
-    <w:lsdException w:name="toc 6" w:uiPriority="39" w:semiHidden="1" w:unhideWhenUsed="1"/>
-    <w:lsdException w:name="toc 7" w:uiPriority="39" w:semiHidden="1" w:unhideWhenUsed="1"/>
-    <w:lsdException w:name="toc 8" w:uiPriority="39" w:semiHidden="1" w:unhideWhenUsed="1"/>
-    <w:lsdException w:name="toc 9" w:uiPriority="39" w:semiHidden="1" w:unhideWhenUsed="1"/>
+    <w:lsdException w:name="toc 1" w:semiHidden="1" w:uiPriority="39" w:unhideWhenUsed="1"/>
+    <w:lsdException w:name="toc 2" w:semiHidden="1" w:uiPriority="39" w:unhideWhenUsed="1"/>
+    <w:lsdException w:name="toc 3" w:semiHidden="1" w:uiPriority="39" w:unhideWhenUsed="1"/>
+    <w:lsdException w:name="toc 4" w:semiHidden="1" w:uiPriority="39" w:unhideWhenUsed="1"/>
+    <w:lsdException w:name="toc 5" w:semiHidden="1" w:uiPriority="39" w:unhideWhenUsed="1"/>
+    <w:lsdException w:name="toc 6" w:semiHidden="1" w:uiPriority="39" w:unhideWhenUsed="1"/>
+    <w:lsdException w:name="toc 7" w:semiHidden="1" w:uiPriority="39" w:unhideWhenUsed="1"/>
+    <w:lsdException w:name="toc 8" w:semiHidden="1" w:uiPriority="39" w:unhideWhenUsed="1"/>
+    <w:lsdException w:name="toc 9" w:semiHidden="1" w:uiPriority="39" w:unhideWhenUsed="1"/>
     <w:lsdException w:name="Normal Indent" w:semiHidden="1" w:unhideWhenUsed="1"/>
     <w:lsdException w:name="footnote text" w:semiHidden="1" w:unhideWhenUsed="1"/>
     <w:lsdException w:name="annotation text" w:semiHidden="1" w:unhideWhenUsed="1"/>
     <w:lsdException w:name="header" w:semiHidden="1" w:unhideWhenUsed="1"/>
     <w:lsdException w:name="footer" w:semiHidden="1" w:unhideWhenUsed="1"/>
     <w:lsdException w:name="index heading" w:semiHidden="1" w:unhideWhenUsed="1"/>
-    <w:lsdException w:name="caption" w:uiPriority="35" w:semiHidden="1" w:unhideWhenUsed="1" w:qFormat="1"/>
+    <w:lsdException w:name="caption" w:semiHidden="1" w:uiPriority="35" w:unhideWhenUsed="1" w:qFormat="1"/>
     <w:lsdException w:name="table of figures" w:semiHidden="1" w:unhideWhenUsed="1"/>
     <w:lsdException w:name="envelope address" w:semiHidden="1" w:unhideWhenUsed="1"/>
     <w:lsdException w:name="envelope return" w:semiHidden="1" w:unhideWhenUsed="1"/>
@@ -604,7 +1108,7 @@
     <w:lsdException w:name="Title" w:uiPriority="10" w:qFormat="1"/>
     <w:lsdException w:name="Closing" w:semiHidden="1" w:unhideWhenUsed="1"/>
     <w:lsdException w:name="Signature" w:semiHidden="1" w:unhideWhenUsed="1"/>
-    <w:lsdException w:name="Default Paragraph Font" w:uiPriority="1" w:semiHidden="1" w:unhideWhenUsed="1"/>
+    <w:lsdException w:name="Default Paragraph Font" w:semiHidden="1" w:uiPriority="1" w:unhideWhenUsed="1"/>
     <w:lsdException w:name="Body Text" w:semiHidden="1" w:unhideWhenUsed="1"/>
     <w:lsdException w:name="Body Text Indent" w:semiHidden="1" w:unhideWhenUsed="1"/>
     <w:lsdException w:name="List Continue" w:semiHidden="1" w:unhideWhenUsed="1"/>
@@ -804,8 +1308,8 @@
     <w:lsdException w:name="Subtle Reference" w:uiPriority="31" w:qFormat="1"/>
     <w:lsdException w:name="Intense Reference" w:uiPriority="32" w:qFormat="1"/>
     <w:lsdException w:name="Book Title" w:uiPriority="33" w:qFormat="1"/>
-    <w:lsdException w:name="Bibliography" w:uiPriority="37" w:semiHidden="1" w:unhideWhenUsed="1"/>
-    <w:lsdException w:name="TOC Heading" w:uiPriority="39" w:semiHidden="1" w:unhideWhenUsed="1" w:qFormat="1"/>
+    <w:lsdException w:name="Bibliography" w:semiHidden="1" w:uiPriority="37" w:unhideWhenUsed="1"/>
+    <w:lsdException w:name="TOC Heading" w:semiHidden="1" w:uiPriority="39" w:unhideWhenUsed="1" w:qFormat="1"/>
     <w:lsdException w:name="Plain Table 1" w:uiPriority="41"/>
     <w:lsdException w:name="Plain Table 2" w:uiPriority="42"/>
     <w:lsdException w:name="Plain Table 3" w:uiPriority="43"/>
@@ -910,49 +1414,15 @@
     <w:lsdException w:name="List Table 5 Dark Accent 6" w:uiPriority="50"/>
     <w:lsdException w:name="List Table 6 Colorful Accent 6" w:uiPriority="51"/>
     <w:lsdException w:name="List Table 7 Colorful Accent 6" w:uiPriority="52"/>
+    <w:lsdException w:name="Mention" w:semiHidden="1" w:unhideWhenUsed="1"/>
+    <w:lsdException w:name="Smart Hyperlink" w:semiHidden="1" w:unhideWhenUsed="1"/>
+    <w:lsdException w:name="Hashtag" w:semiHidden="1" w:unhideWhenUsed="1"/>
+    <w:lsdException w:name="Unresolved Mention" w:semiHidden="1" w:unhideWhenUsed="1"/>
+    <w:lsdException w:name="Smart Link" w:semiHidden="1" w:unhideWhenUsed="1"/>
   </w:latentStyles>
-  <w:style w:type="paragraph" w:styleId="Normal" w:default="1">
+  <w:style w:type="paragraph" w:default="1" w:styleId="Normal">
     <w:name w:val="Normal"/>
     <w:qFormat/>
-  </w:style>
-  <w:style w:type="character" w:styleId="DefaultParagraphFont" w:default="1">
-    <w:name w:val="Default Paragraph Font"/>
-    <w:uiPriority w:val="1"/>
-    <w:semiHidden/>
-    <w:unhideWhenUsed/>
-  </w:style>
-  <w:style w:type="table" w:styleId="TableNormal" w:default="1">
-    <w:name w:val="Normal Table"/>
-    <w:uiPriority w:val="99"/>
-    <w:semiHidden/>
-    <w:unhideWhenUsed/>
-    <w:tblPr>
-      <w:tblInd w:w="0" w:type="dxa"/>
-      <w:tblCellMar>
-        <w:top w:w="0" w:type="dxa"/>
-        <w:left w:w="108" w:type="dxa"/>
-        <w:bottom w:w="0" w:type="dxa"/>
-        <w:right w:w="108" w:type="dxa"/>
-      </w:tblCellMar>
-    </w:tblPr>
-  </w:style>
-  <w:style w:type="numbering" w:styleId="NoList" w:default="1">
-    <w:name w:val="No List"/>
-    <w:uiPriority w:val="99"/>
-    <w:semiHidden/>
-    <w:unhideWhenUsed/>
-  </w:style>
-  <w:style w:type="character" w:styleId="Heading1Char" w:customStyle="1">
-    <w:name w:val="Heading 1 Char"/>
-    <w:basedOn w:val="DefaultParagraphFont"/>
-    <w:link w:val="Heading1"/>
-    <w:uiPriority w:val="9"/>
-    <w:rPr>
-      <w:rFonts w:asciiTheme="majorHAnsi" w:hAnsiTheme="majorHAnsi" w:eastAsiaTheme="majorEastAsia" w:cstheme="majorBidi"/>
-      <w:color w:val="0F4761" w:themeColor="accent1" w:themeShade="BF"/>
-      <w:sz w:val="40"/>
-      <w:szCs w:val="40"/>
-    </w:rPr>
   </w:style>
   <w:style w:type="paragraph" w:styleId="Heading1">
     <w:name w:val="heading 1"/>
@@ -968,22 +1438,10 @@
       <w:outlineLvl w:val="0"/>
     </w:pPr>
     <w:rPr>
-      <w:rFonts w:asciiTheme="majorHAnsi" w:hAnsiTheme="majorHAnsi" w:eastAsiaTheme="majorEastAsia" w:cstheme="majorBidi"/>
+      <w:rFonts w:asciiTheme="majorHAnsi" w:eastAsiaTheme="majorEastAsia" w:hAnsiTheme="majorHAnsi" w:cstheme="majorBidi"/>
       <w:color w:val="0F4761" w:themeColor="accent1" w:themeShade="BF"/>
       <w:sz w:val="40"/>
       <w:szCs w:val="40"/>
-    </w:rPr>
-  </w:style>
-  <w:style w:type="character" w:styleId="Heading2Char" w:customStyle="1">
-    <w:name w:val="Heading 2 Char"/>
-    <w:basedOn w:val="DefaultParagraphFont"/>
-    <w:link w:val="Heading2"/>
-    <w:uiPriority w:val="9"/>
-    <w:rPr>
-      <w:rFonts w:asciiTheme="majorHAnsi" w:hAnsiTheme="majorHAnsi" w:eastAsiaTheme="majorEastAsia" w:cstheme="majorBidi"/>
-      <w:color w:val="0F4761" w:themeColor="accent1" w:themeShade="BF"/>
-      <w:sz w:val="32"/>
-      <w:szCs w:val="32"/>
     </w:rPr>
   </w:style>
   <w:style w:type="paragraph" w:styleId="Heading2">
@@ -1001,22 +1459,10 @@
       <w:outlineLvl w:val="1"/>
     </w:pPr>
     <w:rPr>
-      <w:rFonts w:asciiTheme="majorHAnsi" w:hAnsiTheme="majorHAnsi" w:eastAsiaTheme="majorEastAsia" w:cstheme="majorBidi"/>
+      <w:rFonts w:asciiTheme="majorHAnsi" w:eastAsiaTheme="majorEastAsia" w:hAnsiTheme="majorHAnsi" w:cstheme="majorBidi"/>
       <w:color w:val="0F4761" w:themeColor="accent1" w:themeShade="BF"/>
       <w:sz w:val="32"/>
       <w:szCs w:val="32"/>
-    </w:rPr>
-  </w:style>
-  <w:style w:type="character" w:styleId="Heading3Char" w:customStyle="1">
-    <w:name w:val="Heading 3 Char"/>
-    <w:basedOn w:val="DefaultParagraphFont"/>
-    <w:link w:val="Heading3"/>
-    <w:uiPriority w:val="9"/>
-    <w:rPr>
-      <w:rFonts w:eastAsiaTheme="majorEastAsia" w:cstheme="majorBidi"/>
-      <w:color w:val="0F4761" w:themeColor="accent1" w:themeShade="BF"/>
-      <w:sz w:val="28"/>
-      <w:szCs w:val="28"/>
     </w:rPr>
   </w:style>
   <w:style w:type="paragraph" w:styleId="Heading3">
@@ -1040,18 +1486,6 @@
       <w:szCs w:val="28"/>
     </w:rPr>
   </w:style>
-  <w:style w:type="character" w:styleId="Heading4Char" w:customStyle="1">
-    <w:name w:val="Heading 4 Char"/>
-    <w:basedOn w:val="DefaultParagraphFont"/>
-    <w:link w:val="Heading4"/>
-    <w:uiPriority w:val="9"/>
-    <w:rPr>
-      <w:rFonts w:eastAsiaTheme="majorEastAsia" w:cstheme="majorBidi"/>
-      <w:i/>
-      <w:iCs/>
-      <w:color w:val="0F4761" w:themeColor="accent1" w:themeShade="BF"/>
-    </w:rPr>
-  </w:style>
   <w:style w:type="paragraph" w:styleId="Heading4">
     <w:name w:val="heading 4"/>
     <w:basedOn w:val="Normal"/>
@@ -1073,16 +1507,6 @@
       <w:color w:val="0F4761" w:themeColor="accent1" w:themeShade="BF"/>
     </w:rPr>
   </w:style>
-  <w:style w:type="character" w:styleId="Heading5Char" w:customStyle="1">
-    <w:name w:val="Heading 5 Char"/>
-    <w:basedOn w:val="DefaultParagraphFont"/>
-    <w:link w:val="Heading5"/>
-    <w:uiPriority w:val="9"/>
-    <w:rPr>
-      <w:rFonts w:eastAsiaTheme="majorEastAsia" w:cstheme="majorBidi"/>
-      <w:color w:val="0F4761" w:themeColor="accent1" w:themeShade="BF"/>
-    </w:rPr>
-  </w:style>
   <w:style w:type="paragraph" w:styleId="Heading5">
     <w:name w:val="heading 5"/>
     <w:basedOn w:val="Normal"/>
@@ -1102,18 +1526,6 @@
       <w:color w:val="0F4761" w:themeColor="accent1" w:themeShade="BF"/>
     </w:rPr>
   </w:style>
-  <w:style w:type="character" w:styleId="Heading6Char" w:customStyle="1">
-    <w:name w:val="Heading 6 Char"/>
-    <w:basedOn w:val="DefaultParagraphFont"/>
-    <w:link w:val="Heading6"/>
-    <w:uiPriority w:val="9"/>
-    <w:rPr>
-      <w:rFonts w:eastAsiaTheme="majorEastAsia" w:cstheme="majorBidi"/>
-      <w:i/>
-      <w:iCs/>
-      <w:color w:val="595959" w:themeColor="text1" w:themeTint="A6"/>
-    </w:rPr>
-  </w:style>
   <w:style w:type="paragraph" w:styleId="Heading6">
     <w:name w:val="heading 6"/>
     <w:basedOn w:val="Normal"/>
@@ -1135,16 +1547,6 @@
       <w:color w:val="595959" w:themeColor="text1" w:themeTint="A6"/>
     </w:rPr>
   </w:style>
-  <w:style w:type="character" w:styleId="Heading7Char" w:customStyle="1">
-    <w:name w:val="Heading 7 Char"/>
-    <w:basedOn w:val="DefaultParagraphFont"/>
-    <w:link w:val="Heading7"/>
-    <w:uiPriority w:val="9"/>
-    <w:rPr>
-      <w:rFonts w:eastAsiaTheme="majorEastAsia" w:cstheme="majorBidi"/>
-      <w:color w:val="595959" w:themeColor="text1" w:themeTint="A6"/>
-    </w:rPr>
-  </w:style>
   <w:style w:type="paragraph" w:styleId="Heading7">
     <w:name w:val="heading 7"/>
     <w:basedOn w:val="Normal"/>
@@ -1164,18 +1566,6 @@
       <w:color w:val="595959" w:themeColor="text1" w:themeTint="A6"/>
     </w:rPr>
   </w:style>
-  <w:style w:type="character" w:styleId="Heading8Char" w:customStyle="1">
-    <w:name w:val="Heading 8 Char"/>
-    <w:basedOn w:val="DefaultParagraphFont"/>
-    <w:link w:val="Heading8"/>
-    <w:uiPriority w:val="9"/>
-    <w:rPr>
-      <w:rFonts w:eastAsiaTheme="majorEastAsia" w:cstheme="majorBidi"/>
-      <w:i/>
-      <w:iCs/>
-      <w:color w:val="272727" w:themeColor="text1" w:themeTint="D8"/>
-    </w:rPr>
-  </w:style>
   <w:style w:type="paragraph" w:styleId="Heading8">
     <w:name w:val="heading 8"/>
     <w:basedOn w:val="Normal"/>
@@ -1197,16 +1587,6 @@
       <w:color w:val="272727" w:themeColor="text1" w:themeTint="D8"/>
     </w:rPr>
   </w:style>
-  <w:style w:type="character" w:styleId="Heading9Char" w:customStyle="1">
-    <w:name w:val="Heading 9 Char"/>
-    <w:basedOn w:val="DefaultParagraphFont"/>
-    <w:link w:val="Heading9"/>
-    <w:uiPriority w:val="9"/>
-    <w:rPr>
-      <w:rFonts w:eastAsiaTheme="majorEastAsia" w:cstheme="majorBidi"/>
-      <w:color w:val="272727" w:themeColor="text1" w:themeTint="D8"/>
-    </w:rPr>
-  </w:style>
   <w:style w:type="paragraph" w:styleId="Heading9">
     <w:name w:val="heading 9"/>
     <w:basedOn w:val="Normal"/>
@@ -1226,13 +1606,142 @@
       <w:color w:val="272727" w:themeColor="text1" w:themeTint="D8"/>
     </w:rPr>
   </w:style>
-  <w:style w:type="character" w:styleId="TitleChar" w:customStyle="1">
+  <w:style w:type="character" w:default="1" w:styleId="DefaultParagraphFont">
+    <w:name w:val="Default Paragraph Font"/>
+    <w:uiPriority w:val="1"/>
+    <w:semiHidden/>
+    <w:unhideWhenUsed/>
+  </w:style>
+  <w:style w:type="table" w:default="1" w:styleId="TableNormal">
+    <w:name w:val="Normal Table"/>
+    <w:uiPriority w:val="99"/>
+    <w:semiHidden/>
+    <w:unhideWhenUsed/>
+    <w:tblPr>
+      <w:tblInd w:w="0" w:type="dxa"/>
+      <w:tblCellMar>
+        <w:top w:w="0" w:type="dxa"/>
+        <w:left w:w="108" w:type="dxa"/>
+        <w:bottom w:w="0" w:type="dxa"/>
+        <w:right w:w="108" w:type="dxa"/>
+      </w:tblCellMar>
+    </w:tblPr>
+  </w:style>
+  <w:style w:type="numbering" w:default="1" w:styleId="NoList">
+    <w:name w:val="No List"/>
+    <w:uiPriority w:val="99"/>
+    <w:semiHidden/>
+    <w:unhideWhenUsed/>
+  </w:style>
+  <w:style w:type="character" w:customStyle="1" w:styleId="Heading1Char">
+    <w:name w:val="Heading 1 Char"/>
+    <w:basedOn w:val="DefaultParagraphFont"/>
+    <w:link w:val="Heading1"/>
+    <w:uiPriority w:val="9"/>
+    <w:rPr>
+      <w:rFonts w:asciiTheme="majorHAnsi" w:eastAsiaTheme="majorEastAsia" w:hAnsiTheme="majorHAnsi" w:cstheme="majorBidi"/>
+      <w:color w:val="0F4761" w:themeColor="accent1" w:themeShade="BF"/>
+      <w:sz w:val="40"/>
+      <w:szCs w:val="40"/>
+    </w:rPr>
+  </w:style>
+  <w:style w:type="character" w:customStyle="1" w:styleId="Heading2Char">
+    <w:name w:val="Heading 2 Char"/>
+    <w:basedOn w:val="DefaultParagraphFont"/>
+    <w:link w:val="Heading2"/>
+    <w:uiPriority w:val="9"/>
+    <w:rPr>
+      <w:rFonts w:asciiTheme="majorHAnsi" w:eastAsiaTheme="majorEastAsia" w:hAnsiTheme="majorHAnsi" w:cstheme="majorBidi"/>
+      <w:color w:val="0F4761" w:themeColor="accent1" w:themeShade="BF"/>
+      <w:sz w:val="32"/>
+      <w:szCs w:val="32"/>
+    </w:rPr>
+  </w:style>
+  <w:style w:type="character" w:customStyle="1" w:styleId="Heading3Char">
+    <w:name w:val="Heading 3 Char"/>
+    <w:basedOn w:val="DefaultParagraphFont"/>
+    <w:link w:val="Heading3"/>
+    <w:uiPriority w:val="9"/>
+    <w:rPr>
+      <w:rFonts w:eastAsiaTheme="majorEastAsia" w:cstheme="majorBidi"/>
+      <w:color w:val="0F4761" w:themeColor="accent1" w:themeShade="BF"/>
+      <w:sz w:val="28"/>
+      <w:szCs w:val="28"/>
+    </w:rPr>
+  </w:style>
+  <w:style w:type="character" w:customStyle="1" w:styleId="Heading4Char">
+    <w:name w:val="Heading 4 Char"/>
+    <w:basedOn w:val="DefaultParagraphFont"/>
+    <w:link w:val="Heading4"/>
+    <w:uiPriority w:val="9"/>
+    <w:rPr>
+      <w:rFonts w:eastAsiaTheme="majorEastAsia" w:cstheme="majorBidi"/>
+      <w:i/>
+      <w:iCs/>
+      <w:color w:val="0F4761" w:themeColor="accent1" w:themeShade="BF"/>
+    </w:rPr>
+  </w:style>
+  <w:style w:type="character" w:customStyle="1" w:styleId="Heading5Char">
+    <w:name w:val="Heading 5 Char"/>
+    <w:basedOn w:val="DefaultParagraphFont"/>
+    <w:link w:val="Heading5"/>
+    <w:uiPriority w:val="9"/>
+    <w:rPr>
+      <w:rFonts w:eastAsiaTheme="majorEastAsia" w:cstheme="majorBidi"/>
+      <w:color w:val="0F4761" w:themeColor="accent1" w:themeShade="BF"/>
+    </w:rPr>
+  </w:style>
+  <w:style w:type="character" w:customStyle="1" w:styleId="Heading6Char">
+    <w:name w:val="Heading 6 Char"/>
+    <w:basedOn w:val="DefaultParagraphFont"/>
+    <w:link w:val="Heading6"/>
+    <w:uiPriority w:val="9"/>
+    <w:rPr>
+      <w:rFonts w:eastAsiaTheme="majorEastAsia" w:cstheme="majorBidi"/>
+      <w:i/>
+      <w:iCs/>
+      <w:color w:val="595959" w:themeColor="text1" w:themeTint="A6"/>
+    </w:rPr>
+  </w:style>
+  <w:style w:type="character" w:customStyle="1" w:styleId="Heading7Char">
+    <w:name w:val="Heading 7 Char"/>
+    <w:basedOn w:val="DefaultParagraphFont"/>
+    <w:link w:val="Heading7"/>
+    <w:uiPriority w:val="9"/>
+    <w:rPr>
+      <w:rFonts w:eastAsiaTheme="majorEastAsia" w:cstheme="majorBidi"/>
+      <w:color w:val="595959" w:themeColor="text1" w:themeTint="A6"/>
+    </w:rPr>
+  </w:style>
+  <w:style w:type="character" w:customStyle="1" w:styleId="Heading8Char">
+    <w:name w:val="Heading 8 Char"/>
+    <w:basedOn w:val="DefaultParagraphFont"/>
+    <w:link w:val="Heading8"/>
+    <w:uiPriority w:val="9"/>
+    <w:rPr>
+      <w:rFonts w:eastAsiaTheme="majorEastAsia" w:cstheme="majorBidi"/>
+      <w:i/>
+      <w:iCs/>
+      <w:color w:val="272727" w:themeColor="text1" w:themeTint="D8"/>
+    </w:rPr>
+  </w:style>
+  <w:style w:type="character" w:customStyle="1" w:styleId="Heading9Char">
+    <w:name w:val="Heading 9 Char"/>
+    <w:basedOn w:val="DefaultParagraphFont"/>
+    <w:link w:val="Heading9"/>
+    <w:uiPriority w:val="9"/>
+    <w:rPr>
+      <w:rFonts w:eastAsiaTheme="majorEastAsia" w:cstheme="majorBidi"/>
+      <w:color w:val="272727" w:themeColor="text1" w:themeTint="D8"/>
+    </w:rPr>
+  </w:style>
+  <w:style w:type="character" w:customStyle="1" w:styleId="TitleChar">
     <w:name w:val="Title Char"/>
     <w:basedOn w:val="DefaultParagraphFont"/>
     <w:link w:val="Title"/>
     <w:uiPriority w:val="10"/>
     <w:rPr>
-      <w:rFonts w:asciiTheme="majorHAnsi" w:hAnsiTheme="majorHAnsi" w:eastAsiaTheme="majorEastAsia" w:cstheme="majorBidi"/>
+      <w:rFonts w:asciiTheme="majorHAnsi" w:eastAsiaTheme="majorEastAsia" w:hAnsiTheme="majorHAnsi" w:cstheme="majorBidi"/>
       <w:spacing w:val="-10"/>
       <w:kern w:val="28"/>
       <w:sz w:val="56"/>
@@ -1251,14 +1760,14 @@
       <w:contextualSpacing/>
     </w:pPr>
     <w:rPr>
-      <w:rFonts w:asciiTheme="majorHAnsi" w:hAnsiTheme="majorHAnsi" w:eastAsiaTheme="majorEastAsia" w:cstheme="majorBidi"/>
+      <w:rFonts w:asciiTheme="majorHAnsi" w:eastAsiaTheme="majorEastAsia" w:hAnsiTheme="majorHAnsi" w:cstheme="majorBidi"/>
       <w:spacing w:val="-10"/>
       <w:kern w:val="28"/>
       <w:sz w:val="56"/>
       <w:szCs w:val="56"/>
     </w:rPr>
   </w:style>
-  <w:style w:type="character" w:styleId="SubtitleChar" w:customStyle="1">
+  <w:style w:type="character" w:customStyle="1" w:styleId="SubtitleChar">
     <w:name w:val="Subtitle Char"/>
     <w:basedOn w:val="DefaultParagraphFont"/>
     <w:link w:val="Subtitle"/>
@@ -1302,7 +1811,7 @@
       <w:color w:val="0F4761" w:themeColor="accent1" w:themeShade="BF"/>
     </w:rPr>
   </w:style>
-  <w:style w:type="character" w:styleId="QuoteChar" w:customStyle="1">
+  <w:style w:type="character" w:customStyle="1" w:styleId="QuoteChar">
     <w:name w:val="Quote Char"/>
     <w:basedOn w:val="DefaultParagraphFont"/>
     <w:link w:val="Quote"/>
@@ -1330,7 +1839,7 @@
       <w:color w:val="404040" w:themeColor="text1" w:themeTint="BF"/>
     </w:rPr>
   </w:style>
-  <w:style w:type="character" w:styleId="IntenseQuoteChar" w:customStyle="1">
+  <w:style w:type="character" w:customStyle="1" w:styleId="IntenseQuoteChar">
     <w:name w:val="Intense Quote Char"/>
     <w:basedOn w:val="DefaultParagraphFont"/>
     <w:link w:val="IntenseQuote"/>
@@ -1350,8 +1859,8 @@
     <w:qFormat/>
     <w:pPr>
       <w:pBdr>
-        <w:top w:val="single" w:color="0F4761" w:themeColor="accent1" w:themeShade="BF" w:sz="4" w:space="10"/>
-        <w:bottom w:val="single" w:color="0F4761" w:themeColor="accent1" w:themeShade="BF" w:sz="4" w:space="10"/>
+        <w:top w:val="single" w:sz="4" w:space="10" w:color="0F4761" w:themeColor="accent1" w:themeShade="BF"/>
+        <w:bottom w:val="single" w:sz="4" w:space="10" w:color="0F4761" w:themeColor="accent1" w:themeShade="BF"/>
       </w:pBdr>
       <w:spacing w:before="360" w:after="360"/>
       <w:ind w:left="864" w:right="864"/>
@@ -1376,21 +1885,65 @@
       <w:spacing w:val="5"/>
     </w:rPr>
   </w:style>
-  <w:style xmlns:w14="http://schemas.microsoft.com/office/word/2010/wordml" xmlns:mc="http://schemas.openxmlformats.org/markup-compatibility/2006" xmlns:w="http://schemas.openxmlformats.org/wordprocessingml/2006/main" w:type="paragraph" w:styleId="ListParagraph" mc:Ignorable="w14">
-    <w:name xmlns:w="http://schemas.openxmlformats.org/wordprocessingml/2006/main" w:val="List Paragraph"/>
-    <w:basedOn xmlns:w="http://schemas.openxmlformats.org/wordprocessingml/2006/main" w:val="Normal"/>
-    <w:uiPriority xmlns:w="http://schemas.openxmlformats.org/wordprocessingml/2006/main" w:val="34"/>
-    <w:qFormat xmlns:w="http://schemas.openxmlformats.org/wordprocessingml/2006/main"/>
-    <w:pPr xmlns:w="http://schemas.openxmlformats.org/wordprocessingml/2006/main">
-      <w:ind xmlns:w="http://schemas.openxmlformats.org/wordprocessingml/2006/main" w:left="720"/>
-      <w:contextualSpacing xmlns:w="http://schemas.openxmlformats.org/wordprocessingml/2006/main"/>
+  <w:style w:type="paragraph" w:styleId="ListParagraph">
+    <w:name w:val="List Paragraph"/>
+    <w:basedOn w:val="Normal"/>
+    <w:uiPriority w:val="34"/>
+    <w:qFormat/>
+    <w:pPr>
+      <w:ind w:left="720"/>
+      <w:contextualSpacing/>
     </w:pPr>
+  </w:style>
+  <w:style w:type="paragraph" w:styleId="Header">
+    <w:name w:val="header"/>
+    <w:basedOn w:val="Normal"/>
+    <w:link w:val="HeaderChar"/>
+    <w:uiPriority w:val="99"/>
+    <w:unhideWhenUsed/>
+    <w:rsid w:val="00DE250B"/>
+    <w:pPr>
+      <w:tabs>
+        <w:tab w:val="center" w:pos="4680"/>
+        <w:tab w:val="right" w:pos="9360"/>
+      </w:tabs>
+      <w:spacing w:after="0" w:line="240" w:lineRule="auto"/>
+    </w:pPr>
+  </w:style>
+  <w:style w:type="character" w:customStyle="1" w:styleId="HeaderChar">
+    <w:name w:val="Header Char"/>
+    <w:basedOn w:val="DefaultParagraphFont"/>
+    <w:link w:val="Header"/>
+    <w:uiPriority w:val="99"/>
+    <w:rsid w:val="00DE250B"/>
+  </w:style>
+  <w:style w:type="paragraph" w:styleId="Footer">
+    <w:name w:val="footer"/>
+    <w:basedOn w:val="Normal"/>
+    <w:link w:val="FooterChar"/>
+    <w:uiPriority w:val="99"/>
+    <w:unhideWhenUsed/>
+    <w:rsid w:val="00DE250B"/>
+    <w:pPr>
+      <w:tabs>
+        <w:tab w:val="center" w:pos="4680"/>
+        <w:tab w:val="right" w:pos="9360"/>
+      </w:tabs>
+      <w:spacing w:after="0" w:line="240" w:lineRule="auto"/>
+    </w:pPr>
+  </w:style>
+  <w:style w:type="character" w:customStyle="1" w:styleId="FooterChar">
+    <w:name w:val="Footer Char"/>
+    <w:basedOn w:val="DefaultParagraphFont"/>
+    <w:link w:val="Footer"/>
+    <w:uiPriority w:val="99"/>
+    <w:rsid w:val="00DE250B"/>
   </w:style>
 </w:styles>
 </file>
 
 <file path=word/theme/theme1.xml><?xml version="1.0" encoding="utf-8"?>
-<a:theme xmlns:thm15="http://schemas.microsoft.com/office/thememl/2012/main" xmlns:a="http://schemas.openxmlformats.org/drawingml/2006/main" name="Office Theme">
+<a:theme xmlns:a="http://schemas.openxmlformats.org/drawingml/2006/main" name="Office Theme">
   <a:themeElements>
     <a:clrScheme name="Office">
       <a:dk1>
@@ -1648,4 +2201,10 @@
     </a:ext>
   </a:extLst>
 </a:theme>
+</file>
+
+<file path=docMetadata/LabelInfo.xml><?xml version="1.0" encoding="utf-8"?>
+<clbl:labelList xmlns:clbl="http://schemas.microsoft.com/office/2020/mipLabelMetadata">
+  <clbl:label id="{f42aa342-8706-4288-bd11-ebb85995028c}" enabled="1" method="Standard" siteId="{72f988bf-86f1-41af-91ab-2d7cd011db47}" removed="0"/>
+</clbl:labelList>
 </file>
</xml_diff>

<commit_message>
Copy Files From Source Repo (2024-06-25 03:44)
</commit_message>
<xml_diff>
--- a/data/generative-ai/Business Idea.docx
+++ b/data/generative-ai/Business Idea.docx
@@ -1,78 +1,27 @@
 
 <file path=word/document.xml><?xml version="1.0" encoding="utf-8"?>
-<w:document xmlns:wpc="http://schemas.microsoft.com/office/word/2010/wordprocessingCanvas" xmlns:mc="http://schemas.openxmlformats.org/markup-compatibility/2006" xmlns:o="urn:schemas-microsoft-com:office:office" xmlns:r="http://schemas.openxmlformats.org/officeDocument/2006/relationships" xmlns:m="http://schemas.openxmlformats.org/officeDocument/2006/math" xmlns:v="urn:schemas-microsoft-com:vml" xmlns:wp14="http://schemas.microsoft.com/office/word/2010/wordprocessingDrawing" xmlns:wp="http://schemas.openxmlformats.org/drawingml/2006/wordprocessingDrawing" xmlns:w10="urn:schemas-microsoft-com:office:word" xmlns:w="http://schemas.openxmlformats.org/wordprocessingml/2006/main" xmlns:w14="http://schemas.microsoft.com/office/word/2010/wordml" xmlns:w15="http://schemas.microsoft.com/office/word/2012/wordml" xmlns:wpg="http://schemas.microsoft.com/office/word/2010/wordprocessingGroup" xmlns:wpi="http://schemas.microsoft.com/office/word/2010/wordprocessingInk" xmlns:wne="http://schemas.microsoft.com/office/word/2006/wordml" xmlns:wps="http://schemas.microsoft.com/office/word/2010/wordprocessingShape" xmlns:w16se="http://schemas.microsoft.com/office/word/2015/wordml/symex" xmlns:w16cid="http://schemas.microsoft.com/office/word/2016/wordml/cid" xmlns:w16="http://schemas.microsoft.com/office/word/2018/wordml" xmlns:w16cex="http://schemas.microsoft.com/office/word/2018/wordml/cex" xmlns:w16sdtdh="http://schemas.microsoft.com/office/word/2020/wordml/sdtdatahash" mc:Ignorable="w14 w15 wp14 w16se w16cid w16 w16cex w16sdtdh">
+<w:document xmlns:wpc="http://schemas.microsoft.com/office/word/2010/wordprocessingCanvas" xmlns:cx="http://schemas.microsoft.com/office/drawing/2014/chartex" xmlns:cx1="http://schemas.microsoft.com/office/drawing/2015/9/8/chartex" xmlns:cx2="http://schemas.microsoft.com/office/drawing/2015/10/21/chartex" xmlns:cx3="http://schemas.microsoft.com/office/drawing/2016/5/9/chartex" xmlns:cx4="http://schemas.microsoft.com/office/drawing/2016/5/10/chartex" xmlns:cx5="http://schemas.microsoft.com/office/drawing/2016/5/11/chartex" xmlns:cx6="http://schemas.microsoft.com/office/drawing/2016/5/12/chartex" xmlns:cx7="http://schemas.microsoft.com/office/drawing/2016/5/13/chartex" xmlns:cx8="http://schemas.microsoft.com/office/drawing/2016/5/14/chartex" xmlns:mc="http://schemas.openxmlformats.org/markup-compatibility/2006" xmlns:aink="http://schemas.microsoft.com/office/drawing/2016/ink" xmlns:am3d="http://schemas.microsoft.com/office/drawing/2017/model3d" xmlns:o="urn:schemas-microsoft-com:office:office" xmlns:oel="http://schemas.microsoft.com/office/2019/extlst" xmlns:r="http://schemas.openxmlformats.org/officeDocument/2006/relationships" xmlns:m="http://schemas.openxmlformats.org/officeDocument/2006/math" xmlns:v="urn:schemas-microsoft-com:vml" xmlns:wp14="http://schemas.microsoft.com/office/word/2010/wordprocessingDrawing" xmlns:wp="http://schemas.openxmlformats.org/drawingml/2006/wordprocessingDrawing" xmlns:w10="urn:schemas-microsoft-com:office:word" xmlns:w="http://schemas.openxmlformats.org/wordprocessingml/2006/main" xmlns:w14="http://schemas.microsoft.com/office/word/2010/wordml" xmlns:w15="http://schemas.microsoft.com/office/word/2012/wordml" xmlns:w16cex="http://schemas.microsoft.com/office/word/2018/wordml/cex" xmlns:w16cid="http://schemas.microsoft.com/office/word/2016/wordml/cid" xmlns:w16="http://schemas.microsoft.com/office/word/2018/wordml" xmlns:w16du="http://schemas.microsoft.com/office/word/2023/wordml/word16du" xmlns:w16sdtdh="http://schemas.microsoft.com/office/word/2020/wordml/sdtdatahash" xmlns:w16se="http://schemas.microsoft.com/office/word/2015/wordml/symex" xmlns:wpg="http://schemas.microsoft.com/office/word/2010/wordprocessingGroup" xmlns:wpi="http://schemas.microsoft.com/office/word/2010/wordprocessingInk" xmlns:wne="http://schemas.microsoft.com/office/word/2006/wordml" xmlns:wps="http://schemas.microsoft.com/office/word/2010/wordprocessingShape" mc:Ignorable="w14 w15 w16se w16cid w16 w16cex w16sdtdh w16du wp14">
   <w:body>
-    <w:p xmlns:wp14="http://schemas.microsoft.com/office/word/2010/wordml" wp14:paraId="43A9377C" wp14:textId="5B221E0C">
-      <w:pPr>
-        <w:pStyle w:val="Heading1"/>
-        <w:keepNext w:val="1"/>
-        <w:keepLines w:val="1"/>
-        <w:spacing w:before="322" w:beforeAutospacing="off" w:after="322" w:afterAutospacing="off"/>
+    <w:p>
+      <w:pPr>
+        <w:pStyle w:val="Heading2"/>
+      </w:pPr>
+      <w:r>
+        <w:t>Business Idea</w:t>
+      </w:r>
+    </w:p>
+    <w:p>
+      <w:pPr>
+        <w:spacing w:before="240" w:after="240"/>
         <w:rPr>
-          <w:rFonts w:ascii="Aptos" w:hAnsi="Aptos" w:eastAsia="Aptos" w:cs="Aptos"/>
-          <w:b w:val="0"/>
-          <w:bCs w:val="0"/>
-          <w:i w:val="0"/>
-          <w:iCs w:val="0"/>
-          <w:caps w:val="0"/>
-          <w:smallCaps w:val="0"/>
-          <w:noProof w:val="0"/>
-          <w:color w:val="0F4761" w:themeColor="accent1" w:themeTint="FF" w:themeShade="BF"/>
-          <w:sz w:val="24"/>
-          <w:szCs w:val="24"/>
-          <w:lang w:val="en-US"/>
+          <w:rFonts w:ascii="Aptos" w:eastAsia="Aptos" w:hAnsi="Aptos" w:cs="Aptos"/>
+          <w:color w:val="000000" w:themeColor="text1"/>
         </w:rPr>
       </w:pPr>
       <w:r>
         <w:rPr>
-          <w:rFonts w:ascii="Aptos" w:hAnsi="Aptos" w:eastAsia="Aptos" w:cs="Aptos"/>
-          <w:b w:val="1"/>
-          <w:bCs w:val="1"/>
-          <w:i w:val="0"/>
-          <w:iCs w:val="0"/>
-          <w:caps w:val="0"/>
-          <w:smallCaps w:val="0"/>
-          <w:noProof w:val="0"/>
-          <w:color w:val="0F4761" w:themeColor="accent1" w:themeTint="FF" w:themeShade="BF"/>
-          <w:sz w:val="24"/>
-          <w:szCs w:val="24"/>
-          <w:lang w:val="en-US"/>
-        </w:rPr>
-        <w:t>Business Idea</w:t>
-      </w:r>
-    </w:p>
-    <w:p xmlns:wp14="http://schemas.microsoft.com/office/word/2010/wordml" wp14:paraId="22852AD2" wp14:textId="35BA69F0">
-      <w:pPr>
-        <w:spacing w:before="240" w:beforeAutospacing="off" w:after="240" w:afterAutospacing="off"/>
-        <w:rPr>
-          <w:rFonts w:ascii="Aptos" w:hAnsi="Aptos" w:eastAsia="Aptos" w:cs="Aptos"/>
-          <w:b w:val="0"/>
-          <w:bCs w:val="0"/>
-          <w:i w:val="0"/>
-          <w:iCs w:val="0"/>
-          <w:caps w:val="0"/>
-          <w:smallCaps w:val="0"/>
-          <w:noProof w:val="0"/>
-          <w:color w:val="000000" w:themeColor="text1" w:themeTint="FF" w:themeShade="FF"/>
-          <w:sz w:val="24"/>
-          <w:szCs w:val="24"/>
-          <w:lang w:val="en-US"/>
-        </w:rPr>
-      </w:pPr>
-      <w:r>
-        <w:rPr>
-          <w:rFonts w:ascii="Aptos" w:hAnsi="Aptos" w:eastAsia="Aptos" w:cs="Aptos"/>
-          <w:b w:val="0"/>
-          <w:bCs w:val="0"/>
-          <w:i w:val="0"/>
-          <w:iCs w:val="0"/>
-          <w:caps w:val="0"/>
-          <w:smallCaps w:val="0"/>
-          <w:noProof w:val="0"/>
-          <w:color w:val="000000" w:themeColor="text1" w:themeTint="FF" w:themeShade="FF"/>
-          <w:sz w:val="24"/>
-          <w:szCs w:val="24"/>
-          <w:lang w:val="en-US"/>
+          <w:rFonts w:ascii="Aptos" w:eastAsia="Aptos" w:hAnsi="Aptos" w:cs="Aptos"/>
+          <w:color w:val="000000" w:themeColor="text1"/>
         </w:rPr>
         <w:t>A cleaning company based in New York City that specializes in cleaning offices and commercial premises.</w:t>
       </w:r>
@@ -82,202 +31,242 @@
         <w:pStyle w:val="ListParagraph"/>
         <w:numPr>
           <w:ilvl w:val="0"/>
-          <w:numId w:val="2"/>
+          <w:numId w:val="6"/>
         </w:numPr>
-        <w:spacing w:before="240" w:beforeAutospacing="off" w:after="240" w:afterAutospacing="off"/>
+        <w:spacing w:before="240" w:after="240"/>
         <w:rPr>
-          <w:rFonts w:ascii="Aptos" w:hAnsi="Aptos" w:eastAsia="Aptos" w:cs="Aptos"/>
-          <w:b w:val="0"/>
-          <w:bCs w:val="0"/>
-          <w:i w:val="0"/>
-          <w:iCs w:val="0"/>
-          <w:caps w:val="0"/>
-          <w:smallCaps w:val="0"/>
-          <w:noProof w:val="0"/>
-          <w:color w:val="000000" w:themeColor="text1" w:themeTint="FF" w:themeShade="FF"/>
-          <w:sz w:val="24"/>
-          <w:szCs w:val="24"/>
-          <w:lang w:val="en-US"/>
+          <w:rFonts w:ascii="Aptos" w:eastAsia="Aptos" w:hAnsi="Aptos" w:cs="Aptos"/>
+          <w:color w:val="000000" w:themeColor="text1"/>
         </w:rPr>
       </w:pPr>
       <w:r>
         <w:rPr>
-          <w:rFonts w:ascii="Aptos" w:hAnsi="Aptos" w:eastAsia="Aptos" w:cs="Aptos"/>
-          <w:b w:val="0"/>
-          <w:bCs w:val="0"/>
-          <w:i w:val="0"/>
-          <w:iCs w:val="0"/>
-          <w:caps w:val="0"/>
-          <w:smallCaps w:val="0"/>
-          <w:noProof w:val="0"/>
-          <w:color w:val="000000" w:themeColor="text1" w:themeTint="FF" w:themeShade="FF"/>
-          <w:sz w:val="24"/>
-          <w:szCs w:val="24"/>
-          <w:lang w:val="en-US"/>
+          <w:rFonts w:ascii="Aptos" w:eastAsia="Aptos" w:hAnsi="Aptos" w:cs="Aptos"/>
+          <w:color w:val="000000" w:themeColor="text1"/>
         </w:rPr>
         <w:t>Use eco-friendly cleaning materials</w:t>
       </w:r>
     </w:p>
-    <w:p xmlns:wp14="http://schemas.microsoft.com/office/word/2010/wordml" wp14:paraId="7C702FCD" wp14:textId="6B9BAC8D">
+    <w:p>
       <w:pPr>
         <w:pStyle w:val="ListParagraph"/>
         <w:numPr>
           <w:ilvl w:val="0"/>
-          <w:numId w:val="2"/>
+          <w:numId w:val="1"/>
         </w:numPr>
-        <w:spacing w:before="240" w:beforeAutospacing="off" w:after="240" w:afterAutospacing="off"/>
+        <w:spacing w:before="240" w:after="240"/>
         <w:rPr>
-          <w:rFonts w:ascii="Aptos" w:hAnsi="Aptos" w:eastAsia="Aptos" w:cs="Aptos"/>
-          <w:b w:val="0"/>
-          <w:bCs w:val="0"/>
-          <w:i w:val="0"/>
-          <w:iCs w:val="0"/>
-          <w:caps w:val="0"/>
-          <w:smallCaps w:val="0"/>
-          <w:noProof w:val="0"/>
-          <w:color w:val="000000" w:themeColor="text1" w:themeTint="FF" w:themeShade="FF"/>
-          <w:sz w:val="24"/>
-          <w:szCs w:val="24"/>
-          <w:lang w:val="en-US"/>
+          <w:rFonts w:ascii="Aptos" w:eastAsia="Aptos" w:hAnsi="Aptos" w:cs="Aptos"/>
+          <w:color w:val="000000" w:themeColor="text1"/>
         </w:rPr>
       </w:pPr>
       <w:r>
         <w:rPr>
-          <w:rFonts w:ascii="Aptos" w:hAnsi="Aptos" w:eastAsia="Aptos" w:cs="Aptos"/>
-          <w:b w:val="0"/>
-          <w:bCs w:val="0"/>
-          <w:i w:val="0"/>
-          <w:iCs w:val="0"/>
-          <w:caps w:val="0"/>
-          <w:smallCaps w:val="0"/>
-          <w:noProof w:val="0"/>
-          <w:color w:val="000000" w:themeColor="text1" w:themeTint="FF" w:themeShade="FF"/>
-          <w:sz w:val="24"/>
-          <w:szCs w:val="24"/>
-          <w:lang w:val="en-US"/>
+          <w:rFonts w:ascii="Aptos" w:eastAsia="Aptos" w:hAnsi="Aptos" w:cs="Aptos"/>
+          <w:color w:val="000000" w:themeColor="text1"/>
         </w:rPr>
-        <w:t>E</w:t>
-      </w:r>
-      <w:r>
-        <w:rPr>
-          <w:rFonts w:ascii="Aptos" w:hAnsi="Aptos" w:eastAsia="Aptos" w:cs="Aptos"/>
-          <w:b w:val="0"/>
-          <w:bCs w:val="0"/>
-          <w:i w:val="0"/>
-          <w:iCs w:val="0"/>
-          <w:caps w:val="0"/>
-          <w:smallCaps w:val="0"/>
-          <w:noProof w:val="0"/>
-          <w:color w:val="000000" w:themeColor="text1" w:themeTint="FF" w:themeShade="FF"/>
-          <w:sz w:val="24"/>
-          <w:szCs w:val="24"/>
-          <w:lang w:val="en-US"/>
-        </w:rPr>
-        <w:t>mploy local contractors and provide them with cleaning equipment.</w:t>
+        <w:t>Employ local contractors and provide them with cleaning equipment.</w:t>
       </w:r>
     </w:p>
-    <w:p xmlns:wp14="http://schemas.microsoft.com/office/word/2010/wordml" wp14:paraId="26D3BC7B" wp14:textId="72C308FE">
+    <w:p>
       <w:pPr>
         <w:pStyle w:val="ListParagraph"/>
         <w:numPr>
           <w:ilvl w:val="0"/>
-          <w:numId w:val="2"/>
+          <w:numId w:val="1"/>
         </w:numPr>
-        <w:spacing w:before="240" w:beforeAutospacing="off" w:after="240" w:afterAutospacing="off"/>
+        <w:spacing w:before="240" w:after="240"/>
         <w:rPr>
-          <w:rFonts w:ascii="Aptos" w:hAnsi="Aptos" w:eastAsia="Aptos" w:cs="Aptos"/>
-          <w:b w:val="0"/>
-          <w:bCs w:val="0"/>
-          <w:i w:val="0"/>
-          <w:iCs w:val="0"/>
-          <w:caps w:val="0"/>
-          <w:smallCaps w:val="0"/>
-          <w:noProof w:val="0"/>
-          <w:color w:val="000000" w:themeColor="text1" w:themeTint="FF" w:themeShade="FF"/>
-          <w:sz w:val="24"/>
-          <w:szCs w:val="24"/>
-          <w:lang w:val="en-US"/>
+          <w:rFonts w:ascii="Aptos" w:eastAsia="Aptos" w:hAnsi="Aptos" w:cs="Aptos"/>
+          <w:color w:val="000000" w:themeColor="text1"/>
         </w:rPr>
       </w:pPr>
       <w:r>
         <w:rPr>
-          <w:rFonts w:ascii="Aptos" w:hAnsi="Aptos" w:eastAsia="Aptos" w:cs="Aptos"/>
-          <w:b w:val="0"/>
-          <w:bCs w:val="0"/>
-          <w:i w:val="0"/>
-          <w:iCs w:val="0"/>
-          <w:caps w:val="0"/>
-          <w:smallCaps w:val="0"/>
-          <w:noProof w:val="0"/>
-          <w:color w:val="000000" w:themeColor="text1" w:themeTint="FF" w:themeShade="FF"/>
-          <w:sz w:val="24"/>
-          <w:szCs w:val="24"/>
-          <w:lang w:val="en-US"/>
+          <w:rFonts w:ascii="Aptos" w:eastAsia="Aptos" w:hAnsi="Aptos" w:cs="Aptos"/>
+          <w:color w:val="000000" w:themeColor="text1"/>
         </w:rPr>
-        <w:t xml:space="preserve">Initial startup costs will </w:t>
-      </w:r>
-      <w:r>
-        <w:rPr>
-          <w:rFonts w:ascii="Aptos" w:hAnsi="Aptos" w:eastAsia="Aptos" w:cs="Aptos"/>
-          <w:b w:val="0"/>
-          <w:bCs w:val="0"/>
-          <w:i w:val="0"/>
-          <w:iCs w:val="0"/>
-          <w:caps w:val="0"/>
-          <w:smallCaps w:val="0"/>
-          <w:noProof w:val="0"/>
-          <w:color w:val="000000" w:themeColor="text1" w:themeTint="FF" w:themeShade="FF"/>
-          <w:sz w:val="24"/>
-          <w:szCs w:val="24"/>
-          <w:lang w:val="en-US"/>
-        </w:rPr>
-        <w:t>include equipment</w:t>
-      </w:r>
-      <w:r>
-        <w:rPr>
-          <w:rFonts w:ascii="Aptos" w:hAnsi="Aptos" w:eastAsia="Aptos" w:cs="Aptos"/>
-          <w:b w:val="0"/>
-          <w:bCs w:val="0"/>
-          <w:i w:val="0"/>
-          <w:iCs w:val="0"/>
-          <w:caps w:val="0"/>
-          <w:smallCaps w:val="0"/>
-          <w:noProof w:val="0"/>
-          <w:color w:val="000000" w:themeColor="text1" w:themeTint="FF" w:themeShade="FF"/>
-          <w:sz w:val="24"/>
-          <w:szCs w:val="24"/>
-          <w:lang w:val="en-US"/>
-        </w:rPr>
-        <w:t xml:space="preserve"> and materials, and marketing, with a budget of $10,000.</w:t>
+        <w:t>Initial startup costs will include equipment and materials, and marketing, with a budget of $10,000.</w:t>
       </w:r>
     </w:p>
-    <w:p xmlns:wp14="http://schemas.microsoft.com/office/word/2010/wordml" wp14:paraId="0EE82684" wp14:textId="2547B33E">
-      <w:pPr>
-        <w:pStyle w:val="Normal"/>
-        <w:spacing w:before="240" w:beforeAutospacing="off" w:after="240" w:afterAutospacing="off"/>
-        <w:rPr>
-          <w:rFonts w:ascii="Aptos" w:hAnsi="Aptos" w:eastAsia="Aptos" w:cs="Aptos"/>
-          <w:b w:val="0"/>
-          <w:bCs w:val="0"/>
-          <w:i w:val="0"/>
-          <w:iCs w:val="0"/>
-          <w:caps w:val="0"/>
-          <w:smallCaps w:val="0"/>
-          <w:noProof w:val="0"/>
-          <w:color w:val="000000" w:themeColor="text1" w:themeTint="FF" w:themeShade="FF"/>
-          <w:sz w:val="24"/>
-          <w:szCs w:val="24"/>
-          <w:lang w:val="en-US"/>
-        </w:rPr>
-      </w:pPr>
+    <w:p>
+      <w:pPr>
+        <w:pStyle w:val="Heading2"/>
+      </w:pPr>
+      <w:r>
+        <w:t>Initial m</w:t>
+      </w:r>
+      <w:r>
+        <w:t xml:space="preserve">arket </w:t>
+      </w:r>
+      <w:r>
+        <w:t>analysis</w:t>
+      </w:r>
     </w:p>
-    <w:p xmlns:wp14="http://schemas.microsoft.com/office/word/2010/wordml" wp14:paraId="2C078E63" wp14:textId="68CD9747">
-      <w:pPr>
-        <w:pStyle w:val="Normal"/>
-      </w:pPr>
+    <w:p>
+      <w:r>
+        <w:t>T</w:t>
+      </w:r>
+      <w:r>
+        <w:t>his business idea has a promising market opportunity, as it can meet the needs of both environmentally conscious and quality-seeking customers, while also creating social and economic value in the local area.</w:t>
+      </w:r>
     </w:p>
+    <w:p>
+      <w:pPr>
+        <w:pStyle w:val="ListParagraph"/>
+        <w:numPr>
+          <w:ilvl w:val="0"/>
+          <w:numId w:val="5"/>
+        </w:numPr>
+      </w:pPr>
+      <w:r>
+        <w:t>The business idea has a growing market because:</w:t>
+      </w:r>
+    </w:p>
+    <w:p>
+      <w:pPr>
+        <w:pStyle w:val="ListParagraph"/>
+        <w:numPr>
+          <w:ilvl w:val="1"/>
+          <w:numId w:val="5"/>
+        </w:numPr>
+      </w:pPr>
+      <w:r>
+        <w:t>More people want to use green cleaning products that are good for the environment and health</w:t>
+      </w:r>
+      <w:r>
+        <w:t>.</w:t>
+      </w:r>
+    </w:p>
+    <w:p>
+      <w:pPr>
+        <w:pStyle w:val="ListParagraph"/>
+        <w:numPr>
+          <w:ilvl w:val="1"/>
+          <w:numId w:val="5"/>
+        </w:numPr>
+      </w:pPr>
+      <w:r>
+        <w:t>The global green cleaning products market was worth USD 3.9 billion in 2019 and is expected to grow by 8.4% every year until 2027</w:t>
+      </w:r>
+      <w:r>
+        <w:t>.</w:t>
+      </w:r>
+    </w:p>
+    <w:p>
+      <w:pPr>
+        <w:pStyle w:val="ListParagraph"/>
+        <w:numPr>
+          <w:ilvl w:val="0"/>
+          <w:numId w:val="5"/>
+        </w:numPr>
+      </w:pPr>
+      <w:r>
+        <w:t>The business idea can also benefit the local community by:</w:t>
+      </w:r>
+    </w:p>
+    <w:p>
+      <w:pPr>
+        <w:pStyle w:val="ListParagraph"/>
+        <w:numPr>
+          <w:ilvl w:val="1"/>
+          <w:numId w:val="5"/>
+        </w:numPr>
+      </w:pPr>
+      <w:r>
+        <w:t>Hiring local contractors and giving them cleaning equipment</w:t>
+      </w:r>
+      <w:r>
+        <w:t>.</w:t>
+      </w:r>
+    </w:p>
+    <w:p>
+      <w:pPr>
+        <w:pStyle w:val="ListParagraph"/>
+        <w:numPr>
+          <w:ilvl w:val="1"/>
+          <w:numId w:val="5"/>
+        </w:numPr>
+      </w:pPr>
+      <w:r>
+        <w:t>Saving money on transportation and building customer loyalty</w:t>
+      </w:r>
+    </w:p>
+    <w:p>
+      <w:pPr>
+        <w:pStyle w:val="ListParagraph"/>
+        <w:numPr>
+          <w:ilvl w:val="1"/>
+          <w:numId w:val="5"/>
+        </w:numPr>
+      </w:pPr>
+      <w:r>
+        <w:t>Creating jobs and income for the locals</w:t>
+      </w:r>
+      <w:r>
+        <w:t>.</w:t>
+      </w:r>
+    </w:p>
+    <w:p>
+      <w:pPr>
+        <w:pStyle w:val="ListParagraph"/>
+        <w:numPr>
+          <w:ilvl w:val="0"/>
+          <w:numId w:val="5"/>
+        </w:numPr>
+      </w:pPr>
+      <w:r>
+        <w:t>The business idea can stand out from the competitors by:</w:t>
+      </w:r>
+    </w:p>
+    <w:p>
+      <w:pPr>
+        <w:pStyle w:val="ListParagraph"/>
+        <w:numPr>
+          <w:ilvl w:val="1"/>
+          <w:numId w:val="5"/>
+        </w:numPr>
+      </w:pPr>
+      <w:r>
+        <w:t>Offering cleaning solutions that are customized and flexible for each client</w:t>
+      </w:r>
+      <w:r>
+        <w:t>.</w:t>
+      </w:r>
+    </w:p>
+    <w:p>
+      <w:pPr>
+        <w:pStyle w:val="ListParagraph"/>
+        <w:numPr>
+          <w:ilvl w:val="1"/>
+          <w:numId w:val="5"/>
+        </w:numPr>
+      </w:pPr>
+      <w:r>
+        <w:t>Meeting the needs and preferences of both eco-friendly and quality-seeking customers</w:t>
+      </w:r>
+      <w:r>
+        <w:t>.</w:t>
+      </w:r>
+    </w:p>
+    <w:p>
+      <w:pPr>
+        <w:pStyle w:val="ListParagraph"/>
+        <w:numPr>
+          <w:ilvl w:val="1"/>
+          <w:numId w:val="5"/>
+        </w:numPr>
+      </w:pPr>
+      <w:r>
+        <w:t>Creating social and economic value in the local area</w:t>
+      </w:r>
+      <w:r>
+        <w:t>.</w:t>
+      </w:r>
+    </w:p>
+    <w:p/>
     <w:sectPr>
-      <w:pgSz w:w="12240" w:h="15840" w:orient="portrait"/>
+      <w:pgSz w:w="12240" w:h="15840"/>
       <w:pgMar w:top="1440" w:right="1440" w:bottom="1440" w:left="1440" w:header="720" w:footer="720" w:gutter="0"/>
       <w:cols w:space="720"/>
       <w:docGrid w:linePitch="360"/>
@@ -286,12 +275,63 @@
 </w:document>
 </file>
 
+<file path=word/endnotes.xml><?xml version="1.0" encoding="utf-8"?>
+<w:endnotes xmlns:wpc="http://schemas.microsoft.com/office/word/2010/wordprocessingCanvas" xmlns:cx="http://schemas.microsoft.com/office/drawing/2014/chartex" xmlns:cx1="http://schemas.microsoft.com/office/drawing/2015/9/8/chartex" xmlns:cx2="http://schemas.microsoft.com/office/drawing/2015/10/21/chartex" xmlns:cx3="http://schemas.microsoft.com/office/drawing/2016/5/9/chartex" xmlns:cx4="http://schemas.microsoft.com/office/drawing/2016/5/10/chartex" xmlns:cx5="http://schemas.microsoft.com/office/drawing/2016/5/11/chartex" xmlns:cx6="http://schemas.microsoft.com/office/drawing/2016/5/12/chartex" xmlns:cx7="http://schemas.microsoft.com/office/drawing/2016/5/13/chartex" xmlns:cx8="http://schemas.microsoft.com/office/drawing/2016/5/14/chartex" xmlns:mc="http://schemas.openxmlformats.org/markup-compatibility/2006" xmlns:aink="http://schemas.microsoft.com/office/drawing/2016/ink" xmlns:am3d="http://schemas.microsoft.com/office/drawing/2017/model3d" xmlns:o="urn:schemas-microsoft-com:office:office" xmlns:oel="http://schemas.microsoft.com/office/2019/extlst" xmlns:r="http://schemas.openxmlformats.org/officeDocument/2006/relationships" xmlns:m="http://schemas.openxmlformats.org/officeDocument/2006/math" xmlns:v="urn:schemas-microsoft-com:vml" xmlns:wp14="http://schemas.microsoft.com/office/word/2010/wordprocessingDrawing" xmlns:wp="http://schemas.openxmlformats.org/drawingml/2006/wordprocessingDrawing" xmlns:w10="urn:schemas-microsoft-com:office:word" xmlns:w="http://schemas.openxmlformats.org/wordprocessingml/2006/main" xmlns:w14="http://schemas.microsoft.com/office/word/2010/wordml" xmlns:w15="http://schemas.microsoft.com/office/word/2012/wordml" xmlns:w16cex="http://schemas.microsoft.com/office/word/2018/wordml/cex" xmlns:w16cid="http://schemas.microsoft.com/office/word/2016/wordml/cid" xmlns:w16="http://schemas.microsoft.com/office/word/2018/wordml" xmlns:w16du="http://schemas.microsoft.com/office/word/2023/wordml/word16du" xmlns:w16sdtdh="http://schemas.microsoft.com/office/word/2020/wordml/sdtdatahash" xmlns:w16se="http://schemas.microsoft.com/office/word/2015/wordml/symex" xmlns:wpg="http://schemas.microsoft.com/office/word/2010/wordprocessingGroup" xmlns:wpi="http://schemas.microsoft.com/office/word/2010/wordprocessingInk" xmlns:wne="http://schemas.microsoft.com/office/word/2006/wordml" xmlns:wps="http://schemas.microsoft.com/office/word/2010/wordprocessingShape" mc:Ignorable="w14 w15 w16se w16cid w16 w16cex w16sdtdh w16du wp14">
+  <w:endnote w:type="separator" w:id="-1">
+    <w:p>
+      <w:pPr>
+        <w:spacing w:after="0" w:line="240" w:lineRule="auto"/>
+      </w:pPr>
+      <w:r>
+        <w:separator/>
+      </w:r>
+    </w:p>
+  </w:endnote>
+  <w:endnote w:type="continuationSeparator" w:id="0">
+    <w:p>
+      <w:pPr>
+        <w:spacing w:after="0" w:line="240" w:lineRule="auto"/>
+      </w:pPr>
+      <w:r>
+        <w:continuationSeparator/>
+      </w:r>
+    </w:p>
+  </w:endnote>
+</w:endnotes>
+</file>
+
+<file path=word/footnotes.xml><?xml version="1.0" encoding="utf-8"?>
+<w:footnotes xmlns:wpc="http://schemas.microsoft.com/office/word/2010/wordprocessingCanvas" xmlns:cx="http://schemas.microsoft.com/office/drawing/2014/chartex" xmlns:cx1="http://schemas.microsoft.com/office/drawing/2015/9/8/chartex" xmlns:cx2="http://schemas.microsoft.com/office/drawing/2015/10/21/chartex" xmlns:cx3="http://schemas.microsoft.com/office/drawing/2016/5/9/chartex" xmlns:cx4="http://schemas.microsoft.com/office/drawing/2016/5/10/chartex" xmlns:cx5="http://schemas.microsoft.com/office/drawing/2016/5/11/chartex" xmlns:cx6="http://schemas.microsoft.com/office/drawing/2016/5/12/chartex" xmlns:cx7="http://schemas.microsoft.com/office/drawing/2016/5/13/chartex" xmlns:cx8="http://schemas.microsoft.com/office/drawing/2016/5/14/chartex" xmlns:mc="http://schemas.openxmlformats.org/markup-compatibility/2006" xmlns:aink="http://schemas.microsoft.com/office/drawing/2016/ink" xmlns:am3d="http://schemas.microsoft.com/office/drawing/2017/model3d" xmlns:o="urn:schemas-microsoft-com:office:office" xmlns:oel="http://schemas.microsoft.com/office/2019/extlst" xmlns:r="http://schemas.openxmlformats.org/officeDocument/2006/relationships" xmlns:m="http://schemas.openxmlformats.org/officeDocument/2006/math" xmlns:v="urn:schemas-microsoft-com:vml" xmlns:wp14="http://schemas.microsoft.com/office/word/2010/wordprocessingDrawing" xmlns:wp="http://schemas.openxmlformats.org/drawingml/2006/wordprocessingDrawing" xmlns:w10="urn:schemas-microsoft-com:office:word" xmlns:w="http://schemas.openxmlformats.org/wordprocessingml/2006/main" xmlns:w14="http://schemas.microsoft.com/office/word/2010/wordml" xmlns:w15="http://schemas.microsoft.com/office/word/2012/wordml" xmlns:w16cex="http://schemas.microsoft.com/office/word/2018/wordml/cex" xmlns:w16cid="http://schemas.microsoft.com/office/word/2016/wordml/cid" xmlns:w16="http://schemas.microsoft.com/office/word/2018/wordml" xmlns:w16du="http://schemas.microsoft.com/office/word/2023/wordml/word16du" xmlns:w16sdtdh="http://schemas.microsoft.com/office/word/2020/wordml/sdtdatahash" xmlns:w16se="http://schemas.microsoft.com/office/word/2015/wordml/symex" xmlns:wpg="http://schemas.microsoft.com/office/word/2010/wordprocessingGroup" xmlns:wpi="http://schemas.microsoft.com/office/word/2010/wordprocessingInk" xmlns:wne="http://schemas.microsoft.com/office/word/2006/wordml" xmlns:wps="http://schemas.microsoft.com/office/word/2010/wordprocessingShape" mc:Ignorable="w14 w15 w16se w16cid w16 w16cex w16sdtdh w16du wp14">
+  <w:footnote w:type="separator" w:id="-1">
+    <w:p>
+      <w:pPr>
+        <w:spacing w:after="0" w:line="240" w:lineRule="auto"/>
+      </w:pPr>
+      <w:r>
+        <w:separator/>
+      </w:r>
+    </w:p>
+  </w:footnote>
+  <w:footnote w:type="continuationSeparator" w:id="0">
+    <w:p>
+      <w:pPr>
+        <w:spacing w:after="0" w:line="240" w:lineRule="auto"/>
+      </w:pPr>
+      <w:r>
+        <w:continuationSeparator/>
+      </w:r>
+    </w:p>
+  </w:footnote>
+</w:footnotes>
+</file>
+
 <file path=word/numbering.xml><?xml version="1.0" encoding="utf-8"?>
-<w:numbering xmlns:w="http://schemas.openxmlformats.org/wordprocessingml/2006/main">
-  <w:abstractNum xmlns:w="http://schemas.openxmlformats.org/wordprocessingml/2006/main" w:abstractNumId="2">
-    <w:nsid w:val="13fd5311"/>
-    <w:multiLevelType xmlns:w="http://schemas.openxmlformats.org/wordprocessingml/2006/main" w:val="hybridMultilevel"/>
-    <w:lvl xmlns:w="http://schemas.openxmlformats.org/wordprocessingml/2006/main" w:ilvl="0">
+<w:numbering xmlns:wpc="http://schemas.microsoft.com/office/word/2010/wordprocessingCanvas" xmlns:cx="http://schemas.microsoft.com/office/drawing/2014/chartex" xmlns:cx1="http://schemas.microsoft.com/office/drawing/2015/9/8/chartex" xmlns:cx2="http://schemas.microsoft.com/office/drawing/2015/10/21/chartex" xmlns:cx3="http://schemas.microsoft.com/office/drawing/2016/5/9/chartex" xmlns:cx4="http://schemas.microsoft.com/office/drawing/2016/5/10/chartex" xmlns:cx5="http://schemas.microsoft.com/office/drawing/2016/5/11/chartex" xmlns:cx6="http://schemas.microsoft.com/office/drawing/2016/5/12/chartex" xmlns:cx7="http://schemas.microsoft.com/office/drawing/2016/5/13/chartex" xmlns:cx8="http://schemas.microsoft.com/office/drawing/2016/5/14/chartex" xmlns:mc="http://schemas.openxmlformats.org/markup-compatibility/2006" xmlns:aink="http://schemas.microsoft.com/office/drawing/2016/ink" xmlns:am3d="http://schemas.microsoft.com/office/drawing/2017/model3d" xmlns:o="urn:schemas-microsoft-com:office:office" xmlns:oel="http://schemas.microsoft.com/office/2019/extlst" xmlns:r="http://schemas.openxmlformats.org/officeDocument/2006/relationships" xmlns:m="http://schemas.openxmlformats.org/officeDocument/2006/math" xmlns:v="urn:schemas-microsoft-com:vml" xmlns:wp14="http://schemas.microsoft.com/office/word/2010/wordprocessingDrawing" xmlns:wp="http://schemas.openxmlformats.org/drawingml/2006/wordprocessingDrawing" xmlns:w10="urn:schemas-microsoft-com:office:word" xmlns:w="http://schemas.openxmlformats.org/wordprocessingml/2006/main" xmlns:w14="http://schemas.microsoft.com/office/word/2010/wordml" xmlns:w15="http://schemas.microsoft.com/office/word/2012/wordml" xmlns:w16cex="http://schemas.microsoft.com/office/word/2018/wordml/cex" xmlns:w16cid="http://schemas.microsoft.com/office/word/2016/wordml/cid" xmlns:w16="http://schemas.microsoft.com/office/word/2018/wordml" xmlns:w16du="http://schemas.microsoft.com/office/word/2023/wordml/word16du" xmlns:w16sdtdh="http://schemas.microsoft.com/office/word/2020/wordml/sdtdatahash" xmlns:w16se="http://schemas.microsoft.com/office/word/2015/wordml/symex" xmlns:wpg="http://schemas.microsoft.com/office/word/2010/wordprocessingGroup" xmlns:wpi="http://schemas.microsoft.com/office/word/2010/wordprocessingInk" xmlns:wne="http://schemas.microsoft.com/office/word/2006/wordml" xmlns:wps="http://schemas.microsoft.com/office/word/2010/wordprocessingShape" mc:Ignorable="w14 w15 w16se w16cid w16 w16cex w16sdtdh w16du wp14">
+  <w:abstractNum w:abstractNumId="0" w15:restartNumberingAfterBreak="0">
+    <w:nsid w:val="13A379CC"/>
+    <w:multiLevelType w:val="hybridMultilevel"/>
+    <w:tmpl w:val="92766788"/>
+    <w:lvl w:ilvl="0" w:tplc="04090001">
       <w:start w:val="1"/>
       <w:numFmt w:val="bullet"/>
       <w:lvlText w:val=""/>
@@ -300,10 +340,10 @@
         <w:ind w:left="720" w:hanging="360"/>
       </w:pPr>
       <w:rPr>
-        <w:rFonts w:hint="default" w:ascii="Symbol" w:hAnsi="Symbol"/>
-      </w:rPr>
-    </w:lvl>
-    <w:lvl xmlns:w="http://schemas.openxmlformats.org/wordprocessingml/2006/main" w:ilvl="1">
+        <w:rFonts w:ascii="Symbol" w:hAnsi="Symbol" w:hint="default"/>
+      </w:rPr>
+    </w:lvl>
+    <w:lvl w:ilvl="1" w:tplc="04090003" w:tentative="1">
       <w:start w:val="1"/>
       <w:numFmt w:val="bullet"/>
       <w:lvlText w:val="o"/>
@@ -312,10 +352,10 @@
         <w:ind w:left="1440" w:hanging="360"/>
       </w:pPr>
       <w:rPr>
-        <w:rFonts w:hint="default" w:ascii="Courier New" w:hAnsi="Courier New"/>
-      </w:rPr>
-    </w:lvl>
-    <w:lvl xmlns:w="http://schemas.openxmlformats.org/wordprocessingml/2006/main" w:ilvl="2">
+        <w:rFonts w:ascii="Courier New" w:hAnsi="Courier New" w:cs="Courier New" w:hint="default"/>
+      </w:rPr>
+    </w:lvl>
+    <w:lvl w:ilvl="2" w:tplc="04090005" w:tentative="1">
       <w:start w:val="1"/>
       <w:numFmt w:val="bullet"/>
       <w:lvlText w:val=""/>
@@ -324,10 +364,10 @@
         <w:ind w:left="2160" w:hanging="360"/>
       </w:pPr>
       <w:rPr>
-        <w:rFonts w:hint="default" w:ascii="Wingdings" w:hAnsi="Wingdings"/>
-      </w:rPr>
-    </w:lvl>
-    <w:lvl xmlns:w="http://schemas.openxmlformats.org/wordprocessingml/2006/main" w:ilvl="3">
+        <w:rFonts w:ascii="Wingdings" w:hAnsi="Wingdings" w:hint="default"/>
+      </w:rPr>
+    </w:lvl>
+    <w:lvl w:ilvl="3" w:tplc="04090001" w:tentative="1">
       <w:start w:val="1"/>
       <w:numFmt w:val="bullet"/>
       <w:lvlText w:val=""/>
@@ -336,10 +376,10 @@
         <w:ind w:left="2880" w:hanging="360"/>
       </w:pPr>
       <w:rPr>
-        <w:rFonts w:hint="default" w:ascii="Symbol" w:hAnsi="Symbol"/>
-      </w:rPr>
-    </w:lvl>
-    <w:lvl xmlns:w="http://schemas.openxmlformats.org/wordprocessingml/2006/main" w:ilvl="4">
+        <w:rFonts w:ascii="Symbol" w:hAnsi="Symbol" w:hint="default"/>
+      </w:rPr>
+    </w:lvl>
+    <w:lvl w:ilvl="4" w:tplc="04090003" w:tentative="1">
       <w:start w:val="1"/>
       <w:numFmt w:val="bullet"/>
       <w:lvlText w:val="o"/>
@@ -348,10 +388,10 @@
         <w:ind w:left="3600" w:hanging="360"/>
       </w:pPr>
       <w:rPr>
-        <w:rFonts w:hint="default" w:ascii="Courier New" w:hAnsi="Courier New"/>
-      </w:rPr>
-    </w:lvl>
-    <w:lvl xmlns:w="http://schemas.openxmlformats.org/wordprocessingml/2006/main" w:ilvl="5">
+        <w:rFonts w:ascii="Courier New" w:hAnsi="Courier New" w:cs="Courier New" w:hint="default"/>
+      </w:rPr>
+    </w:lvl>
+    <w:lvl w:ilvl="5" w:tplc="04090005" w:tentative="1">
       <w:start w:val="1"/>
       <w:numFmt w:val="bullet"/>
       <w:lvlText w:val=""/>
@@ -360,10 +400,10 @@
         <w:ind w:left="4320" w:hanging="360"/>
       </w:pPr>
       <w:rPr>
-        <w:rFonts w:hint="default" w:ascii="Wingdings" w:hAnsi="Wingdings"/>
-      </w:rPr>
-    </w:lvl>
-    <w:lvl xmlns:w="http://schemas.openxmlformats.org/wordprocessingml/2006/main" w:ilvl="6">
+        <w:rFonts w:ascii="Wingdings" w:hAnsi="Wingdings" w:hint="default"/>
+      </w:rPr>
+    </w:lvl>
+    <w:lvl w:ilvl="6" w:tplc="04090001" w:tentative="1">
       <w:start w:val="1"/>
       <w:numFmt w:val="bullet"/>
       <w:lvlText w:val=""/>
@@ -372,10 +412,10 @@
         <w:ind w:left="5040" w:hanging="360"/>
       </w:pPr>
       <w:rPr>
-        <w:rFonts w:hint="default" w:ascii="Symbol" w:hAnsi="Symbol"/>
-      </w:rPr>
-    </w:lvl>
-    <w:lvl xmlns:w="http://schemas.openxmlformats.org/wordprocessingml/2006/main" w:ilvl="7">
+        <w:rFonts w:ascii="Symbol" w:hAnsi="Symbol" w:hint="default"/>
+      </w:rPr>
+    </w:lvl>
+    <w:lvl w:ilvl="7" w:tplc="04090003" w:tentative="1">
       <w:start w:val="1"/>
       <w:numFmt w:val="bullet"/>
       <w:lvlText w:val="o"/>
@@ -384,10 +424,10 @@
         <w:ind w:left="5760" w:hanging="360"/>
       </w:pPr>
       <w:rPr>
-        <w:rFonts w:hint="default" w:ascii="Courier New" w:hAnsi="Courier New"/>
-      </w:rPr>
-    </w:lvl>
-    <w:lvl xmlns:w="http://schemas.openxmlformats.org/wordprocessingml/2006/main" w:ilvl="8">
+        <w:rFonts w:ascii="Courier New" w:hAnsi="Courier New" w:cs="Courier New" w:hint="default"/>
+      </w:rPr>
+    </w:lvl>
+    <w:lvl w:ilvl="8" w:tplc="04090005" w:tentative="1">
       <w:start w:val="1"/>
       <w:numFmt w:val="bullet"/>
       <w:lvlText w:val=""/>
@@ -396,14 +436,15 @@
         <w:ind w:left="6480" w:hanging="360"/>
       </w:pPr>
       <w:rPr>
-        <w:rFonts w:hint="default" w:ascii="Wingdings" w:hAnsi="Wingdings"/>
+        <w:rFonts w:ascii="Wingdings" w:hAnsi="Wingdings" w:hint="default"/>
       </w:rPr>
     </w:lvl>
   </w:abstractNum>
-  <w:abstractNum xmlns:w="http://schemas.openxmlformats.org/wordprocessingml/2006/main" w:abstractNumId="1">
-    <w:nsid w:val="2057c593"/>
-    <w:multiLevelType xmlns:w="http://schemas.openxmlformats.org/wordprocessingml/2006/main" w:val="hybridMultilevel"/>
-    <w:lvl xmlns:w="http://schemas.openxmlformats.org/wordprocessingml/2006/main" w:ilvl="0">
+  <w:abstractNum w:abstractNumId="1" w15:restartNumberingAfterBreak="0">
+    <w:nsid w:val="13FD5311"/>
+    <w:multiLevelType w:val="hybridMultilevel"/>
+    <w:tmpl w:val="62F4C7CA"/>
+    <w:lvl w:ilvl="0" w:tplc="36A23E60">
       <w:start w:val="1"/>
       <w:numFmt w:val="bullet"/>
       <w:lvlText w:val=""/>
@@ -412,10 +453,10 @@
         <w:ind w:left="720" w:hanging="360"/>
       </w:pPr>
       <w:rPr>
-        <w:rFonts w:hint="default" w:ascii="Symbol" w:hAnsi="Symbol"/>
-      </w:rPr>
-    </w:lvl>
-    <w:lvl xmlns:w="http://schemas.openxmlformats.org/wordprocessingml/2006/main" w:ilvl="1">
+        <w:rFonts w:ascii="Symbol" w:hAnsi="Symbol" w:hint="default"/>
+      </w:rPr>
+    </w:lvl>
+    <w:lvl w:ilvl="1" w:tplc="6DDAD47C">
       <w:start w:val="1"/>
       <w:numFmt w:val="bullet"/>
       <w:lvlText w:val="o"/>
@@ -424,10 +465,10 @@
         <w:ind w:left="1440" w:hanging="360"/>
       </w:pPr>
       <w:rPr>
-        <w:rFonts w:hint="default" w:ascii="Courier New" w:hAnsi="Courier New"/>
-      </w:rPr>
-    </w:lvl>
-    <w:lvl xmlns:w="http://schemas.openxmlformats.org/wordprocessingml/2006/main" w:ilvl="2">
+        <w:rFonts w:ascii="Courier New" w:hAnsi="Courier New" w:hint="default"/>
+      </w:rPr>
+    </w:lvl>
+    <w:lvl w:ilvl="2" w:tplc="46D83E6E">
       <w:start w:val="1"/>
       <w:numFmt w:val="bullet"/>
       <w:lvlText w:val=""/>
@@ -436,10 +477,10 @@
         <w:ind w:left="2160" w:hanging="360"/>
       </w:pPr>
       <w:rPr>
-        <w:rFonts w:hint="default" w:ascii="Wingdings" w:hAnsi="Wingdings"/>
-      </w:rPr>
-    </w:lvl>
-    <w:lvl xmlns:w="http://schemas.openxmlformats.org/wordprocessingml/2006/main" w:ilvl="3">
+        <w:rFonts w:ascii="Wingdings" w:hAnsi="Wingdings" w:hint="default"/>
+      </w:rPr>
+    </w:lvl>
+    <w:lvl w:ilvl="3" w:tplc="6B3A307A">
       <w:start w:val="1"/>
       <w:numFmt w:val="bullet"/>
       <w:lvlText w:val=""/>
@@ -448,10 +489,10 @@
         <w:ind w:left="2880" w:hanging="360"/>
       </w:pPr>
       <w:rPr>
-        <w:rFonts w:hint="default" w:ascii="Symbol" w:hAnsi="Symbol"/>
-      </w:rPr>
-    </w:lvl>
-    <w:lvl xmlns:w="http://schemas.openxmlformats.org/wordprocessingml/2006/main" w:ilvl="4">
+        <w:rFonts w:ascii="Symbol" w:hAnsi="Symbol" w:hint="default"/>
+      </w:rPr>
+    </w:lvl>
+    <w:lvl w:ilvl="4" w:tplc="2C08A6E0">
       <w:start w:val="1"/>
       <w:numFmt w:val="bullet"/>
       <w:lvlText w:val="o"/>
@@ -460,10 +501,10 @@
         <w:ind w:left="3600" w:hanging="360"/>
       </w:pPr>
       <w:rPr>
-        <w:rFonts w:hint="default" w:ascii="Courier New" w:hAnsi="Courier New"/>
-      </w:rPr>
-    </w:lvl>
-    <w:lvl xmlns:w="http://schemas.openxmlformats.org/wordprocessingml/2006/main" w:ilvl="5">
+        <w:rFonts w:ascii="Courier New" w:hAnsi="Courier New" w:hint="default"/>
+      </w:rPr>
+    </w:lvl>
+    <w:lvl w:ilvl="5" w:tplc="5364748C">
       <w:start w:val="1"/>
       <w:numFmt w:val="bullet"/>
       <w:lvlText w:val=""/>
@@ -472,10 +513,10 @@
         <w:ind w:left="4320" w:hanging="360"/>
       </w:pPr>
       <w:rPr>
-        <w:rFonts w:hint="default" w:ascii="Wingdings" w:hAnsi="Wingdings"/>
-      </w:rPr>
-    </w:lvl>
-    <w:lvl xmlns:w="http://schemas.openxmlformats.org/wordprocessingml/2006/main" w:ilvl="6">
+        <w:rFonts w:ascii="Wingdings" w:hAnsi="Wingdings" w:hint="default"/>
+      </w:rPr>
+    </w:lvl>
+    <w:lvl w:ilvl="6" w:tplc="AA7C00EC">
       <w:start w:val="1"/>
       <w:numFmt w:val="bullet"/>
       <w:lvlText w:val=""/>
@@ -484,10 +525,10 @@
         <w:ind w:left="5040" w:hanging="360"/>
       </w:pPr>
       <w:rPr>
-        <w:rFonts w:hint="default" w:ascii="Symbol" w:hAnsi="Symbol"/>
-      </w:rPr>
-    </w:lvl>
-    <w:lvl xmlns:w="http://schemas.openxmlformats.org/wordprocessingml/2006/main" w:ilvl="7">
+        <w:rFonts w:ascii="Symbol" w:hAnsi="Symbol" w:hint="default"/>
+      </w:rPr>
+    </w:lvl>
+    <w:lvl w:ilvl="7" w:tplc="D9DA0406">
       <w:start w:val="1"/>
       <w:numFmt w:val="bullet"/>
       <w:lvlText w:val="o"/>
@@ -496,10 +537,10 @@
         <w:ind w:left="5760" w:hanging="360"/>
       </w:pPr>
       <w:rPr>
-        <w:rFonts w:hint="default" w:ascii="Courier New" w:hAnsi="Courier New"/>
-      </w:rPr>
-    </w:lvl>
-    <w:lvl xmlns:w="http://schemas.openxmlformats.org/wordprocessingml/2006/main" w:ilvl="8">
+        <w:rFonts w:ascii="Courier New" w:hAnsi="Courier New" w:hint="default"/>
+      </w:rPr>
+    </w:lvl>
+    <w:lvl w:ilvl="8" w:tplc="BFCA2474">
       <w:start w:val="1"/>
       <w:numFmt w:val="bullet"/>
       <w:lvlText w:val=""/>
@@ -508,25 +549,488 @@
         <w:ind w:left="6480" w:hanging="360"/>
       </w:pPr>
       <w:rPr>
-        <w:rFonts w:hint="default" w:ascii="Wingdings" w:hAnsi="Wingdings"/>
+        <w:rFonts w:ascii="Wingdings" w:hAnsi="Wingdings" w:hint="default"/>
       </w:rPr>
     </w:lvl>
   </w:abstractNum>
-  <w:num w:numId="2">
+  <w:abstractNum w:abstractNumId="2" w15:restartNumberingAfterBreak="0">
+    <w:nsid w:val="2057C593"/>
+    <w:multiLevelType w:val="hybridMultilevel"/>
+    <w:tmpl w:val="6450E990"/>
+    <w:lvl w:ilvl="0" w:tplc="E2928FFA">
+      <w:start w:val="1"/>
+      <w:numFmt w:val="bullet"/>
+      <w:lvlText w:val=""/>
+      <w:lvlJc w:val="left"/>
+      <w:pPr>
+        <w:ind w:left="720" w:hanging="360"/>
+      </w:pPr>
+      <w:rPr>
+        <w:rFonts w:ascii="Symbol" w:hAnsi="Symbol" w:hint="default"/>
+      </w:rPr>
+    </w:lvl>
+    <w:lvl w:ilvl="1" w:tplc="1780FE32">
+      <w:start w:val="1"/>
+      <w:numFmt w:val="bullet"/>
+      <w:lvlText w:val="o"/>
+      <w:lvlJc w:val="left"/>
+      <w:pPr>
+        <w:ind w:left="1440" w:hanging="360"/>
+      </w:pPr>
+      <w:rPr>
+        <w:rFonts w:ascii="Courier New" w:hAnsi="Courier New" w:hint="default"/>
+      </w:rPr>
+    </w:lvl>
+    <w:lvl w:ilvl="2" w:tplc="6366988C">
+      <w:start w:val="1"/>
+      <w:numFmt w:val="bullet"/>
+      <w:lvlText w:val=""/>
+      <w:lvlJc w:val="left"/>
+      <w:pPr>
+        <w:ind w:left="2160" w:hanging="360"/>
+      </w:pPr>
+      <w:rPr>
+        <w:rFonts w:ascii="Wingdings" w:hAnsi="Wingdings" w:hint="default"/>
+      </w:rPr>
+    </w:lvl>
+    <w:lvl w:ilvl="3" w:tplc="BEEAB482">
+      <w:start w:val="1"/>
+      <w:numFmt w:val="bullet"/>
+      <w:lvlText w:val=""/>
+      <w:lvlJc w:val="left"/>
+      <w:pPr>
+        <w:ind w:left="2880" w:hanging="360"/>
+      </w:pPr>
+      <w:rPr>
+        <w:rFonts w:ascii="Symbol" w:hAnsi="Symbol" w:hint="default"/>
+      </w:rPr>
+    </w:lvl>
+    <w:lvl w:ilvl="4" w:tplc="62EA0CCC">
+      <w:start w:val="1"/>
+      <w:numFmt w:val="bullet"/>
+      <w:lvlText w:val="o"/>
+      <w:lvlJc w:val="left"/>
+      <w:pPr>
+        <w:ind w:left="3600" w:hanging="360"/>
+      </w:pPr>
+      <w:rPr>
+        <w:rFonts w:ascii="Courier New" w:hAnsi="Courier New" w:hint="default"/>
+      </w:rPr>
+    </w:lvl>
+    <w:lvl w:ilvl="5" w:tplc="55BC7BA0">
+      <w:start w:val="1"/>
+      <w:numFmt w:val="bullet"/>
+      <w:lvlText w:val=""/>
+      <w:lvlJc w:val="left"/>
+      <w:pPr>
+        <w:ind w:left="4320" w:hanging="360"/>
+      </w:pPr>
+      <w:rPr>
+        <w:rFonts w:ascii="Wingdings" w:hAnsi="Wingdings" w:hint="default"/>
+      </w:rPr>
+    </w:lvl>
+    <w:lvl w:ilvl="6" w:tplc="236676AC">
+      <w:start w:val="1"/>
+      <w:numFmt w:val="bullet"/>
+      <w:lvlText w:val=""/>
+      <w:lvlJc w:val="left"/>
+      <w:pPr>
+        <w:ind w:left="5040" w:hanging="360"/>
+      </w:pPr>
+      <w:rPr>
+        <w:rFonts w:ascii="Symbol" w:hAnsi="Symbol" w:hint="default"/>
+      </w:rPr>
+    </w:lvl>
+    <w:lvl w:ilvl="7" w:tplc="010CAA82">
+      <w:start w:val="1"/>
+      <w:numFmt w:val="bullet"/>
+      <w:lvlText w:val="o"/>
+      <w:lvlJc w:val="left"/>
+      <w:pPr>
+        <w:ind w:left="5760" w:hanging="360"/>
+      </w:pPr>
+      <w:rPr>
+        <w:rFonts w:ascii="Courier New" w:hAnsi="Courier New" w:hint="default"/>
+      </w:rPr>
+    </w:lvl>
+    <w:lvl w:ilvl="8" w:tplc="BE18363E">
+      <w:start w:val="1"/>
+      <w:numFmt w:val="bullet"/>
+      <w:lvlText w:val=""/>
+      <w:lvlJc w:val="left"/>
+      <w:pPr>
+        <w:ind w:left="6480" w:hanging="360"/>
+      </w:pPr>
+      <w:rPr>
+        <w:rFonts w:ascii="Wingdings" w:hAnsi="Wingdings" w:hint="default"/>
+      </w:rPr>
+    </w:lvl>
+  </w:abstractNum>
+  <w:abstractNum w:abstractNumId="3" w15:restartNumberingAfterBreak="0">
+    <w:nsid w:val="41703294"/>
+    <w:multiLevelType w:val="hybridMultilevel"/>
+    <w:tmpl w:val="28B4E7CE"/>
+    <w:lvl w:ilvl="0" w:tplc="04090001">
+      <w:start w:val="1"/>
+      <w:numFmt w:val="bullet"/>
+      <w:lvlText w:val=""/>
+      <w:lvlJc w:val="left"/>
+      <w:pPr>
+        <w:ind w:left="720" w:hanging="360"/>
+      </w:pPr>
+      <w:rPr>
+        <w:rFonts w:ascii="Symbol" w:hAnsi="Symbol" w:hint="default"/>
+      </w:rPr>
+    </w:lvl>
+    <w:lvl w:ilvl="1" w:tplc="04090003" w:tentative="1">
+      <w:start w:val="1"/>
+      <w:numFmt w:val="bullet"/>
+      <w:lvlText w:val="o"/>
+      <w:lvlJc w:val="left"/>
+      <w:pPr>
+        <w:ind w:left="1440" w:hanging="360"/>
+      </w:pPr>
+      <w:rPr>
+        <w:rFonts w:ascii="Courier New" w:hAnsi="Courier New" w:cs="Courier New" w:hint="default"/>
+      </w:rPr>
+    </w:lvl>
+    <w:lvl w:ilvl="2" w:tplc="04090005" w:tentative="1">
+      <w:start w:val="1"/>
+      <w:numFmt w:val="bullet"/>
+      <w:lvlText w:val=""/>
+      <w:lvlJc w:val="left"/>
+      <w:pPr>
+        <w:ind w:left="2160" w:hanging="360"/>
+      </w:pPr>
+      <w:rPr>
+        <w:rFonts w:ascii="Wingdings" w:hAnsi="Wingdings" w:hint="default"/>
+      </w:rPr>
+    </w:lvl>
+    <w:lvl w:ilvl="3" w:tplc="04090001" w:tentative="1">
+      <w:start w:val="1"/>
+      <w:numFmt w:val="bullet"/>
+      <w:lvlText w:val=""/>
+      <w:lvlJc w:val="left"/>
+      <w:pPr>
+        <w:ind w:left="2880" w:hanging="360"/>
+      </w:pPr>
+      <w:rPr>
+        <w:rFonts w:ascii="Symbol" w:hAnsi="Symbol" w:hint="default"/>
+      </w:rPr>
+    </w:lvl>
+    <w:lvl w:ilvl="4" w:tplc="04090003" w:tentative="1">
+      <w:start w:val="1"/>
+      <w:numFmt w:val="bullet"/>
+      <w:lvlText w:val="o"/>
+      <w:lvlJc w:val="left"/>
+      <w:pPr>
+        <w:ind w:left="3600" w:hanging="360"/>
+      </w:pPr>
+      <w:rPr>
+        <w:rFonts w:ascii="Courier New" w:hAnsi="Courier New" w:cs="Courier New" w:hint="default"/>
+      </w:rPr>
+    </w:lvl>
+    <w:lvl w:ilvl="5" w:tplc="04090005" w:tentative="1">
+      <w:start w:val="1"/>
+      <w:numFmt w:val="bullet"/>
+      <w:lvlText w:val=""/>
+      <w:lvlJc w:val="left"/>
+      <w:pPr>
+        <w:ind w:left="4320" w:hanging="360"/>
+      </w:pPr>
+      <w:rPr>
+        <w:rFonts w:ascii="Wingdings" w:hAnsi="Wingdings" w:hint="default"/>
+      </w:rPr>
+    </w:lvl>
+    <w:lvl w:ilvl="6" w:tplc="04090001" w:tentative="1">
+      <w:start w:val="1"/>
+      <w:numFmt w:val="bullet"/>
+      <w:lvlText w:val=""/>
+      <w:lvlJc w:val="left"/>
+      <w:pPr>
+        <w:ind w:left="5040" w:hanging="360"/>
+      </w:pPr>
+      <w:rPr>
+        <w:rFonts w:ascii="Symbol" w:hAnsi="Symbol" w:hint="default"/>
+      </w:rPr>
+    </w:lvl>
+    <w:lvl w:ilvl="7" w:tplc="04090003" w:tentative="1">
+      <w:start w:val="1"/>
+      <w:numFmt w:val="bullet"/>
+      <w:lvlText w:val="o"/>
+      <w:lvlJc w:val="left"/>
+      <w:pPr>
+        <w:ind w:left="5760" w:hanging="360"/>
+      </w:pPr>
+      <w:rPr>
+        <w:rFonts w:ascii="Courier New" w:hAnsi="Courier New" w:cs="Courier New" w:hint="default"/>
+      </w:rPr>
+    </w:lvl>
+    <w:lvl w:ilvl="8" w:tplc="04090005" w:tentative="1">
+      <w:start w:val="1"/>
+      <w:numFmt w:val="bullet"/>
+      <w:lvlText w:val=""/>
+      <w:lvlJc w:val="left"/>
+      <w:pPr>
+        <w:ind w:left="6480" w:hanging="360"/>
+      </w:pPr>
+      <w:rPr>
+        <w:rFonts w:ascii="Wingdings" w:hAnsi="Wingdings" w:hint="default"/>
+      </w:rPr>
+    </w:lvl>
+  </w:abstractNum>
+  <w:abstractNum w:abstractNumId="4" w15:restartNumberingAfterBreak="0">
+    <w:nsid w:val="58B27B60"/>
+    <w:multiLevelType w:val="hybridMultilevel"/>
+    <w:tmpl w:val="D0C24CF4"/>
+    <w:lvl w:ilvl="0" w:tplc="04090001">
+      <w:start w:val="1"/>
+      <w:numFmt w:val="bullet"/>
+      <w:lvlText w:val=""/>
+      <w:lvlJc w:val="left"/>
+      <w:pPr>
+        <w:ind w:left="720" w:hanging="360"/>
+      </w:pPr>
+      <w:rPr>
+        <w:rFonts w:ascii="Symbol" w:hAnsi="Symbol" w:hint="default"/>
+      </w:rPr>
+    </w:lvl>
+    <w:lvl w:ilvl="1" w:tplc="FFFFFFFF">
+      <w:start w:val="1"/>
+      <w:numFmt w:val="bullet"/>
+      <w:lvlText w:val="o"/>
+      <w:lvlJc w:val="left"/>
+      <w:pPr>
+        <w:ind w:left="1440" w:hanging="360"/>
+      </w:pPr>
+      <w:rPr>
+        <w:rFonts w:ascii="Courier New" w:hAnsi="Courier New" w:cs="Courier New" w:hint="default"/>
+      </w:rPr>
+    </w:lvl>
+    <w:lvl w:ilvl="2" w:tplc="FFFFFFFF" w:tentative="1">
+      <w:start w:val="1"/>
+      <w:numFmt w:val="bullet"/>
+      <w:lvlText w:val=""/>
+      <w:lvlJc w:val="left"/>
+      <w:pPr>
+        <w:ind w:left="2160" w:hanging="360"/>
+      </w:pPr>
+      <w:rPr>
+        <w:rFonts w:ascii="Wingdings" w:hAnsi="Wingdings" w:hint="default"/>
+      </w:rPr>
+    </w:lvl>
+    <w:lvl w:ilvl="3" w:tplc="FFFFFFFF" w:tentative="1">
+      <w:start w:val="1"/>
+      <w:numFmt w:val="bullet"/>
+      <w:lvlText w:val=""/>
+      <w:lvlJc w:val="left"/>
+      <w:pPr>
+        <w:ind w:left="2880" w:hanging="360"/>
+      </w:pPr>
+      <w:rPr>
+        <w:rFonts w:ascii="Symbol" w:hAnsi="Symbol" w:hint="default"/>
+      </w:rPr>
+    </w:lvl>
+    <w:lvl w:ilvl="4" w:tplc="FFFFFFFF" w:tentative="1">
+      <w:start w:val="1"/>
+      <w:numFmt w:val="bullet"/>
+      <w:lvlText w:val="o"/>
+      <w:lvlJc w:val="left"/>
+      <w:pPr>
+        <w:ind w:left="3600" w:hanging="360"/>
+      </w:pPr>
+      <w:rPr>
+        <w:rFonts w:ascii="Courier New" w:hAnsi="Courier New" w:cs="Courier New" w:hint="default"/>
+      </w:rPr>
+    </w:lvl>
+    <w:lvl w:ilvl="5" w:tplc="FFFFFFFF" w:tentative="1">
+      <w:start w:val="1"/>
+      <w:numFmt w:val="bullet"/>
+      <w:lvlText w:val=""/>
+      <w:lvlJc w:val="left"/>
+      <w:pPr>
+        <w:ind w:left="4320" w:hanging="360"/>
+      </w:pPr>
+      <w:rPr>
+        <w:rFonts w:ascii="Wingdings" w:hAnsi="Wingdings" w:hint="default"/>
+      </w:rPr>
+    </w:lvl>
+    <w:lvl w:ilvl="6" w:tplc="FFFFFFFF" w:tentative="1">
+      <w:start w:val="1"/>
+      <w:numFmt w:val="bullet"/>
+      <w:lvlText w:val=""/>
+      <w:lvlJc w:val="left"/>
+      <w:pPr>
+        <w:ind w:left="5040" w:hanging="360"/>
+      </w:pPr>
+      <w:rPr>
+        <w:rFonts w:ascii="Symbol" w:hAnsi="Symbol" w:hint="default"/>
+      </w:rPr>
+    </w:lvl>
+    <w:lvl w:ilvl="7" w:tplc="FFFFFFFF" w:tentative="1">
+      <w:start w:val="1"/>
+      <w:numFmt w:val="bullet"/>
+      <w:lvlText w:val="o"/>
+      <w:lvlJc w:val="left"/>
+      <w:pPr>
+        <w:ind w:left="5760" w:hanging="360"/>
+      </w:pPr>
+      <w:rPr>
+        <w:rFonts w:ascii="Courier New" w:hAnsi="Courier New" w:cs="Courier New" w:hint="default"/>
+      </w:rPr>
+    </w:lvl>
+    <w:lvl w:ilvl="8" w:tplc="FFFFFFFF" w:tentative="1">
+      <w:start w:val="1"/>
+      <w:numFmt w:val="bullet"/>
+      <w:lvlText w:val=""/>
+      <w:lvlJc w:val="left"/>
+      <w:pPr>
+        <w:ind w:left="6480" w:hanging="360"/>
+      </w:pPr>
+      <w:rPr>
+        <w:rFonts w:ascii="Wingdings" w:hAnsi="Wingdings" w:hint="default"/>
+      </w:rPr>
+    </w:lvl>
+  </w:abstractNum>
+  <w:abstractNum w:abstractNumId="5" w15:restartNumberingAfterBreak="0">
+    <w:nsid w:val="5F8E22FA"/>
+    <w:multiLevelType w:val="hybridMultilevel"/>
+    <w:tmpl w:val="C060DE16"/>
+    <w:lvl w:ilvl="0" w:tplc="F4724C90">
+      <w:numFmt w:val="bullet"/>
+      <w:lvlText w:val="-"/>
+      <w:lvlJc w:val="left"/>
+      <w:pPr>
+        <w:ind w:left="720" w:hanging="360"/>
+      </w:pPr>
+      <w:rPr>
+        <w:rFonts w:ascii="Aptos" w:eastAsiaTheme="minorEastAsia" w:hAnsi="Aptos" w:cstheme="minorBidi" w:hint="default"/>
+      </w:rPr>
+    </w:lvl>
+    <w:lvl w:ilvl="1" w:tplc="04090003" w:tentative="1">
+      <w:start w:val="1"/>
+      <w:numFmt w:val="bullet"/>
+      <w:lvlText w:val="o"/>
+      <w:lvlJc w:val="left"/>
+      <w:pPr>
+        <w:ind w:left="1440" w:hanging="360"/>
+      </w:pPr>
+      <w:rPr>
+        <w:rFonts w:ascii="Courier New" w:hAnsi="Courier New" w:cs="Courier New" w:hint="default"/>
+      </w:rPr>
+    </w:lvl>
+    <w:lvl w:ilvl="2" w:tplc="04090005" w:tentative="1">
+      <w:start w:val="1"/>
+      <w:numFmt w:val="bullet"/>
+      <w:lvlText w:val=""/>
+      <w:lvlJc w:val="left"/>
+      <w:pPr>
+        <w:ind w:left="2160" w:hanging="360"/>
+      </w:pPr>
+      <w:rPr>
+        <w:rFonts w:ascii="Wingdings" w:hAnsi="Wingdings" w:hint="default"/>
+      </w:rPr>
+    </w:lvl>
+    <w:lvl w:ilvl="3" w:tplc="04090001" w:tentative="1">
+      <w:start w:val="1"/>
+      <w:numFmt w:val="bullet"/>
+      <w:lvlText w:val=""/>
+      <w:lvlJc w:val="left"/>
+      <w:pPr>
+        <w:ind w:left="2880" w:hanging="360"/>
+      </w:pPr>
+      <w:rPr>
+        <w:rFonts w:ascii="Symbol" w:hAnsi="Symbol" w:hint="default"/>
+      </w:rPr>
+    </w:lvl>
+    <w:lvl w:ilvl="4" w:tplc="04090003" w:tentative="1">
+      <w:start w:val="1"/>
+      <w:numFmt w:val="bullet"/>
+      <w:lvlText w:val="o"/>
+      <w:lvlJc w:val="left"/>
+      <w:pPr>
+        <w:ind w:left="3600" w:hanging="360"/>
+      </w:pPr>
+      <w:rPr>
+        <w:rFonts w:ascii="Courier New" w:hAnsi="Courier New" w:cs="Courier New" w:hint="default"/>
+      </w:rPr>
+    </w:lvl>
+    <w:lvl w:ilvl="5" w:tplc="04090005" w:tentative="1">
+      <w:start w:val="1"/>
+      <w:numFmt w:val="bullet"/>
+      <w:lvlText w:val=""/>
+      <w:lvlJc w:val="left"/>
+      <w:pPr>
+        <w:ind w:left="4320" w:hanging="360"/>
+      </w:pPr>
+      <w:rPr>
+        <w:rFonts w:ascii="Wingdings" w:hAnsi="Wingdings" w:hint="default"/>
+      </w:rPr>
+    </w:lvl>
+    <w:lvl w:ilvl="6" w:tplc="04090001" w:tentative="1">
+      <w:start w:val="1"/>
+      <w:numFmt w:val="bullet"/>
+      <w:lvlText w:val=""/>
+      <w:lvlJc w:val="left"/>
+      <w:pPr>
+        <w:ind w:left="5040" w:hanging="360"/>
+      </w:pPr>
+      <w:rPr>
+        <w:rFonts w:ascii="Symbol" w:hAnsi="Symbol" w:hint="default"/>
+      </w:rPr>
+    </w:lvl>
+    <w:lvl w:ilvl="7" w:tplc="04090003" w:tentative="1">
+      <w:start w:val="1"/>
+      <w:numFmt w:val="bullet"/>
+      <w:lvlText w:val="o"/>
+      <w:lvlJc w:val="left"/>
+      <w:pPr>
+        <w:ind w:left="5760" w:hanging="360"/>
+      </w:pPr>
+      <w:rPr>
+        <w:rFonts w:ascii="Courier New" w:hAnsi="Courier New" w:cs="Courier New" w:hint="default"/>
+      </w:rPr>
+    </w:lvl>
+    <w:lvl w:ilvl="8" w:tplc="04090005" w:tentative="1">
+      <w:start w:val="1"/>
+      <w:numFmt w:val="bullet"/>
+      <w:lvlText w:val=""/>
+      <w:lvlJc w:val="left"/>
+      <w:pPr>
+        <w:ind w:left="6480" w:hanging="360"/>
+      </w:pPr>
+      <w:rPr>
+        <w:rFonts w:ascii="Wingdings" w:hAnsi="Wingdings" w:hint="default"/>
+      </w:rPr>
+    </w:lvl>
+  </w:abstractNum>
+  <w:num w:numId="1" w16cid:durableId="753475369">
+    <w:abstractNumId w:val="1"/>
+  </w:num>
+  <w:num w:numId="2" w16cid:durableId="392116949">
     <w:abstractNumId w:val="2"/>
   </w:num>
-  <w:num w:numId="1">
-    <w:abstractNumId w:val="1"/>
+  <w:num w:numId="3" w16cid:durableId="1588031026">
+    <w:abstractNumId w:val="3"/>
+  </w:num>
+  <w:num w:numId="4" w16cid:durableId="1756392341">
+    <w:abstractNumId w:val="5"/>
+  </w:num>
+  <w:num w:numId="5" w16cid:durableId="1727685370">
+    <w:abstractNumId w:val="4"/>
+  </w:num>
+  <w:num w:numId="6" w16cid:durableId="1718434192">
+    <w:abstractNumId w:val="0"/>
   </w:num>
 </w:numbering>
 </file>
 
 <file path=word/styles.xml><?xml version="1.0" encoding="utf-8"?>
-<w:styles xmlns:wp14="http://schemas.microsoft.com/office/word/2010/wordprocessingDrawing" xmlns:mc="http://schemas.openxmlformats.org/markup-compatibility/2006" xmlns:r="http://schemas.openxmlformats.org/officeDocument/2006/relationships" xmlns:w="http://schemas.openxmlformats.org/wordprocessingml/2006/main" xmlns:w14="http://schemas.microsoft.com/office/word/2010/wordml" xmlns:w15="http://schemas.microsoft.com/office/word/2012/wordml" xmlns:w16se="http://schemas.microsoft.com/office/word/2015/wordml/symex" xmlns:w16cid="http://schemas.microsoft.com/office/word/2016/wordml/cid" xmlns:w16="http://schemas.microsoft.com/office/word/2018/wordml" xmlns:w16cex="http://schemas.microsoft.com/office/word/2018/wordml/cex" xmlns:w16sdtdh="http://schemas.microsoft.com/office/word/2020/wordml/sdtdatahash" mc:Ignorable="w14 w15 wp14 w16se w16cid w16 w16cex w16sdtdh">
+<w:styles xmlns:mc="http://schemas.openxmlformats.org/markup-compatibility/2006" xmlns:r="http://schemas.openxmlformats.org/officeDocument/2006/relationships" xmlns:w="http://schemas.openxmlformats.org/wordprocessingml/2006/main" xmlns:w14="http://schemas.microsoft.com/office/word/2010/wordml" xmlns:w15="http://schemas.microsoft.com/office/word/2012/wordml" xmlns:w16cex="http://schemas.microsoft.com/office/word/2018/wordml/cex" xmlns:w16cid="http://schemas.microsoft.com/office/word/2016/wordml/cid" xmlns:w16="http://schemas.microsoft.com/office/word/2018/wordml" xmlns:w16du="http://schemas.microsoft.com/office/word/2023/wordml/word16du" xmlns:w16sdtdh="http://schemas.microsoft.com/office/word/2020/wordml/sdtdatahash" xmlns:w16se="http://schemas.microsoft.com/office/word/2015/wordml/symex" mc:Ignorable="w14 w15 w16se w16cid w16 w16cex w16sdtdh w16du">
   <w:docDefaults>
     <w:rPrDefault>
       <w:rPr>
-        <w:rFonts w:asciiTheme="minorHAnsi" w:hAnsiTheme="minorHAnsi" w:eastAsiaTheme="minorEastAsia" w:cstheme="minorBidi"/>
+        <w:rFonts w:asciiTheme="minorHAnsi" w:eastAsiaTheme="minorEastAsia" w:hAnsiTheme="minorHAnsi" w:cstheme="minorBidi"/>
         <w:sz w:val="24"/>
         <w:szCs w:val="24"/>
         <w:lang w:val="en-US" w:eastAsia="ja-JP" w:bidi="ar-SA"/>
@@ -538,17 +1042,17 @@
       </w:pPr>
     </w:pPrDefault>
   </w:docDefaults>
-  <w:latentStyles w:defLockedState="0" w:defUIPriority="99" w:defSemiHidden="0" w:defUnhideWhenUsed="0" w:defQFormat="0" w:count="371">
+  <w:latentStyles w:defLockedState="0" w:defUIPriority="99" w:defSemiHidden="0" w:defUnhideWhenUsed="0" w:defQFormat="0" w:count="376">
     <w:lsdException w:name="Normal" w:uiPriority="0" w:qFormat="1"/>
     <w:lsdException w:name="heading 1" w:uiPriority="9" w:qFormat="1"/>
-    <w:lsdException w:name="heading 2" w:uiPriority="9" w:semiHidden="1" w:unhideWhenUsed="1" w:qFormat="1"/>
-    <w:lsdException w:name="heading 3" w:uiPriority="9" w:semiHidden="1" w:unhideWhenUsed="1" w:qFormat="1"/>
-    <w:lsdException w:name="heading 4" w:uiPriority="9" w:semiHidden="1" w:unhideWhenUsed="1" w:qFormat="1"/>
-    <w:lsdException w:name="heading 5" w:uiPriority="9" w:semiHidden="1" w:unhideWhenUsed="1" w:qFormat="1"/>
-    <w:lsdException w:name="heading 6" w:uiPriority="9" w:semiHidden="1" w:unhideWhenUsed="1" w:qFormat="1"/>
-    <w:lsdException w:name="heading 7" w:uiPriority="9" w:semiHidden="1" w:unhideWhenUsed="1" w:qFormat="1"/>
-    <w:lsdException w:name="heading 8" w:uiPriority="9" w:semiHidden="1" w:unhideWhenUsed="1" w:qFormat="1"/>
-    <w:lsdException w:name="heading 9" w:uiPriority="9" w:semiHidden="1" w:unhideWhenUsed="1" w:qFormat="1"/>
+    <w:lsdException w:name="heading 2" w:semiHidden="1" w:uiPriority="9" w:unhideWhenUsed="1" w:qFormat="1"/>
+    <w:lsdException w:name="heading 3" w:semiHidden="1" w:uiPriority="9" w:unhideWhenUsed="1" w:qFormat="1"/>
+    <w:lsdException w:name="heading 4" w:semiHidden="1" w:uiPriority="9" w:unhideWhenUsed="1" w:qFormat="1"/>
+    <w:lsdException w:name="heading 5" w:semiHidden="1" w:uiPriority="9" w:unhideWhenUsed="1" w:qFormat="1"/>
+    <w:lsdException w:name="heading 6" w:semiHidden="1" w:uiPriority="9" w:unhideWhenUsed="1" w:qFormat="1"/>
+    <w:lsdException w:name="heading 7" w:semiHidden="1" w:uiPriority="9" w:unhideWhenUsed="1" w:qFormat="1"/>
+    <w:lsdException w:name="heading 8" w:semiHidden="1" w:uiPriority="9" w:unhideWhenUsed="1" w:qFormat="1"/>
+    <w:lsdException w:name="heading 9" w:semiHidden="1" w:uiPriority="9" w:unhideWhenUsed="1" w:qFormat="1"/>
     <w:lsdException w:name="index 1" w:semiHidden="1" w:unhideWhenUsed="1"/>
     <w:lsdException w:name="index 2" w:semiHidden="1" w:unhideWhenUsed="1"/>
     <w:lsdException w:name="index 3" w:semiHidden="1" w:unhideWhenUsed="1"/>
@@ -558,22 +1062,22 @@
     <w:lsdException w:name="index 7" w:semiHidden="1" w:unhideWhenUsed="1"/>
     <w:lsdException w:name="index 8" w:semiHidden="1" w:unhideWhenUsed="1"/>
     <w:lsdException w:name="index 9" w:semiHidden="1" w:unhideWhenUsed="1"/>
-    <w:lsdException w:name="toc 1" w:uiPriority="39" w:semiHidden="1" w:unhideWhenUsed="1"/>
-    <w:lsdException w:name="toc 2" w:uiPriority="39" w:semiHidden="1" w:unhideWhenUsed="1"/>
-    <w:lsdException w:name="toc 3" w:uiPriority="39" w:semiHidden="1" w:unhideWhenUsed="1"/>
-    <w:lsdException w:name="toc 4" w:uiPriority="39" w:semiHidden="1" w:unhideWhenUsed="1"/>
-    <w:lsdException w:name="toc 5" w:uiPriority="39" w:semiHidden="1" w:unhideWhenUsed="1"/>
-    <w:lsdException w:name="toc 6" w:uiPriority="39" w:semiHidden="1" w:unhideWhenUsed="1"/>
-    <w:lsdException w:name="toc 7" w:uiPriority="39" w:semiHidden="1" w:unhideWhenUsed="1"/>
-    <w:lsdException w:name="toc 8" w:uiPriority="39" w:semiHidden="1" w:unhideWhenUsed="1"/>
-    <w:lsdException w:name="toc 9" w:uiPriority="39" w:semiHidden="1" w:unhideWhenUsed="1"/>
+    <w:lsdException w:name="toc 1" w:semiHidden="1" w:uiPriority="39" w:unhideWhenUsed="1"/>
+    <w:lsdException w:name="toc 2" w:semiHidden="1" w:uiPriority="39" w:unhideWhenUsed="1"/>
+    <w:lsdException w:name="toc 3" w:semiHidden="1" w:uiPriority="39" w:unhideWhenUsed="1"/>
+    <w:lsdException w:name="toc 4" w:semiHidden="1" w:uiPriority="39" w:unhideWhenUsed="1"/>
+    <w:lsdException w:name="toc 5" w:semiHidden="1" w:uiPriority="39" w:unhideWhenUsed="1"/>
+    <w:lsdException w:name="toc 6" w:semiHidden="1" w:uiPriority="39" w:unhideWhenUsed="1"/>
+    <w:lsdException w:name="toc 7" w:semiHidden="1" w:uiPriority="39" w:unhideWhenUsed="1"/>
+    <w:lsdException w:name="toc 8" w:semiHidden="1" w:uiPriority="39" w:unhideWhenUsed="1"/>
+    <w:lsdException w:name="toc 9" w:semiHidden="1" w:uiPriority="39" w:unhideWhenUsed="1"/>
     <w:lsdException w:name="Normal Indent" w:semiHidden="1" w:unhideWhenUsed="1"/>
     <w:lsdException w:name="footnote text" w:semiHidden="1" w:unhideWhenUsed="1"/>
     <w:lsdException w:name="annotation text" w:semiHidden="1" w:unhideWhenUsed="1"/>
     <w:lsdException w:name="header" w:semiHidden="1" w:unhideWhenUsed="1"/>
     <w:lsdException w:name="footer" w:semiHidden="1" w:unhideWhenUsed="1"/>
     <w:lsdException w:name="index heading" w:semiHidden="1" w:unhideWhenUsed="1"/>
-    <w:lsdException w:name="caption" w:uiPriority="35" w:semiHidden="1" w:unhideWhenUsed="1" w:qFormat="1"/>
+    <w:lsdException w:name="caption" w:semiHidden="1" w:uiPriority="35" w:unhideWhenUsed="1" w:qFormat="1"/>
     <w:lsdException w:name="table of figures" w:semiHidden="1" w:unhideWhenUsed="1"/>
     <w:lsdException w:name="envelope address" w:semiHidden="1" w:unhideWhenUsed="1"/>
     <w:lsdException w:name="envelope return" w:semiHidden="1" w:unhideWhenUsed="1"/>
@@ -604,7 +1108,7 @@
     <w:lsdException w:name="Title" w:uiPriority="10" w:qFormat="1"/>
     <w:lsdException w:name="Closing" w:semiHidden="1" w:unhideWhenUsed="1"/>
     <w:lsdException w:name="Signature" w:semiHidden="1" w:unhideWhenUsed="1"/>
-    <w:lsdException w:name="Default Paragraph Font" w:uiPriority="1" w:semiHidden="1" w:unhideWhenUsed="1"/>
+    <w:lsdException w:name="Default Paragraph Font" w:semiHidden="1" w:uiPriority="1" w:unhideWhenUsed="1"/>
     <w:lsdException w:name="Body Text" w:semiHidden="1" w:unhideWhenUsed="1"/>
     <w:lsdException w:name="Body Text Indent" w:semiHidden="1" w:unhideWhenUsed="1"/>
     <w:lsdException w:name="List Continue" w:semiHidden="1" w:unhideWhenUsed="1"/>
@@ -804,8 +1308,8 @@
     <w:lsdException w:name="Subtle Reference" w:uiPriority="31" w:qFormat="1"/>
     <w:lsdException w:name="Intense Reference" w:uiPriority="32" w:qFormat="1"/>
     <w:lsdException w:name="Book Title" w:uiPriority="33" w:qFormat="1"/>
-    <w:lsdException w:name="Bibliography" w:uiPriority="37" w:semiHidden="1" w:unhideWhenUsed="1"/>
-    <w:lsdException w:name="TOC Heading" w:uiPriority="39" w:semiHidden="1" w:unhideWhenUsed="1" w:qFormat="1"/>
+    <w:lsdException w:name="Bibliography" w:semiHidden="1" w:uiPriority="37" w:unhideWhenUsed="1"/>
+    <w:lsdException w:name="TOC Heading" w:semiHidden="1" w:uiPriority="39" w:unhideWhenUsed="1" w:qFormat="1"/>
     <w:lsdException w:name="Plain Table 1" w:uiPriority="41"/>
     <w:lsdException w:name="Plain Table 2" w:uiPriority="42"/>
     <w:lsdException w:name="Plain Table 3" w:uiPriority="43"/>
@@ -910,49 +1414,15 @@
     <w:lsdException w:name="List Table 5 Dark Accent 6" w:uiPriority="50"/>
     <w:lsdException w:name="List Table 6 Colorful Accent 6" w:uiPriority="51"/>
     <w:lsdException w:name="List Table 7 Colorful Accent 6" w:uiPriority="52"/>
+    <w:lsdException w:name="Mention" w:semiHidden="1" w:unhideWhenUsed="1"/>
+    <w:lsdException w:name="Smart Hyperlink" w:semiHidden="1" w:unhideWhenUsed="1"/>
+    <w:lsdException w:name="Hashtag" w:semiHidden="1" w:unhideWhenUsed="1"/>
+    <w:lsdException w:name="Unresolved Mention" w:semiHidden="1" w:unhideWhenUsed="1"/>
+    <w:lsdException w:name="Smart Link" w:semiHidden="1" w:unhideWhenUsed="1"/>
   </w:latentStyles>
-  <w:style w:type="paragraph" w:styleId="Normal" w:default="1">
+  <w:style w:type="paragraph" w:default="1" w:styleId="Normal">
     <w:name w:val="Normal"/>
     <w:qFormat/>
-  </w:style>
-  <w:style w:type="character" w:styleId="DefaultParagraphFont" w:default="1">
-    <w:name w:val="Default Paragraph Font"/>
-    <w:uiPriority w:val="1"/>
-    <w:semiHidden/>
-    <w:unhideWhenUsed/>
-  </w:style>
-  <w:style w:type="table" w:styleId="TableNormal" w:default="1">
-    <w:name w:val="Normal Table"/>
-    <w:uiPriority w:val="99"/>
-    <w:semiHidden/>
-    <w:unhideWhenUsed/>
-    <w:tblPr>
-      <w:tblInd w:w="0" w:type="dxa"/>
-      <w:tblCellMar>
-        <w:top w:w="0" w:type="dxa"/>
-        <w:left w:w="108" w:type="dxa"/>
-        <w:bottom w:w="0" w:type="dxa"/>
-        <w:right w:w="108" w:type="dxa"/>
-      </w:tblCellMar>
-    </w:tblPr>
-  </w:style>
-  <w:style w:type="numbering" w:styleId="NoList" w:default="1">
-    <w:name w:val="No List"/>
-    <w:uiPriority w:val="99"/>
-    <w:semiHidden/>
-    <w:unhideWhenUsed/>
-  </w:style>
-  <w:style w:type="character" w:styleId="Heading1Char" w:customStyle="1">
-    <w:name w:val="Heading 1 Char"/>
-    <w:basedOn w:val="DefaultParagraphFont"/>
-    <w:link w:val="Heading1"/>
-    <w:uiPriority w:val="9"/>
-    <w:rPr>
-      <w:rFonts w:asciiTheme="majorHAnsi" w:hAnsiTheme="majorHAnsi" w:eastAsiaTheme="majorEastAsia" w:cstheme="majorBidi"/>
-      <w:color w:val="0F4761" w:themeColor="accent1" w:themeShade="BF"/>
-      <w:sz w:val="40"/>
-      <w:szCs w:val="40"/>
-    </w:rPr>
   </w:style>
   <w:style w:type="paragraph" w:styleId="Heading1">
     <w:name w:val="heading 1"/>
@@ -968,22 +1438,10 @@
       <w:outlineLvl w:val="0"/>
     </w:pPr>
     <w:rPr>
-      <w:rFonts w:asciiTheme="majorHAnsi" w:hAnsiTheme="majorHAnsi" w:eastAsiaTheme="majorEastAsia" w:cstheme="majorBidi"/>
+      <w:rFonts w:asciiTheme="majorHAnsi" w:eastAsiaTheme="majorEastAsia" w:hAnsiTheme="majorHAnsi" w:cstheme="majorBidi"/>
       <w:color w:val="0F4761" w:themeColor="accent1" w:themeShade="BF"/>
       <w:sz w:val="40"/>
       <w:szCs w:val="40"/>
-    </w:rPr>
-  </w:style>
-  <w:style w:type="character" w:styleId="Heading2Char" w:customStyle="1">
-    <w:name w:val="Heading 2 Char"/>
-    <w:basedOn w:val="DefaultParagraphFont"/>
-    <w:link w:val="Heading2"/>
-    <w:uiPriority w:val="9"/>
-    <w:rPr>
-      <w:rFonts w:asciiTheme="majorHAnsi" w:hAnsiTheme="majorHAnsi" w:eastAsiaTheme="majorEastAsia" w:cstheme="majorBidi"/>
-      <w:color w:val="0F4761" w:themeColor="accent1" w:themeShade="BF"/>
-      <w:sz w:val="32"/>
-      <w:szCs w:val="32"/>
     </w:rPr>
   </w:style>
   <w:style w:type="paragraph" w:styleId="Heading2">
@@ -1001,22 +1459,10 @@
       <w:outlineLvl w:val="1"/>
     </w:pPr>
     <w:rPr>
-      <w:rFonts w:asciiTheme="majorHAnsi" w:hAnsiTheme="majorHAnsi" w:eastAsiaTheme="majorEastAsia" w:cstheme="majorBidi"/>
+      <w:rFonts w:asciiTheme="majorHAnsi" w:eastAsiaTheme="majorEastAsia" w:hAnsiTheme="majorHAnsi" w:cstheme="majorBidi"/>
       <w:color w:val="0F4761" w:themeColor="accent1" w:themeShade="BF"/>
       <w:sz w:val="32"/>
       <w:szCs w:val="32"/>
-    </w:rPr>
-  </w:style>
-  <w:style w:type="character" w:styleId="Heading3Char" w:customStyle="1">
-    <w:name w:val="Heading 3 Char"/>
-    <w:basedOn w:val="DefaultParagraphFont"/>
-    <w:link w:val="Heading3"/>
-    <w:uiPriority w:val="9"/>
-    <w:rPr>
-      <w:rFonts w:eastAsiaTheme="majorEastAsia" w:cstheme="majorBidi"/>
-      <w:color w:val="0F4761" w:themeColor="accent1" w:themeShade="BF"/>
-      <w:sz w:val="28"/>
-      <w:szCs w:val="28"/>
     </w:rPr>
   </w:style>
   <w:style w:type="paragraph" w:styleId="Heading3">
@@ -1040,18 +1486,6 @@
       <w:szCs w:val="28"/>
     </w:rPr>
   </w:style>
-  <w:style w:type="character" w:styleId="Heading4Char" w:customStyle="1">
-    <w:name w:val="Heading 4 Char"/>
-    <w:basedOn w:val="DefaultParagraphFont"/>
-    <w:link w:val="Heading4"/>
-    <w:uiPriority w:val="9"/>
-    <w:rPr>
-      <w:rFonts w:eastAsiaTheme="majorEastAsia" w:cstheme="majorBidi"/>
-      <w:i/>
-      <w:iCs/>
-      <w:color w:val="0F4761" w:themeColor="accent1" w:themeShade="BF"/>
-    </w:rPr>
-  </w:style>
   <w:style w:type="paragraph" w:styleId="Heading4">
     <w:name w:val="heading 4"/>
     <w:basedOn w:val="Normal"/>
@@ -1073,16 +1507,6 @@
       <w:color w:val="0F4761" w:themeColor="accent1" w:themeShade="BF"/>
     </w:rPr>
   </w:style>
-  <w:style w:type="character" w:styleId="Heading5Char" w:customStyle="1">
-    <w:name w:val="Heading 5 Char"/>
-    <w:basedOn w:val="DefaultParagraphFont"/>
-    <w:link w:val="Heading5"/>
-    <w:uiPriority w:val="9"/>
-    <w:rPr>
-      <w:rFonts w:eastAsiaTheme="majorEastAsia" w:cstheme="majorBidi"/>
-      <w:color w:val="0F4761" w:themeColor="accent1" w:themeShade="BF"/>
-    </w:rPr>
-  </w:style>
   <w:style w:type="paragraph" w:styleId="Heading5">
     <w:name w:val="heading 5"/>
     <w:basedOn w:val="Normal"/>
@@ -1102,18 +1526,6 @@
       <w:color w:val="0F4761" w:themeColor="accent1" w:themeShade="BF"/>
     </w:rPr>
   </w:style>
-  <w:style w:type="character" w:styleId="Heading6Char" w:customStyle="1">
-    <w:name w:val="Heading 6 Char"/>
-    <w:basedOn w:val="DefaultParagraphFont"/>
-    <w:link w:val="Heading6"/>
-    <w:uiPriority w:val="9"/>
-    <w:rPr>
-      <w:rFonts w:eastAsiaTheme="majorEastAsia" w:cstheme="majorBidi"/>
-      <w:i/>
-      <w:iCs/>
-      <w:color w:val="595959" w:themeColor="text1" w:themeTint="A6"/>
-    </w:rPr>
-  </w:style>
   <w:style w:type="paragraph" w:styleId="Heading6">
     <w:name w:val="heading 6"/>
     <w:basedOn w:val="Normal"/>
@@ -1135,16 +1547,6 @@
       <w:color w:val="595959" w:themeColor="text1" w:themeTint="A6"/>
     </w:rPr>
   </w:style>
-  <w:style w:type="character" w:styleId="Heading7Char" w:customStyle="1">
-    <w:name w:val="Heading 7 Char"/>
-    <w:basedOn w:val="DefaultParagraphFont"/>
-    <w:link w:val="Heading7"/>
-    <w:uiPriority w:val="9"/>
-    <w:rPr>
-      <w:rFonts w:eastAsiaTheme="majorEastAsia" w:cstheme="majorBidi"/>
-      <w:color w:val="595959" w:themeColor="text1" w:themeTint="A6"/>
-    </w:rPr>
-  </w:style>
   <w:style w:type="paragraph" w:styleId="Heading7">
     <w:name w:val="heading 7"/>
     <w:basedOn w:val="Normal"/>
@@ -1164,18 +1566,6 @@
       <w:color w:val="595959" w:themeColor="text1" w:themeTint="A6"/>
     </w:rPr>
   </w:style>
-  <w:style w:type="character" w:styleId="Heading8Char" w:customStyle="1">
-    <w:name w:val="Heading 8 Char"/>
-    <w:basedOn w:val="DefaultParagraphFont"/>
-    <w:link w:val="Heading8"/>
-    <w:uiPriority w:val="9"/>
-    <w:rPr>
-      <w:rFonts w:eastAsiaTheme="majorEastAsia" w:cstheme="majorBidi"/>
-      <w:i/>
-      <w:iCs/>
-      <w:color w:val="272727" w:themeColor="text1" w:themeTint="D8"/>
-    </w:rPr>
-  </w:style>
   <w:style w:type="paragraph" w:styleId="Heading8">
     <w:name w:val="heading 8"/>
     <w:basedOn w:val="Normal"/>
@@ -1197,16 +1587,6 @@
       <w:color w:val="272727" w:themeColor="text1" w:themeTint="D8"/>
     </w:rPr>
   </w:style>
-  <w:style w:type="character" w:styleId="Heading9Char" w:customStyle="1">
-    <w:name w:val="Heading 9 Char"/>
-    <w:basedOn w:val="DefaultParagraphFont"/>
-    <w:link w:val="Heading9"/>
-    <w:uiPriority w:val="9"/>
-    <w:rPr>
-      <w:rFonts w:eastAsiaTheme="majorEastAsia" w:cstheme="majorBidi"/>
-      <w:color w:val="272727" w:themeColor="text1" w:themeTint="D8"/>
-    </w:rPr>
-  </w:style>
   <w:style w:type="paragraph" w:styleId="Heading9">
     <w:name w:val="heading 9"/>
     <w:basedOn w:val="Normal"/>
@@ -1226,13 +1606,142 @@
       <w:color w:val="272727" w:themeColor="text1" w:themeTint="D8"/>
     </w:rPr>
   </w:style>
-  <w:style w:type="character" w:styleId="TitleChar" w:customStyle="1">
+  <w:style w:type="character" w:default="1" w:styleId="DefaultParagraphFont">
+    <w:name w:val="Default Paragraph Font"/>
+    <w:uiPriority w:val="1"/>
+    <w:semiHidden/>
+    <w:unhideWhenUsed/>
+  </w:style>
+  <w:style w:type="table" w:default="1" w:styleId="TableNormal">
+    <w:name w:val="Normal Table"/>
+    <w:uiPriority w:val="99"/>
+    <w:semiHidden/>
+    <w:unhideWhenUsed/>
+    <w:tblPr>
+      <w:tblInd w:w="0" w:type="dxa"/>
+      <w:tblCellMar>
+        <w:top w:w="0" w:type="dxa"/>
+        <w:left w:w="108" w:type="dxa"/>
+        <w:bottom w:w="0" w:type="dxa"/>
+        <w:right w:w="108" w:type="dxa"/>
+      </w:tblCellMar>
+    </w:tblPr>
+  </w:style>
+  <w:style w:type="numbering" w:default="1" w:styleId="NoList">
+    <w:name w:val="No List"/>
+    <w:uiPriority w:val="99"/>
+    <w:semiHidden/>
+    <w:unhideWhenUsed/>
+  </w:style>
+  <w:style w:type="character" w:customStyle="1" w:styleId="Heading1Char">
+    <w:name w:val="Heading 1 Char"/>
+    <w:basedOn w:val="DefaultParagraphFont"/>
+    <w:link w:val="Heading1"/>
+    <w:uiPriority w:val="9"/>
+    <w:rPr>
+      <w:rFonts w:asciiTheme="majorHAnsi" w:eastAsiaTheme="majorEastAsia" w:hAnsiTheme="majorHAnsi" w:cstheme="majorBidi"/>
+      <w:color w:val="0F4761" w:themeColor="accent1" w:themeShade="BF"/>
+      <w:sz w:val="40"/>
+      <w:szCs w:val="40"/>
+    </w:rPr>
+  </w:style>
+  <w:style w:type="character" w:customStyle="1" w:styleId="Heading2Char">
+    <w:name w:val="Heading 2 Char"/>
+    <w:basedOn w:val="DefaultParagraphFont"/>
+    <w:link w:val="Heading2"/>
+    <w:uiPriority w:val="9"/>
+    <w:rPr>
+      <w:rFonts w:asciiTheme="majorHAnsi" w:eastAsiaTheme="majorEastAsia" w:hAnsiTheme="majorHAnsi" w:cstheme="majorBidi"/>
+      <w:color w:val="0F4761" w:themeColor="accent1" w:themeShade="BF"/>
+      <w:sz w:val="32"/>
+      <w:szCs w:val="32"/>
+    </w:rPr>
+  </w:style>
+  <w:style w:type="character" w:customStyle="1" w:styleId="Heading3Char">
+    <w:name w:val="Heading 3 Char"/>
+    <w:basedOn w:val="DefaultParagraphFont"/>
+    <w:link w:val="Heading3"/>
+    <w:uiPriority w:val="9"/>
+    <w:rPr>
+      <w:rFonts w:eastAsiaTheme="majorEastAsia" w:cstheme="majorBidi"/>
+      <w:color w:val="0F4761" w:themeColor="accent1" w:themeShade="BF"/>
+      <w:sz w:val="28"/>
+      <w:szCs w:val="28"/>
+    </w:rPr>
+  </w:style>
+  <w:style w:type="character" w:customStyle="1" w:styleId="Heading4Char">
+    <w:name w:val="Heading 4 Char"/>
+    <w:basedOn w:val="DefaultParagraphFont"/>
+    <w:link w:val="Heading4"/>
+    <w:uiPriority w:val="9"/>
+    <w:rPr>
+      <w:rFonts w:eastAsiaTheme="majorEastAsia" w:cstheme="majorBidi"/>
+      <w:i/>
+      <w:iCs/>
+      <w:color w:val="0F4761" w:themeColor="accent1" w:themeShade="BF"/>
+    </w:rPr>
+  </w:style>
+  <w:style w:type="character" w:customStyle="1" w:styleId="Heading5Char">
+    <w:name w:val="Heading 5 Char"/>
+    <w:basedOn w:val="DefaultParagraphFont"/>
+    <w:link w:val="Heading5"/>
+    <w:uiPriority w:val="9"/>
+    <w:rPr>
+      <w:rFonts w:eastAsiaTheme="majorEastAsia" w:cstheme="majorBidi"/>
+      <w:color w:val="0F4761" w:themeColor="accent1" w:themeShade="BF"/>
+    </w:rPr>
+  </w:style>
+  <w:style w:type="character" w:customStyle="1" w:styleId="Heading6Char">
+    <w:name w:val="Heading 6 Char"/>
+    <w:basedOn w:val="DefaultParagraphFont"/>
+    <w:link w:val="Heading6"/>
+    <w:uiPriority w:val="9"/>
+    <w:rPr>
+      <w:rFonts w:eastAsiaTheme="majorEastAsia" w:cstheme="majorBidi"/>
+      <w:i/>
+      <w:iCs/>
+      <w:color w:val="595959" w:themeColor="text1" w:themeTint="A6"/>
+    </w:rPr>
+  </w:style>
+  <w:style w:type="character" w:customStyle="1" w:styleId="Heading7Char">
+    <w:name w:val="Heading 7 Char"/>
+    <w:basedOn w:val="DefaultParagraphFont"/>
+    <w:link w:val="Heading7"/>
+    <w:uiPriority w:val="9"/>
+    <w:rPr>
+      <w:rFonts w:eastAsiaTheme="majorEastAsia" w:cstheme="majorBidi"/>
+      <w:color w:val="595959" w:themeColor="text1" w:themeTint="A6"/>
+    </w:rPr>
+  </w:style>
+  <w:style w:type="character" w:customStyle="1" w:styleId="Heading8Char">
+    <w:name w:val="Heading 8 Char"/>
+    <w:basedOn w:val="DefaultParagraphFont"/>
+    <w:link w:val="Heading8"/>
+    <w:uiPriority w:val="9"/>
+    <w:rPr>
+      <w:rFonts w:eastAsiaTheme="majorEastAsia" w:cstheme="majorBidi"/>
+      <w:i/>
+      <w:iCs/>
+      <w:color w:val="272727" w:themeColor="text1" w:themeTint="D8"/>
+    </w:rPr>
+  </w:style>
+  <w:style w:type="character" w:customStyle="1" w:styleId="Heading9Char">
+    <w:name w:val="Heading 9 Char"/>
+    <w:basedOn w:val="DefaultParagraphFont"/>
+    <w:link w:val="Heading9"/>
+    <w:uiPriority w:val="9"/>
+    <w:rPr>
+      <w:rFonts w:eastAsiaTheme="majorEastAsia" w:cstheme="majorBidi"/>
+      <w:color w:val="272727" w:themeColor="text1" w:themeTint="D8"/>
+    </w:rPr>
+  </w:style>
+  <w:style w:type="character" w:customStyle="1" w:styleId="TitleChar">
     <w:name w:val="Title Char"/>
     <w:basedOn w:val="DefaultParagraphFont"/>
     <w:link w:val="Title"/>
     <w:uiPriority w:val="10"/>
     <w:rPr>
-      <w:rFonts w:asciiTheme="majorHAnsi" w:hAnsiTheme="majorHAnsi" w:eastAsiaTheme="majorEastAsia" w:cstheme="majorBidi"/>
+      <w:rFonts w:asciiTheme="majorHAnsi" w:eastAsiaTheme="majorEastAsia" w:hAnsiTheme="majorHAnsi" w:cstheme="majorBidi"/>
       <w:spacing w:val="-10"/>
       <w:kern w:val="28"/>
       <w:sz w:val="56"/>
@@ -1251,14 +1760,14 @@
       <w:contextualSpacing/>
     </w:pPr>
     <w:rPr>
-      <w:rFonts w:asciiTheme="majorHAnsi" w:hAnsiTheme="majorHAnsi" w:eastAsiaTheme="majorEastAsia" w:cstheme="majorBidi"/>
+      <w:rFonts w:asciiTheme="majorHAnsi" w:eastAsiaTheme="majorEastAsia" w:hAnsiTheme="majorHAnsi" w:cstheme="majorBidi"/>
       <w:spacing w:val="-10"/>
       <w:kern w:val="28"/>
       <w:sz w:val="56"/>
       <w:szCs w:val="56"/>
     </w:rPr>
   </w:style>
-  <w:style w:type="character" w:styleId="SubtitleChar" w:customStyle="1">
+  <w:style w:type="character" w:customStyle="1" w:styleId="SubtitleChar">
     <w:name w:val="Subtitle Char"/>
     <w:basedOn w:val="DefaultParagraphFont"/>
     <w:link w:val="Subtitle"/>
@@ -1302,7 +1811,7 @@
       <w:color w:val="0F4761" w:themeColor="accent1" w:themeShade="BF"/>
     </w:rPr>
   </w:style>
-  <w:style w:type="character" w:styleId="QuoteChar" w:customStyle="1">
+  <w:style w:type="character" w:customStyle="1" w:styleId="QuoteChar">
     <w:name w:val="Quote Char"/>
     <w:basedOn w:val="DefaultParagraphFont"/>
     <w:link w:val="Quote"/>
@@ -1330,7 +1839,7 @@
       <w:color w:val="404040" w:themeColor="text1" w:themeTint="BF"/>
     </w:rPr>
   </w:style>
-  <w:style w:type="character" w:styleId="IntenseQuoteChar" w:customStyle="1">
+  <w:style w:type="character" w:customStyle="1" w:styleId="IntenseQuoteChar">
     <w:name w:val="Intense Quote Char"/>
     <w:basedOn w:val="DefaultParagraphFont"/>
     <w:link w:val="IntenseQuote"/>
@@ -1350,8 +1859,8 @@
     <w:qFormat/>
     <w:pPr>
       <w:pBdr>
-        <w:top w:val="single" w:color="0F4761" w:themeColor="accent1" w:themeShade="BF" w:sz="4" w:space="10"/>
-        <w:bottom w:val="single" w:color="0F4761" w:themeColor="accent1" w:themeShade="BF" w:sz="4" w:space="10"/>
+        <w:top w:val="single" w:sz="4" w:space="10" w:color="0F4761" w:themeColor="accent1" w:themeShade="BF"/>
+        <w:bottom w:val="single" w:sz="4" w:space="10" w:color="0F4761" w:themeColor="accent1" w:themeShade="BF"/>
       </w:pBdr>
       <w:spacing w:before="360" w:after="360"/>
       <w:ind w:left="864" w:right="864"/>
@@ -1376,21 +1885,65 @@
       <w:spacing w:val="5"/>
     </w:rPr>
   </w:style>
-  <w:style xmlns:w14="http://schemas.microsoft.com/office/word/2010/wordml" xmlns:mc="http://schemas.openxmlformats.org/markup-compatibility/2006" xmlns:w="http://schemas.openxmlformats.org/wordprocessingml/2006/main" w:type="paragraph" w:styleId="ListParagraph" mc:Ignorable="w14">
-    <w:name xmlns:w="http://schemas.openxmlformats.org/wordprocessingml/2006/main" w:val="List Paragraph"/>
-    <w:basedOn xmlns:w="http://schemas.openxmlformats.org/wordprocessingml/2006/main" w:val="Normal"/>
-    <w:uiPriority xmlns:w="http://schemas.openxmlformats.org/wordprocessingml/2006/main" w:val="34"/>
-    <w:qFormat xmlns:w="http://schemas.openxmlformats.org/wordprocessingml/2006/main"/>
-    <w:pPr xmlns:w="http://schemas.openxmlformats.org/wordprocessingml/2006/main">
-      <w:ind xmlns:w="http://schemas.openxmlformats.org/wordprocessingml/2006/main" w:left="720"/>
-      <w:contextualSpacing xmlns:w="http://schemas.openxmlformats.org/wordprocessingml/2006/main"/>
+  <w:style w:type="paragraph" w:styleId="ListParagraph">
+    <w:name w:val="List Paragraph"/>
+    <w:basedOn w:val="Normal"/>
+    <w:uiPriority w:val="34"/>
+    <w:qFormat/>
+    <w:pPr>
+      <w:ind w:left="720"/>
+      <w:contextualSpacing/>
     </w:pPr>
+  </w:style>
+  <w:style w:type="paragraph" w:styleId="Header">
+    <w:name w:val="header"/>
+    <w:basedOn w:val="Normal"/>
+    <w:link w:val="HeaderChar"/>
+    <w:uiPriority w:val="99"/>
+    <w:unhideWhenUsed/>
+    <w:rsid w:val="00DE250B"/>
+    <w:pPr>
+      <w:tabs>
+        <w:tab w:val="center" w:pos="4680"/>
+        <w:tab w:val="right" w:pos="9360"/>
+      </w:tabs>
+      <w:spacing w:after="0" w:line="240" w:lineRule="auto"/>
+    </w:pPr>
+  </w:style>
+  <w:style w:type="character" w:customStyle="1" w:styleId="HeaderChar">
+    <w:name w:val="Header Char"/>
+    <w:basedOn w:val="DefaultParagraphFont"/>
+    <w:link w:val="Header"/>
+    <w:uiPriority w:val="99"/>
+    <w:rsid w:val="00DE250B"/>
+  </w:style>
+  <w:style w:type="paragraph" w:styleId="Footer">
+    <w:name w:val="footer"/>
+    <w:basedOn w:val="Normal"/>
+    <w:link w:val="FooterChar"/>
+    <w:uiPriority w:val="99"/>
+    <w:unhideWhenUsed/>
+    <w:rsid w:val="00DE250B"/>
+    <w:pPr>
+      <w:tabs>
+        <w:tab w:val="center" w:pos="4680"/>
+        <w:tab w:val="right" w:pos="9360"/>
+      </w:tabs>
+      <w:spacing w:after="0" w:line="240" w:lineRule="auto"/>
+    </w:pPr>
+  </w:style>
+  <w:style w:type="character" w:customStyle="1" w:styleId="FooterChar">
+    <w:name w:val="Footer Char"/>
+    <w:basedOn w:val="DefaultParagraphFont"/>
+    <w:link w:val="Footer"/>
+    <w:uiPriority w:val="99"/>
+    <w:rsid w:val="00DE250B"/>
   </w:style>
 </w:styles>
 </file>
 
 <file path=word/theme/theme1.xml><?xml version="1.0" encoding="utf-8"?>
-<a:theme xmlns:thm15="http://schemas.microsoft.com/office/thememl/2012/main" xmlns:a="http://schemas.openxmlformats.org/drawingml/2006/main" name="Office Theme">
+<a:theme xmlns:a="http://schemas.openxmlformats.org/drawingml/2006/main" name="Office Theme">
   <a:themeElements>
     <a:clrScheme name="Office">
       <a:dk1>
@@ -1648,4 +2201,10 @@
     </a:ext>
   </a:extLst>
 </a:theme>
+</file>
+
+<file path=docMetadata/LabelInfo.xml><?xml version="1.0" encoding="utf-8"?>
+<clbl:labelList xmlns:clbl="http://schemas.microsoft.com/office/2020/mipLabelMetadata">
+  <clbl:label id="{f42aa342-8706-4288-bd11-ebb85995028c}" enabled="1" method="Standard" siteId="{72f988bf-86f1-41af-91ab-2d7cd011db47}" removed="0"/>
+</clbl:labelList>
 </file>
</xml_diff>